<commit_message>
Added Readme; Corrected Rmd File and improved Notation.
</commit_message>
<xml_diff>
--- a/05_Draft.docx
+++ b/05_Draft.docx
@@ -25,7 +25,7 @@
         <w:t xml:space="preserve"> </w:t>
       </w:r>
       <w:r>
-        <w:t xml:space="preserve">based</w:t>
+        <w:t xml:space="preserve">Based</w:t>
       </w:r>
       <w:r>
         <w:t xml:space="preserve"> </w:t>
@@ -37,7 +37,7 @@
         <w:t xml:space="preserve"> </w:t>
       </w:r>
       <w:r>
-        <w:t xml:space="preserve">intervention</w:t>
+        <w:t xml:space="preserve">Intervention</w:t>
       </w:r>
       <w:r>
         <w:t xml:space="preserve"> </w:t>
@@ -120,110 +120,110 @@
         <w:rPr>
           <w:vertAlign w:val="superscript"/>
         </w:rPr>
+        <w:t xml:space="preserve">4</w:t>
+      </w:r>
+      <w:r>
+        <w:t xml:space="preserve">, Anna Baran</w:t>
+      </w:r>
+      <w:r>
+        <w:rPr>
+          <w:vertAlign w:val="superscript"/>
+        </w:rPr>
         <w:t xml:space="preserve">5</w:t>
       </w:r>
       <w:r>
-        <w:t xml:space="preserve">, Anna Baran</w:t>
+        <w:t xml:space="preserve">, &amp; Nestor D. Kapusta</w:t>
       </w:r>
       <w:r>
         <w:rPr>
           <w:vertAlign w:val="superscript"/>
         </w:rPr>
+        <w:t xml:space="preserve">1</w:t>
+      </w:r>
+    </w:p>
+    <w:p>
+      <w:pPr>
+        <w:pStyle w:val="Author"/>
+      </w:pPr>
+      <w:r>
+        <w:rPr>
+          <w:vertAlign w:val="superscript"/>
+        </w:rPr>
+        <w:t xml:space="preserve">1</w:t>
+      </w:r>
+      <w:r>
+        <w:t xml:space="preserve"> </w:t>
+      </w:r>
+      <w:r>
+        <w:t xml:space="preserve">Department of Psychoanalysis and Psychotherapy, Medical University Vienna, Austria</w:t>
+      </w:r>
+    </w:p>
+    <w:p>
+      <w:pPr>
+        <w:pStyle w:val="Author"/>
+      </w:pPr>
+      <w:r>
+        <w:rPr>
+          <w:vertAlign w:val="superscript"/>
+        </w:rPr>
+        <w:t xml:space="preserve">2</w:t>
+      </w:r>
+      <w:r>
+        <w:t xml:space="preserve"> </w:t>
+      </w:r>
+      <w:r>
+        <w:t xml:space="preserve">Chiemgau - Clinic Marquartstein, Germany</w:t>
+      </w:r>
+    </w:p>
+    <w:p>
+      <w:pPr>
+        <w:pStyle w:val="Author"/>
+      </w:pPr>
+      <w:r>
+        <w:rPr>
+          <w:vertAlign w:val="superscript"/>
+        </w:rPr>
+        <w:t xml:space="preserve">3</w:t>
+      </w:r>
+      <w:r>
+        <w:t xml:space="preserve"> </w:t>
+      </w:r>
+      <w:r>
+        <w:t xml:space="preserve">Department of Public Health Sciences, University of North Carolina at Charlotte, USA</w:t>
+      </w:r>
+    </w:p>
+    <w:p>
+      <w:pPr>
+        <w:pStyle w:val="Author"/>
+      </w:pPr>
+      <w:r>
+        <w:rPr>
+          <w:vertAlign w:val="superscript"/>
+        </w:rPr>
         <w:t xml:space="preserve">4</w:t>
       </w:r>
       <w:r>
-        <w:t xml:space="preserve">, &amp; Nestor D. Kapusta</w:t>
-      </w:r>
+        <w:t xml:space="preserve"> </w:t>
+      </w:r>
+      <w:r>
+        <w:t xml:space="preserve">Department of Child and Adolescent Psychiatry, Medical University Vienna, Austria &amp; Department of Child and Adolescent Psychiatry and Psychotherapy, University of Ulm, Germany</w:t>
+      </w:r>
+    </w:p>
+    <w:p>
+      <w:pPr>
+        <w:pStyle w:val="Author"/>
+      </w:pPr>
       <w:r>
         <w:rPr>
           <w:vertAlign w:val="superscript"/>
         </w:rPr>
-        <w:t xml:space="preserve">1</w:t>
-      </w:r>
-    </w:p>
-    <w:p>
-      <w:pPr>
-        <w:pStyle w:val="Author"/>
-      </w:pPr>
-      <w:r>
-        <w:rPr>
-          <w:vertAlign w:val="superscript"/>
-        </w:rPr>
-        <w:t xml:space="preserve">1</w:t>
-      </w:r>
-      <w:r>
-        <w:t xml:space="preserve"> </w:t>
-      </w:r>
-      <w:r>
-        <w:t xml:space="preserve">Department of Psychoanalysis and Psychotherapy, Medical University Wien</w:t>
-      </w:r>
-    </w:p>
-    <w:p>
-      <w:pPr>
-        <w:pStyle w:val="Author"/>
-      </w:pPr>
-      <w:r>
-        <w:rPr>
-          <w:vertAlign w:val="superscript"/>
-        </w:rPr>
-        <w:t xml:space="preserve">2</w:t>
-      </w:r>
-      <w:r>
-        <w:t xml:space="preserve"> </w:t>
-      </w:r>
-      <w:r>
-        <w:t xml:space="preserve">Chiemgau - Clinic Marquartstein</w:t>
-      </w:r>
-    </w:p>
-    <w:p>
-      <w:pPr>
-        <w:pStyle w:val="Author"/>
-      </w:pPr>
-      <w:r>
-        <w:rPr>
-          <w:vertAlign w:val="superscript"/>
-        </w:rPr>
-        <w:t xml:space="preserve">3</w:t>
-      </w:r>
-      <w:r>
-        <w:t xml:space="preserve"> </w:t>
-      </w:r>
-      <w:r>
-        <w:t xml:space="preserve">Department of Public Health Sciences, University of North Carolina at Charlotte</w:t>
-      </w:r>
-    </w:p>
-    <w:p>
-      <w:pPr>
-        <w:pStyle w:val="Author"/>
-      </w:pPr>
-      <w:r>
-        <w:rPr>
-          <w:vertAlign w:val="superscript"/>
-        </w:rPr>
-        <w:t xml:space="preserve">4</w:t>
-      </w:r>
-      <w:r>
-        <w:t xml:space="preserve"> </w:t>
-      </w:r>
-      <w:r>
-        <w:t xml:space="preserve">Department of Psychiatry, Blekinge Hospital, Karlshamn</w:t>
-      </w:r>
-    </w:p>
-    <w:p>
-      <w:pPr>
-        <w:pStyle w:val="Author"/>
-      </w:pPr>
-      <w:r>
-        <w:rPr>
-          <w:vertAlign w:val="superscript"/>
-        </w:rPr>
         <w:t xml:space="preserve">5</w:t>
       </w:r>
       <w:r>
         <w:t xml:space="preserve"> </w:t>
       </w:r>
       <w:r>
-        <w:t xml:space="preserve">Department of Child and Adolescent Psychiatry, Medical University Wien</w:t>
+        <w:t xml:space="preserve">Department of Psychiatry, Blekinge Hospital, Karlshamn, Schweden</w:t>
       </w:r>
     </w:p>
     <w:p>
@@ -322,7 +322,7 @@
         <w:pStyle w:val="Textkrper"/>
       </w:pPr>
       <w:r>
-        <w:t xml:space="preserve">Background: Distance based Interventions against suicidal thoughts and behaviours are an increasingly found intervention type. Because these are affordable and available they could supplement treatment options and narrow the gap between needed and provided care. Aims: Evaluating the overall effectiveness of distance based interventions against suicidal thoughts and behaviours. Methods: We systematically searched Web of Science, Scopus and Pubmed for all distance based interventions primarly aimed at reducing suicidal thoughts and behaviours. We including all outcome measures of suicidality. Data was synthesised using a robust variance estimation corrected multilevel meta-analysis . Results: 41 studies were included, reporting 121 outcomes. Effectiveness against suicidal thoughts was low (SMD = -0.17 CI95%[-0.21;-0.13]), but comparable to face-to-face interventions. Against suicidal behaviours effectiveness were significantly lower (SMD (SMD = -0.06 CI95% [-0.08;-0.03] ). Human involvement had no significant impact on effectiveness. Conclusion: Distance based interventions are an effective tool in a stepped care approach specially for reducing suicidal thoughts. Future research should focus on the development of mass distributable autonomous programs against suicidal ideation and plans.</w:t>
+        <w:t xml:space="preserve">Background: Distance Based Interventions (DBI) against suicidal thoughts and behaviours are an increasingly relevant intervention type. Because these are affordable, scalable and available options, they could supplement treatment options and narrow the gap between needed and provided care. Aims: Evaluating the overall effectiveness of Distance Based Interventions against suicidal thoughts and behaviours. Methods: We systematically searched Web of Science, Scopus and Pubmed for all Distance Based Interventions primarly aimed at reducing suicidal thoughts and behaviours. We including all outcome measures of suicidality. Data was synthesised using a robust variance estimation corrected multilevel meta-analysis. Results: 41 studies were included, reporting 121 outcomes. Effectiveness against suicidal thoughts was low (SMD = -0.17 CI95%[-0.21;-0.13]), but comparable to face-to-face interventions. Against suicidal behaviours effectiveness was significantly lower than against suicidal thougths (SMD = -0.06 CI95% [-0.08;-0.03] ). Human involvement had no significant impact on effectiveness. Conclusion: Distance Based Interventions are an effective tool in a stepped care approach specially for reducing suicidal thoughts. Future research should focus on the development of mass distributable autonomous programs against suicidal ideation and plans.</w:t>
       </w:r>
     </w:p>
     <w:p>
@@ -358,7 +358,7 @@
         <w:t xml:space="preserve"> </w:t>
       </w:r>
       <w:r>
-        <w:t xml:space="preserve">3884</w:t>
+        <w:t xml:space="preserve">4658 -&gt; MAX::4500!!!!</w:t>
       </w:r>
     </w:p>
     <w:p>
@@ -366,10 +366,10 @@
         <w:pStyle w:val="h1-pagebreak"/>
       </w:pPr>
       <w:r>
-        <w:t xml:space="preserve">Effectiveness of distance based suicide intervention programs, a multi-level meta-analysis and systematic review.</w:t>
-      </w:r>
-    </w:p>
-    <w:bookmarkStart w:id="29" w:name="introduction"/>
+        <w:t xml:space="preserve">Effectiveness of distance Based suicide Intervention programs, a multi-level meta-analysis and systematic review.</w:t>
+      </w:r>
+    </w:p>
+    <w:bookmarkStart w:id="31" w:name="introduction"/>
     <w:p>
       <w:pPr>
         <w:pStyle w:val="berschrift1"/>
@@ -448,7 +448,7 @@
         <w:t xml:space="preserve">(Jobes, Gregorian, &amp; Colborn, 2018)</w:t>
       </w:r>
       <w:r>
-        <w:t xml:space="preserve">.In this sense, easily available and affordable treatment can lower treatment barriers and involve individuals otherwise hesitating to seek help at early suicidal stages</w:t>
+        <w:t xml:space="preserve">. In this sense, easily available and affordable treatment can lower treatment barriers and involve individuals otherwise hesitating to seek help at early suicidal stages</w:t>
       </w:r>
       <w:r>
         <w:t xml:space="preserve"> </w:t>
@@ -474,7 +474,7 @@
         <w:pStyle w:val="Textkrper"/>
       </w:pPr>
       <w:r>
-        <w:t xml:space="preserve">Distance based programs are least restrictive treatments, in terms of local availability, affordability and service opening hours. Under-serviced areas can be supported by both tele-health and Apps. A one time purchase of an App, costs a fraction of a single therapy session and is accessible 24h.</w:t>
+        <w:t xml:space="preserve">Distance based programs are least restrictive treatments, in terms of local availability, affordability and service opening hours. Under-serviced areas can be supported by both tele-health and Apps. And while in the short term the development and evaluation of Apps and tele-health interventions are expensive, these are less expensive than individual psychotherapy, when a large amount of people are treated.</w:t>
       </w:r>
     </w:p>
     <w:p>
@@ -482,13 +482,13 @@
         <w:pStyle w:val="Textkrper"/>
       </w:pPr>
       <w:r>
-        <w:t xml:space="preserve">During the past two decades a number of randomized control trials examining distance based programs have been published. Starting at the turn of the millennium, with studies using phone-calls</w:t>
-      </w:r>
-      <w:r>
-        <w:t xml:space="preserve"> </w:t>
-      </w:r>
-      <w:r>
-        <w:t xml:space="preserve">(M. O. Evans, Morgan, Hayward, &amp; Gunnell, 1999)</w:t>
+        <w:t xml:space="preserve">During the past two decades a number of randomized control trials examining Distance Based Interventions have been published. Starting at the turn of the millennium, with studies using phone-calls</w:t>
+      </w:r>
+      <w:r>
+        <w:t xml:space="preserve"> </w:t>
+      </w:r>
+      <w:r>
+        <w:t xml:space="preserve">(Evans, Morgan, Hayward, &amp; Gunnell, 1999)</w:t>
       </w:r>
       <w:r>
         <w:t xml:space="preserve"> </w:t>
@@ -567,7 +567,7 @@
         <w:pStyle w:val="Textkrper"/>
       </w:pPr>
       <w:r>
-        <w:t xml:space="preserve">In order to draw practical conclusions we asked three questions, implemented as moderation analyses: (a) Whether distance based programs are effective against suicide ideation and/or against suicidal behaviours, (b) How stable these interventions are over time and (c) Whether effectiveness of such programs was independent from the chosen control groups.</w:t>
+        <w:t xml:space="preserve">In order to draw practical conclusions we asked three questions, implemented as moderation analyses: (a) Whether Distance Based Interventions are effective against suicide ideation and/or against suicidal behaviours, (b) How stable these interventions are over time and (c) Whether effectiveness of such programs was independent from the chosen control groups.</w:t>
       </w:r>
     </w:p>
     <w:bookmarkStart w:id="21" w:name="methods"/>
@@ -632,7 +632,7 @@
         <w:pStyle w:val="FirstParagraph"/>
       </w:pPr>
       <w:r>
-        <w:t xml:space="preserve">Search strings were defined using repeated searches combining the terms suicide prevention OR intervention, with the intervention types, (e.g.) Letter, App, Web-based, OR distance. The resulting search string was tested and refined using two related meta-analyses, focusing on human involved distance based interventions</w:t>
+        <w:t xml:space="preserve">Search strings were defined using repeated searches combining the terms suicide prevention OR intervention, with the intervention types, (e.g.) Letter, App, Web-based, OR distance. The resulting search string was tested and refined using two related meta-analyses, focusing on human involved Distance Based Interventions</w:t>
       </w:r>
       <w:r>
         <w:t xml:space="preserve"> </w:t>
@@ -726,7 +726,7 @@
         <w:pStyle w:val="FirstParagraph"/>
       </w:pPr>
       <w:r>
-        <w:t xml:space="preserve">Data was coded independently by two authors (J.S and K.R.). Where possible non-imputed results, were coded. The following variables were extracted : Author, Year, control group of study, Country of Study, Sample type, sample size, intervention type, sex ratio, mean age, mean age(SD), the outcome name (e.g. self-harm), intervention duration in weeks, the participant attrition rate, the follow up time, standard mean difference (</w:t>
+        <w:t xml:space="preserve">Data was coded independently by two authors (J.S and K.R.). Where possible non-imputed results, were coded. The following variables were extracted: Author, Year, control group of study, Country of Study, Sample type, sample size, intervention type, sex ratio, mean age, mean age(SD), the outcome name (e.g. self-harm), intervention duration in weeks, the participant attrition rate, the follow up time, standard mean difference (</w:t>
       </w:r>
       <w:r>
         <w:rPr>
@@ -956,7 +956,7 @@
       </w:r>
     </w:p>
     <w:bookmarkEnd w:id="25"/>
-    <w:bookmarkStart w:id="26" w:name="statistical-method"/>
+    <w:bookmarkStart w:id="28" w:name="statistical-method"/>
     <w:p>
       <w:pPr>
         <w:pStyle w:val="berschrift2"/>
@@ -1024,13 +1024,13 @@
         <w:t xml:space="preserve">(Park &amp; Beretvas, 2019)</w:t>
       </w:r>
       <w:r>
-        <w:t xml:space="preserve">. Models were fitted with restricted maximum likelihood estimation (REML), RVE correction was based on Pustejovsky &amp; Tipton</w:t>
-      </w:r>
-      <w:r>
-        <w:t xml:space="preserve"> </w:t>
-      </w:r>
-      <w:r>
-        <w:t xml:space="preserve">(2016)</w:t>
+        <w:t xml:space="preserve">. Models were fitted with restricted maximum likelihood estimation (REML), RVE correction was based on</w:t>
+      </w:r>
+      <w:r>
+        <w:t xml:space="preserve"> </w:t>
+      </w:r>
+      <w:r>
+        <w:t xml:space="preserve">Pustejovsky and Tipton (2016)</w:t>
       </w:r>
       <w:r>
         <w:t xml:space="preserve">.</w:t>
@@ -1053,6 +1053,76 @@
         <w:t xml:space="preserve"> </w:t>
       </w:r>
       <w:r>
+        <w:t xml:space="preserve">using the package</w:t>
+      </w:r>
+      <w:r>
+        <w:t xml:space="preserve"> </w:t>
+      </w:r>
+      <w:r>
+        <w:rPr>
+          <w:iCs/>
+          <w:i/>
+        </w:rPr>
+        <w:t xml:space="preserve">metafor</w:t>
+      </w:r>
+      <w:r>
+        <w:t xml:space="preserve"> </w:t>
+      </w:r>
+      <w:r>
+        <w:t xml:space="preserve">for the three level model</w:t>
+      </w:r>
+      <w:r>
+        <w:t xml:space="preserve"> </w:t>
+      </w:r>
+      <w:r>
+        <w:t xml:space="preserve">(Viechtbauer, 2010)</w:t>
+      </w:r>
+      <w:r>
+        <w:t xml:space="preserve"> </w:t>
+      </w:r>
+      <w:r>
+        <w:t xml:space="preserve">and the package</w:t>
+      </w:r>
+      <w:r>
+        <w:t xml:space="preserve"> </w:t>
+      </w:r>
+      <w:r>
+        <w:rPr>
+          <w:iCs/>
+          <w:i/>
+        </w:rPr>
+        <w:t xml:space="preserve">clubSandwich</w:t>
+      </w:r>
+      <w:r>
+        <w:t xml:space="preserve"> </w:t>
+      </w:r>
+      <w:r>
+        <w:t xml:space="preserve">(Pustejovsky, 2021)</w:t>
+      </w:r>
+      <w:r>
+        <w:t xml:space="preserve"> </w:t>
+      </w:r>
+      <w:r>
+        <w:t xml:space="preserve">for the RVE correction.</w:t>
+      </w:r>
+    </w:p>
+    <w:p>
+      <w:pPr>
+        <w:pStyle w:val="Textkrper"/>
+      </w:pPr>
+      <w:r>
+        <w:t xml:space="preserve">Calculations were done in R</w:t>
+      </w:r>
+      <w:r>
+        <w:t xml:space="preserve"> </w:t>
+      </w:r>
+      <w:r>
+        <w:t xml:space="preserve">(R Core Team, 2020)</w:t>
+      </w:r>
+      <w:r>
+        <w:t xml:space="preserve"> </w:t>
+      </w:r>
+      <w:r>
         <w:t xml:space="preserve">using the package metafor for the three level model</w:t>
       </w:r>
       <w:r>
@@ -1077,55 +1147,17 @@
         <w:t xml:space="preserve"> </w:t>
       </w:r>
       <w:r>
-        <w:t xml:space="preserve">for the RVE correction. R Code is available on GitHub.</w:t>
-      </w:r>
-    </w:p>
-    <w:p>
-      <w:pPr>
-        <w:pStyle w:val="Textkrper"/>
-      </w:pPr>
-      <w:r>
-        <w:t xml:space="preserve">Calculations were done in R (4.1.1)</w:t>
-      </w:r>
-      <w:r>
-        <w:t xml:space="preserve"> </w:t>
-      </w:r>
-      <w:r>
-        <w:t xml:space="preserve">(R Core Team, 2020)</w:t>
-      </w:r>
-      <w:r>
-        <w:t xml:space="preserve"> </w:t>
-      </w:r>
-      <w:r>
-        <w:t xml:space="preserve">using the package metafor (Version. X.XXX.) for the three level model</w:t>
-      </w:r>
-      <w:r>
-        <w:t xml:space="preserve"> </w:t>
-      </w:r>
-      <w:r>
-        <w:t xml:space="preserve">(Viechtbauer, 2010)</w:t>
-      </w:r>
-      <w:r>
-        <w:t xml:space="preserve"> </w:t>
-      </w:r>
-      <w:r>
-        <w:t xml:space="preserve">and the package clubSandwich (Version XXX)</w:t>
-      </w:r>
-      <w:r>
-        <w:t xml:space="preserve"> </w:t>
-      </w:r>
-      <w:r>
-        <w:t xml:space="preserve">(Pustejovsky, 2021)</w:t>
-      </w:r>
-      <w:r>
-        <w:t xml:space="preserve"> </w:t>
-      </w:r>
-      <w:r>
-        <w:t xml:space="preserve">for the RVE correction. R-Code is available as online supplement.</w:t>
-      </w:r>
-    </w:p>
-    <w:bookmarkEnd w:id="26"/>
-    <w:bookmarkStart w:id="27" w:name="sensitivity-analysis"/>
+        <w:t xml:space="preserve">for the RVE correction. All Data needed for full reproducibility are available on Github.</w:t>
+      </w:r>
+      <w:r>
+        <w:rPr>
+          <w:rStyle w:val="Funotenzeichen"/>
+        </w:rPr>
+        <w:footnoteReference w:id="26"/>
+      </w:r>
+    </w:p>
+    <w:bookmarkEnd w:id="28"/>
+    <w:bookmarkStart w:id="29" w:name="sensitivity-analysis"/>
     <w:p>
       <w:pPr>
         <w:pStyle w:val="berschrift2"/>
@@ -1157,6 +1189,9 @@
         <w:t xml:space="preserve">(American Psychiatric Association, 2013)</w:t>
       </w:r>
       <w:r>
+        <w:t xml:space="preserve"> </w:t>
+      </w:r>
+      <w:r>
         <w:t xml:space="preserve">and suicidal behaviours</w:t>
       </w:r>
       <w:r>
@@ -1169,11 +1204,32 @@
         <w:t xml:space="preserve"> </w:t>
       </w:r>
       <w:r>
-        <w:t xml:space="preserve">may differ qualitatively, we employed two sensitivity analyses: (a) Including Non-Suicidal Self-Injury (NSSI) as an outcome, (b) Excluding suicide cases as an outcome. Deviation from Pre-Registered Report</w:t>
-      </w:r>
-    </w:p>
-    <w:bookmarkEnd w:id="27"/>
-    <w:bookmarkStart w:id="28" w:name="deviation-from-pre-registered-report"/>
+        <w:rPr>
+          <w:iCs/>
+          <w:i/>
+          <w:bCs/>
+          <w:b/>
+        </w:rPr>
+        <w:t xml:space="preserve">may</w:t>
+      </w:r>
+      <w:r>
+        <w:t xml:space="preserve"> </w:t>
+      </w:r>
+      <w:r>
+        <w:rPr>
+          <w:iCs/>
+          <w:i/>
+          <w:bCs/>
+          <w:b/>
+        </w:rPr>
+        <w:t xml:space="preserve">{Corr. Plener: delete may}</w:t>
+      </w:r>
+      <w:r>
+        <w:t xml:space="preserve">differ qualitatively, we employed two sensitivity analyses: (a) Including Non-Suicidal Self-Injury (NSSI) as an outcome, (b) Excluding suicide cases as an outcome.</w:t>
+      </w:r>
+    </w:p>
+    <w:bookmarkEnd w:id="29"/>
+    <w:bookmarkStart w:id="30" w:name="deviation-from-pre-registered-report"/>
     <w:p>
       <w:pPr>
         <w:pStyle w:val="berschrift2"/>
@@ -1202,7 +1258,7 @@
         <w:t xml:space="preserve"> </w:t>
       </w:r>
       <w:r>
-        <w:t xml:space="preserve">(James E. Pustejovsky &amp; Tipton, 2021)</w:t>
+        <w:t xml:space="preserve">(Pustejovsky &amp; Tipton, 2021)</w:t>
       </w:r>
       <w:r>
         <w:t xml:space="preserve">, thereby improving efficiency and reducing risk of bias. Secondly, we followed the publication bias detection method recommended by</w:t>
@@ -1229,9 +1285,9 @@
         <w:t xml:space="preserve">would generate the same results.</w:t>
       </w:r>
     </w:p>
-    <w:bookmarkEnd w:id="28"/>
-    <w:bookmarkEnd w:id="29"/>
-    <w:bookmarkStart w:id="38" w:name="results"/>
+    <w:bookmarkEnd w:id="30"/>
+    <w:bookmarkEnd w:id="31"/>
+    <w:bookmarkStart w:id="40" w:name="results"/>
     <w:p>
       <w:pPr>
         <w:pStyle w:val="berschrift1"/>
@@ -1249,7 +1305,7 @@
         <w:t xml:space="preserve">Results</w:t>
       </w:r>
     </w:p>
-    <w:bookmarkStart w:id="32" w:name="emerged-data"/>
+    <w:bookmarkStart w:id="34" w:name="emerged-data"/>
     <w:p>
       <w:pPr>
         <w:pStyle w:val="berschrift2"/>
@@ -1272,7 +1328,7 @@
         <w:pStyle w:val="FirstParagraph"/>
       </w:pPr>
       <w:r>
-        <w:t xml:space="preserve">We identified 3,287 papers in the databases and additional 11 studies from other sources (see Flow Chart), including 37 independent studies. The difference between included studies in the Flow chart and reported independent studies is explained by follow-up studies that use the same sample as their parent study. These follow-up studies are reported as independent studies, but because they are statistically dependent to their parent, they were treated as dependent within our meta-analysis. Further one study included 3 statistically independent RCT trials</w:t>
+        <w:t xml:space="preserve">We identified 3,287 papers in the databases and additional 11 studies from other sources (see Flow Chart), in the end 37 independent studies were included in the analysis. The difference between included studies in the Flow chart and reported independent studies is explained by follow-up studies that use the same sample as their parent study. These follow-up studies are reported as studies, but because they are statistically dependent to their parent, they were treated as dependent within our meta-analysis. Further one study included 3 statistically independent RCT trials</w:t>
       </w:r>
       <w:r>
         <w:t xml:space="preserve"> </w:t>
@@ -1304,7 +1360,7 @@
                     </pic:cNvPicPr>
                   </pic:nvPicPr>
                   <pic:blipFill>
-                    <a:blip r:embed="rId30"/>
+                    <a:blip r:embed="rId32"/>
                     <a:stretch>
                       <a:fillRect/>
                     </a:stretch>
@@ -1372,7 +1428,7 @@
         <w:pStyle w:val="Textkrper"/>
       </w:pPr>
       <w:r>
-        <w:t xml:space="preserve">29 outcomes were found in the human involved interventions category and 92 outcomes were found for autonomous interventions. The median duration of studies was 26.00 weeks, with a range of 24 to 24 weeks. The median time between post-intervention measures and follow up measures was 17 weeks, with a range of 522 weeks to 0.86 weeks.</w:t>
+        <w:t xml:space="preserve">27 outcomes were found in the human involved interventions category and 94 outcomes were found for autonomous interventions. The median duration of studies was 26.00 weeks, with a range of 0.14 to 782 weeks. The median time between post-intervention measures and follow up measures was 17 weeks, with a range of 522 weeks to 0.86 weeks.</w:t>
       </w:r>
     </w:p>
     <w:p>
@@ -1386,7 +1442,7 @@
         <w:br/>
       </w:r>
     </w:p>
-    <w:bookmarkStart w:id="31" w:name="sample-characteristics"/>
+    <w:bookmarkStart w:id="33" w:name="sample-characteristics"/>
     <w:p>
       <w:pPr>
         <w:pStyle w:val="berschrift3"/>
@@ -1409,7 +1465,23 @@
         <w:pStyle w:val="FirstParagraph"/>
       </w:pPr>
       <w:r>
-        <w:t xml:space="preserve">The studies included a total of 12821 at post-intervention 9201 at follow up. Out of all, 62.88 % female and on average 30.80 (SD= 9.95) years old. In studies the youngest reported mean sample age was 14.70 (SD= 1.4) years, the oldest mean sample age was 51.00 (SD= 11.3)years.</w:t>
+        <w:t xml:space="preserve">In total 12821 participants were included at post-intervention and</w:t>
+      </w:r>
+      <w:r>
+        <w:t xml:space="preserve"> </w:t>
+      </w:r>
+      <w:r>
+        <w:rPr>
+          <w:iCs/>
+          <w:i/>
+        </w:rPr>
+        <w:t xml:space="preserve">n=</w:t>
+      </w:r>
+      <w:r>
+        <w:t xml:space="preserve"> </w:t>
+      </w:r>
+      <w:r>
+        <w:t xml:space="preserve">9201 at follow up. Out of all, 62.88 % female and on average 30.80 (SD= 9.95) years old. In studies the youngest reported mean sample age was 14.70 (SD= 1.4) years, the oldest mean sample age was 51.00 (SD= 11.3)years.</w:t>
       </w:r>
     </w:p>
     <w:p>
@@ -1417,7 +1489,7 @@
         <w:pStyle w:val="Textkrper"/>
       </w:pPr>
       <w:r>
-        <w:t xml:space="preserve">Out of a total of n= 37 studies, most data was retrieved from the United States (</w:t>
+        <w:t xml:space="preserve">Out of a total of n= 37 studies, most data was retrieved from westernised educated industrialised democracies (WEIRD), predominantly the United States (</w:t>
       </w:r>
       <w:r>
         <w:rPr>
@@ -1443,28 +1515,28 @@
         <w:t xml:space="preserve"> </w:t>
       </w:r>
       <w:r>
-        <w:t xml:space="preserve">= 8); and from non-westernised educated industrialised democracies (WEIRD;</w:t>
-      </w:r>
-      <w:r>
-        <w:t xml:space="preserve"> </w:t>
-      </w:r>
-      <w:r>
-        <w:rPr>
-          <w:iCs/>
-          <w:i/>
-        </w:rPr>
-        <w:t xml:space="preserve">k =</w:t>
-      </w:r>
-      <w:r>
-        <w:t xml:space="preserve"> </w:t>
-      </w:r>
-      <w:r>
-        <w:t xml:space="preserve">6) countries.</w:t>
-      </w:r>
-    </w:p>
-    <w:bookmarkEnd w:id="31"/>
-    <w:bookmarkEnd w:id="32"/>
-    <w:bookmarkStart w:id="34" w:name="main-analysis"/>
+        <w:t xml:space="preserve">= 8). From non-westernised educated industrialised democracies</w:t>
+      </w:r>
+      <w:r>
+        <w:t xml:space="preserve"> </w:t>
+      </w:r>
+      <w:r>
+        <w:rPr>
+          <w:iCs/>
+          <w:i/>
+        </w:rPr>
+        <w:t xml:space="preserve">k = 6</w:t>
+      </w:r>
+      <w:r>
+        <w:t xml:space="preserve"> </w:t>
+      </w:r>
+      <w:r>
+        <w:t xml:space="preserve">studies emerged.</w:t>
+      </w:r>
+    </w:p>
+    <w:bookmarkEnd w:id="33"/>
+    <w:bookmarkEnd w:id="34"/>
+    <w:bookmarkStart w:id="36" w:name="main-analysis"/>
     <w:p>
       <w:pPr>
         <w:pStyle w:val="berschrift2"/>
@@ -1487,7 +1559,7 @@
         <w:pStyle w:val="FirstParagraph"/>
       </w:pPr>
       <w:r>
-        <w:t xml:space="preserve">Distance based interventions were effective against suicidal thoughts and behaviours, standardized mean difference (SMD) = -0.11 CI95%[-0.16; -0.07]; Heterogeneity was significant at</w:t>
+        <w:t xml:space="preserve">Distance Based Interventions were effective against suicidal thoughts and behaviours, standardized mean difference (SMD) = -0.11 CI95%[-0.16; -0.07]; Heterogeneity was significant at</w:t>
       </w:r>
       <w:r>
         <w:t xml:space="preserve"> </w:t>
@@ -1527,7 +1599,7 @@
         <w:pStyle w:val="Textkrper"/>
       </w:pPr>
       <w:r>
-        <w:t xml:space="preserve">The moderation analysis was significant, showing that distance based programs were (</w:t>
+        <w:t xml:space="preserve">Distance Based Interventions are more effective against suicidal thoughts than suicidal behaviours (</w:t>
       </w:r>
       <w:r>
         <w:rPr>
@@ -1540,7 +1612,7 @@
         <w:t xml:space="preserve"> </w:t>
       </w:r>
       <w:r>
-        <w:t xml:space="preserve">-0.11 CI95%[-0.18; -0.05]) more effective against suicidal thoughts than suicidal behaviours. The average effectiveness against suicidal thoughts was</w:t>
+        <w:t xml:space="preserve">-0.11 CI95%[-0.18; -0.05]). The average effectiveness against suicidal thoughts was</w:t>
       </w:r>
       <w:r>
         <w:t xml:space="preserve"> </w:t>
@@ -1556,7 +1628,7 @@
         <w:t xml:space="preserve"> </w:t>
       </w:r>
       <w:r>
-        <w:t xml:space="preserve">-0.17 CI95%[-0.24; -0.10] compared to</w:t>
+        <w:t xml:space="preserve">-0.17 CI95%[-0.24; -0.10], while suicidal behaviours was lower at around</w:t>
       </w:r>
       <w:r>
         <w:t xml:space="preserve"> </w:t>
@@ -1572,7 +1644,7 @@
         <w:t xml:space="preserve"> </w:t>
       </w:r>
       <w:r>
-        <w:t xml:space="preserve">-0.06 CI95%[-0.08; -0.03] for suicidal behaviours. Heterogeneity was non-significant</w:t>
+        <w:t xml:space="preserve">-0.06 CI95%[-0.08; -0.03]. Heterogeneity was non-significant</w:t>
       </w:r>
       <w:r>
         <w:t xml:space="preserve"> </w:t>
@@ -1604,7 +1676,7 @@
         <w:t xml:space="preserve"> </w:t>
       </w:r>
       <w:r>
-        <w:t xml:space="preserve">0.21. See Appendix C for study average effects against suicidal thoughts and suicidal acts.</w:t>
+        <w:t xml:space="preserve">0.21.</w:t>
       </w:r>
     </w:p>
     <w:p>
@@ -1628,7 +1700,7 @@
         <w:pStyle w:val="Textkrper"/>
       </w:pPr>
       <w:r>
-        <w:t xml:space="preserve">Comparing the combined control-group vs. TAU, TAU groups were significantly less impacted by distance based interventions (S</w:t>
+        <w:t xml:space="preserve">Comparing the combined control-group vs. TAU, retuned that Distance Based Interventions giving alongside TAU were significantly less effected (S</w:t>
       </w:r>
       <w:r>
         <w:rPr>
@@ -1641,7 +1713,7 @@
         <w:t xml:space="preserve"> </w:t>
       </w:r>
       <w:r>
-        <w:t xml:space="preserve">-0.17 CI95%[-0.26; -0.08]), than studies using a waitlist or attention placebo designs. Heterogeneity remained significant =</w:t>
+        <w:t xml:space="preserve">-0.17 CI95%[-0.26; -0.08]), than studies giving Distance Based Interventions using a waitlist or attention placebo control group. Heterogeneity remained significant at</w:t>
       </w:r>
       <w:r>
         <w:t xml:space="preserve"> </w:t>
@@ -1681,7 +1753,7 @@
         <w:pStyle w:val="Textkrper"/>
       </w:pPr>
       <w:r>
-        <w:t xml:space="preserve">Covariance was investigated by simultaneous visualization of control-group and outcome category. Suicidal behaviours and suicidal thoughts were unevenly distributed between different control-groups (see figure 2).</w:t>
+        <w:t xml:space="preserve">Covariance was investigated by simultaneous visualization of control-group and outcome category. Suicidal behaviours and suicidal thoughts were unevenly distributed between different control-group types (see figure 2).</w:t>
       </w:r>
     </w:p>
     <w:p>
@@ -1697,7 +1769,7 @@
         <w:pStyle w:val="Textkrper"/>
       </w:pPr>
       <w:r>
-        <w:t xml:space="preserve">When including both moderators, the difference between TAU and the combined control group was non- significant, with</w:t>
+        <w:t xml:space="preserve">When including both moderators, the difference between control groups became non- significant, with</w:t>
       </w:r>
       <w:r>
         <w:t xml:space="preserve"> </w:t>
@@ -1729,7 +1801,7 @@
         <w:t xml:space="preserve"> </w:t>
       </w:r>
       <w:r>
-        <w:t xml:space="preserve">-0.10 CI95%[-0.18; -0.01] in favour of suicidal thoughts; heterogeneity was not significant =</w:t>
+        <w:t xml:space="preserve">-0.10 CI95%[-0.18; -0.01] in favour of suicidal thoughts; heterogeneity was not significant at</w:t>
       </w:r>
       <w:r>
         <w:t xml:space="preserve"> </w:t>
@@ -1784,7 +1856,7 @@
                     </pic:cNvPicPr>
                   </pic:nvPicPr>
                   <pic:blipFill>
-                    <a:blip r:embed="rId33"/>
+                    <a:blip r:embed="rId35"/>
                     <a:stretch>
                       <a:fillRect/>
                     </a:stretch>
@@ -1844,7 +1916,7 @@
         <w:pStyle w:val="Textkrper"/>
       </w:pPr>
       <w:r>
-        <w:t xml:space="preserve">Effectiveness of distance based interventions decreased between time-points at</w:t>
+        <w:t xml:space="preserve">Effectiveness of Distance Based Interventions decreased between time-points at</w:t>
       </w:r>
       <w:r>
         <w:t xml:space="preserve"> </w:t>
@@ -1860,7 +1932,7 @@
         <w:t xml:space="preserve"> </w:t>
       </w:r>
       <w:r>
-        <w:t xml:space="preserve">0.03 CI95%[-0.02; 0.08] non-significantly. Heterogeneity was significant =</w:t>
+        <w:t xml:space="preserve">0.03 CI95%[-0.02; 0.08] non-significantly. Heterogeneity was significant at</w:t>
       </w:r>
       <w:r>
         <w:t xml:space="preserve"> </w:t>
@@ -1916,7 +1988,7 @@
         <w:t xml:space="preserve"> </w:t>
       </w:r>
       <w:r>
-        <w:t xml:space="preserve">-0.04 CI95%[-0.12; 0.05] an non-significant negative impact on effectiveness. Heterogeneity was significant =</w:t>
+        <w:t xml:space="preserve">-0.06 CI95%[-0.14; 0.02] an non-significant negative impact on effectiveness. Heterogeneity was significant at</w:t>
       </w:r>
       <w:r>
         <w:t xml:space="preserve"> </w:t>
@@ -1932,7 +2004,7 @@
         <w:t xml:space="preserve"> </w:t>
       </w:r>
       <w:r>
-        <w:t xml:space="preserve">(df = 113) = 155.42,</w:t>
+        <w:t xml:space="preserve">(df = 113) = 153.27,</w:t>
       </w:r>
       <w:r>
         <w:t xml:space="preserve"> </w:t>
@@ -1951,8 +2023,8 @@
         <w:t xml:space="preserve">0.01.</w:t>
       </w:r>
     </w:p>
-    <w:bookmarkEnd w:id="34"/>
-    <w:bookmarkStart w:id="35" w:name="sensitivity-analysis-1"/>
+    <w:bookmarkEnd w:id="36"/>
+    <w:bookmarkStart w:id="37" w:name="sensitivity-analysis-1"/>
     <w:p>
       <w:pPr>
         <w:pStyle w:val="berschrift2"/>
@@ -1975,63 +2047,11 @@
         <w:pStyle w:val="FirstParagraph"/>
       </w:pPr>
       <w:r>
-        <w:rPr>
-          <w:iCs/>
-          <w:i/>
-        </w:rPr>
-        <w:t xml:space="preserve">Both, inclusion of NSSI (k = 6) and exclusion of suicide studies (k= 4) had negligible impacts on the subgroup of behaviour outcomes. Inclusion of NSSI increased the effectiveness SMD=</w:t>
-      </w:r>
-      <w:r>
-        <w:t xml:space="preserve"> </w:t>
-      </w:r>
-      <w:r>
-        <w:t xml:space="preserve">-0.06 to</w:t>
-      </w:r>
-      <w:r>
-        <w:t xml:space="preserve"> </w:t>
-      </w:r>
-      <w:r>
-        <w:rPr>
-          <w:iCs/>
-          <w:i/>
-        </w:rPr>
-        <w:t xml:space="preserve">SMD</w:t>
-      </w:r>
-      <w:r>
-        <w:t xml:space="preserve">= -0.09. and</w:t>
-      </w:r>
-      <w:r>
-        <w:t xml:space="preserve"> </w:t>
-      </w:r>
-      <w:r>
-        <w:rPr>
-          <w:iCs/>
-          <w:i/>
-        </w:rPr>
-        <w:t xml:space="preserve">xclusion of suicide studies decreased effectiveness from SMD =</w:t>
-      </w:r>
-      <w:r>
-        <w:t xml:space="preserve"> </w:t>
-      </w:r>
-      <w:r>
-        <w:t xml:space="preserve">-0.09 to</w:t>
-      </w:r>
-      <w:r>
-        <w:t xml:space="preserve"> </w:t>
-      </w:r>
-      <w:r>
-        <w:rPr>
-          <w:iCs/>
-          <w:i/>
-        </w:rPr>
-        <w:t xml:space="preserve">SMD</w:t>
-      </w:r>
-      <w:r>
-        <w:t xml:space="preserve">= -0.05.</w:t>
-      </w:r>
-    </w:p>
-    <w:bookmarkEnd w:id="35"/>
-    <w:bookmarkStart w:id="37" w:name="X08891818946a0365691d81ea351a288dbd037f8"/>
+        <w:t xml:space="preserve">Both, inclusion of NSSI (k = 6) and exclusion of suicide studies (k= 4) had negligible impacts on the subgroup of behaviour outcomes. Inclusion of NSSI increased the effectiveness SMD= -0.06 to SMD= -0.09. and exclusion of suicide studies decreased effectiveness from SMD = -0.09 to SMD= -0.05.</w:t>
+      </w:r>
+    </w:p>
+    <w:bookmarkEnd w:id="37"/>
+    <w:bookmarkStart w:id="39" w:name="X08891818946a0365691d81ea351a288dbd037f8"/>
     <w:p>
       <w:pPr>
         <w:pStyle w:val="berschrift2"/>
@@ -2093,7 +2113,7 @@
                     </pic:cNvPicPr>
                   </pic:nvPicPr>
                   <pic:blipFill>
-                    <a:blip r:embed="rId36"/>
+                    <a:blip r:embed="rId38"/>
                     <a:stretch>
                       <a:fillRect/>
                     </a:stretch>
@@ -2148,9 +2168,9 @@
         <w:t xml:space="preserve">of all independent studies</w:t>
       </w:r>
     </w:p>
-    <w:bookmarkEnd w:id="37"/>
-    <w:bookmarkEnd w:id="38"/>
-    <w:bookmarkStart w:id="46" w:name="discussion"/>
+    <w:bookmarkEnd w:id="39"/>
+    <w:bookmarkEnd w:id="40"/>
+    <w:bookmarkStart w:id="49" w:name="discussion"/>
     <w:p>
       <w:pPr>
         <w:pStyle w:val="berschrift1"/>
@@ -2173,10 +2193,10 @@
         <w:pStyle w:val="FirstParagraph"/>
       </w:pPr>
       <w:r>
-        <w:t xml:space="preserve">In this meta-analysis we investigated the effectiveness of distance based programs in reducing suicidal thoughts and behaviours. On average distance based programs reduced both suicidal thoughts and behaviours. The quality of evidence was good, given a considerable number of RCTs, with a notable number of high and medium quality studies and no observed publication bias.</w:t>
-      </w:r>
-    </w:p>
-    <w:bookmarkStart w:id="39" w:name="X6e0c9ddd4fbb82633cf817955e8d22c4a2bf841"/>
+        <w:t xml:space="preserve">In this meta-analysis we investigated the effectiveness of Distance Based Interventions in reducing suicidal thoughts and behaviours. On average Distance Based Interventions reduced both suicidal thoughts and behaviours. The quality of evidence was good, given a considerable number of RCTs, with a notable number of high and medium quality studies and no observed publication bias.</w:t>
+      </w:r>
+    </w:p>
+    <w:bookmarkStart w:id="42" w:name="X6e0c9ddd4fbb82633cf817955e8d22c4a2bf841"/>
     <w:p>
       <w:pPr>
         <w:pStyle w:val="berschrift3"/>
@@ -2199,19 +2219,145 @@
         <w:pStyle w:val="FirstParagraph"/>
       </w:pPr>
       <w:r>
-        <w:t xml:space="preserve">We showed that suicidal behaviours were reduced (-0.17 CI95%[-0.24; -0.10]) by distance based programs. These reductions were in line with face-to-face therapeutic interventions. One recent meta-analysis on face-to-face therapeutic interventions</w:t>
-      </w:r>
-      <w:r>
-        <w:t xml:space="preserve"> </w:t>
-      </w:r>
-      <w:r>
-        <w:t xml:space="preserve">(Ougrin, Tranah, Stahl, Moran, &amp; Asarnow, 2015)</w:t>
-      </w:r>
-      <w:r>
-        <w:t xml:space="preserve"> </w:t>
-      </w:r>
-      <w:r>
-        <w:t xml:space="preserve">reported a reduction of</w:t>
+        <w:t xml:space="preserve">To contextualise our results and define where Distance Based Interventions are best used, we searched Web of Science for all meta-analysis published between 2021 and 2018 using</w:t>
+      </w:r>
+      <w:r>
+        <w:t xml:space="preserve"> </w:t>
+      </w:r>
+      <w:r>
+        <w:t xml:space="preserve">“</w:t>
+      </w:r>
+      <w:r>
+        <w:t xml:space="preserve">suic</w:t>
+      </w:r>
+      <w:r>
+        <w:t xml:space="preserve">”</w:t>
+      </w:r>
+      <w:r>
+        <w:t xml:space="preserve"> </w:t>
+      </w:r>
+      <w:r>
+        <w:t xml:space="preserve">and</w:t>
+      </w:r>
+      <w:r>
+        <w:t xml:space="preserve"> </w:t>
+      </w:r>
+      <w:r>
+        <w:t xml:space="preserve">“</w:t>
+      </w:r>
+      <w:r>
+        <w:t xml:space="preserve">therap*.</w:t>
+      </w:r>
+      <w:r>
+        <w:t xml:space="preserve">”</w:t>
+      </w:r>
+    </w:p>
+    <w:bookmarkStart w:id="41" w:name="X9aeb8f1b10475d1897a5a36a0ba6c10ee3f2422"/>
+    <w:p>
+      <w:pPr>
+        <w:pStyle w:val="berschrift4"/>
+      </w:pPr>
+      <w:r>
+        <w:rPr>
+          <w:rStyle w:val="SectionNumber"/>
+        </w:rPr>
+        <w:t xml:space="preserve">3.0.1.1</w:t>
+      </w:r>
+      <w:r>
+        <w:tab/>
+      </w:r>
+      <w:r>
+        <w:t xml:space="preserve">Effectiveness of Distance Based Interventions for suicidal behaviours.</w:t>
+      </w:r>
+    </w:p>
+    <w:p>
+      <w:pPr>
+        <w:pStyle w:val="FirstParagraph"/>
+      </w:pPr>
+      <w:r>
+        <w:t xml:space="preserve">We showed that suicidal behaviours were reduced (-0.06 CI95%[-0.08; -0.03]) by Distance Based Interventions.</w:t>
+      </w:r>
+    </w:p>
+    <w:p>
+      <w:pPr>
+        <w:pStyle w:val="Textkrper"/>
+      </w:pPr>
+      <w:r>
+        <w:t xml:space="preserve">Our search returned two meta-analysis that reported on reductions of suicidal behaviours, due to face-to-face interventions, without limiting itself to any specific population</w:t>
+      </w:r>
+      <w:r>
+        <w:t xml:space="preserve"> </w:t>
+      </w:r>
+      <w:r>
+        <w:t xml:space="preserve">(Briggs et al., 2019; Hofstra et al., 2020)</w:t>
+      </w:r>
+      <w:r>
+        <w:t xml:space="preserve">. While both meta-analysis have their own limitations,</w:t>
+      </w:r>
+      <w:r>
+        <w:t xml:space="preserve"> </w:t>
+      </w:r>
+      <w:r>
+        <w:t xml:space="preserve">Briggs et al. (2019)</w:t>
+      </w:r>
+      <w:r>
+        <w:t xml:space="preserve"> </w:t>
+      </w:r>
+      <w:r>
+        <w:t xml:space="preserve">only including psycho-analytical treatments and</w:t>
+      </w:r>
+      <w:r>
+        <w:t xml:space="preserve"> </w:t>
+      </w:r>
+      <w:r>
+        <w:t xml:space="preserve">Hofstra et al. (2020)</w:t>
+      </w:r>
+      <w:r>
+        <w:t xml:space="preserve"> </w:t>
+      </w:r>
+      <w:r>
+        <w:t xml:space="preserve">including</w:t>
+      </w:r>
+      <w:r>
+        <w:t xml:space="preserve"> </w:t>
+      </w:r>
+      <w:r>
+        <w:rPr>
+          <w:iCs/>
+          <w:i/>
+        </w:rPr>
+        <w:t xml:space="preserve">any</w:t>
+      </w:r>
+      <w:r>
+        <w:t xml:space="preserve"> </w:t>
+      </w:r>
+      <w:r>
+        <w:t xml:space="preserve">intervention published between 2011-2017, these are the closest meta-analysis, which are representative for face-to-face interventions.</w:t>
+      </w:r>
+    </w:p>
+    <w:p>
+      <w:pPr>
+        <w:pStyle w:val="Textkrper"/>
+      </w:pPr>
+      <w:r>
+        <w:t xml:space="preserve">Starting with the therapy unspecific results. Suicide attempts are reduced significantly more effective than Distance Based Interventions by outpatient speciality mental health setting interventions (SMD =-0.71 [95% CI -1.28; -0.14]), followed by psychiatric wards in general hospitals (SMD=-0.483[95% CI -0.892; -0.073]) and emergency room setting suicide prevention (SMD=-0.319 [95% CI -0.528; -0.110])</w:t>
+      </w:r>
+      <w:r>
+        <w:t xml:space="preserve"> </w:t>
+      </w:r>
+      <w:r>
+        <w:t xml:space="preserve">(Hofstra et al., 2020)</w:t>
+      </w:r>
+      <w:r>
+        <w:t xml:space="preserve">. Despite very large confidence intervals these more restrictive interventions were significantly more effective, with the exception of psychiatric wards in general hospitals, of which it is reasonable to assume that significance is reached, given more data.</w:t>
+      </w:r>
+    </w:p>
+    <w:p>
+      <w:pPr>
+        <w:pStyle w:val="Textkrper"/>
+      </w:pPr>
+      <w:r>
+        <w:t xml:space="preserve">Psychoanalytic face-to-face interventions reported non-significantly stronger results than Distance Based Interventions, for suicide attempts</w:t>
       </w:r>
       <w:r>
         <w:t xml:space="preserve"> </w:t>
@@ -2227,7 +2373,304 @@
         <w:t xml:space="preserve"> </w:t>
       </w:r>
       <w:r>
-        <w:t xml:space="preserve">-0.11 CI95% [-0.38; 0.15] for suicide attempts and a current meta-analysis</w:t>
+        <w:t xml:space="preserve">-0.24 CI95%[-0.50;0.03] and partially significantly stronger results for self harm, ranging between</w:t>
+      </w:r>
+      <w:r>
+        <w:t xml:space="preserve"> </w:t>
+      </w:r>
+      <w:r>
+        <w:rPr>
+          <w:iCs/>
+          <w:i/>
+        </w:rPr>
+        <w:t xml:space="preserve">SMD</w:t>
+      </w:r>
+      <w:r>
+        <w:t xml:space="preserve">= -0.73 CI95% [-1.22;-0.22] and</w:t>
+      </w:r>
+      <w:r>
+        <w:t xml:space="preserve"> </w:t>
+      </w:r>
+      <w:r>
+        <w:rPr>
+          <w:iCs/>
+          <w:i/>
+        </w:rPr>
+        <w:t xml:space="preserve">SMD</w:t>
+      </w:r>
+      <w:r>
+        <w:t xml:space="preserve">= -0.15 CI95% [-3.88;0.09]</w:t>
+      </w:r>
+      <w:r>
+        <w:t xml:space="preserve"> </w:t>
+      </w:r>
+      <w:r>
+        <w:t xml:space="preserve">(Briggs et al., 2019)</w:t>
+      </w:r>
+      <w:r>
+        <w:t xml:space="preserve">; depending on how self harm was measured. These results again show how underpowered suicide research often is.</w:t>
+      </w:r>
+    </w:p>
+    <w:p>
+      <w:pPr>
+        <w:pStyle w:val="Textkrper"/>
+      </w:pPr>
+      <w:r>
+        <w:t xml:space="preserve">But given that only one meta-analysis for psycho-analytical treatments emerged, one may argued that other therapies like MBT, DBT, CBT are more effective against suicidal behaviours, than psychoanalytical therapies. To argue for or against this point we have to include meta-analysis using youth samples, as no meta-analysis investigating this point emerged for the general population</w:t>
+      </w:r>
+      <w:r>
+        <w:t xml:space="preserve">(Bahji et al., 2021)</w:t>
+      </w:r>
+      <w:r>
+        <w:t xml:space="preserve">. And the same observation can be made as before, most therapies differ non-significantly from one another.</w:t>
+      </w:r>
+    </w:p>
+    <w:p>
+      <w:pPr>
+        <w:pStyle w:val="Textkrper"/>
+      </w:pPr>
+      <w:r>
+        <w:t xml:space="preserve">Therefore we can only order order therapy schools into trending to be more or less effective. For self harm the most effective were at post-intervention: eclectic therapy (ET), followed by DBT and short-term psychoanalytic psychotherapy (STPP), the worst results were associated with Brief Interventions, cognitive analytic therapy and family-based therapy (FT). At follow up most effective were metallization-based therapy, STPP and CBT, the worst were FT, supportive therapy and; the former best intervention RT now lead at follow up to an significant increase in self harm (</w:t>
+      </w:r>
+      <w:r>
+        <w:rPr>
+          <w:iCs/>
+          <w:i/>
+        </w:rPr>
+        <w:t xml:space="preserve">SMD</w:t>
+      </w:r>
+      <w:r>
+        <w:t xml:space="preserve">= 0.6498[CI95% 0.006; 1.29]). Based on these results we see at as reasonable to treat psychoanalytical therapies as representative for face-to-face interventions.</w:t>
+      </w:r>
+    </w:p>
+    <w:p>
+      <w:pPr>
+        <w:pStyle w:val="Textkrper"/>
+      </w:pPr>
+      <w:r>
+        <w:t xml:space="preserve">These results show that it remains to be analysed, which face-to-face intervention is more effective than Distance Based Interventions, as most research to face-to-face interventions suffer from very low power. For example, although the effect sizes of</w:t>
+      </w:r>
+      <w:r>
+        <w:t xml:space="preserve"> </w:t>
+      </w:r>
+      <w:r>
+        <w:t xml:space="preserve">Briggs et al. (2019)</w:t>
+      </w:r>
+      <w:r>
+        <w:t xml:space="preserve"> </w:t>
+      </w:r>
+      <w:r>
+        <w:t xml:space="preserve">are likely four times higher than the effect size reported by Distance Based Interventions, effects reported for Distance Based Interventions were significant, while the likely four times larger effects in</w:t>
+      </w:r>
+      <w:r>
+        <w:t xml:space="preserve"> </w:t>
+      </w:r>
+      <w:r>
+        <w:t xml:space="preserve">Briggs et al. (2019)</w:t>
+      </w:r>
+      <w:r>
+        <w:t xml:space="preserve"> </w:t>
+      </w:r>
+      <w:r>
+        <w:t xml:space="preserve">remain mostly insignificant, as they are underpowered.</w:t>
+      </w:r>
+    </w:p>
+    <w:p>
+      <w:pPr>
+        <w:pStyle w:val="Textkrper"/>
+      </w:pPr>
+      <w:r>
+        <w:t xml:space="preserve">Conversely, by referring to confidence intervals we can observe the clinical potential of a therapy. For example, the effect size reported by</w:t>
+      </w:r>
+      <w:r>
+        <w:t xml:space="preserve"> </w:t>
+      </w:r>
+      <w:r>
+        <w:t xml:space="preserve">Briggs et al. (2019)</w:t>
+      </w:r>
+      <w:r>
+        <w:t xml:space="preserve"> </w:t>
+      </w:r>
+      <w:r>
+        <w:t xml:space="preserve">against suicide attempts, expressed as Number Needed to Treat, (NNT) is = 7.4 CI95% [Inf; 3.6], which means that the interventions may be ineffective (Infinite number needed), but could potentially help up to every fourth person. In contrast, our results of Distance Based Interventions are</w:t>
+      </w:r>
+      <w:r>
+        <w:t xml:space="preserve"> </w:t>
+      </w:r>
+      <w:r>
+        <w:rPr>
+          <w:iCs/>
+          <w:i/>
+        </w:rPr>
+        <w:t xml:space="preserve">NNT =</w:t>
+      </w:r>
+      <w:r>
+        <w:t xml:space="preserve"> </w:t>
+      </w:r>
+      <w:r>
+        <w:t xml:space="preserve">29.5 CI95% [59; 22.1], which means that a reduction will occur with 95% certainty, but</w:t>
+      </w:r>
+      <w:r>
+        <w:t xml:space="preserve"> </w:t>
+      </w:r>
+      <w:r>
+        <w:rPr>
+          <w:iCs/>
+          <w:i/>
+        </w:rPr>
+        <w:t xml:space="preserve">at best</w:t>
+      </w:r>
+      <w:r>
+        <w:t xml:space="preserve"> </w:t>
+      </w:r>
+      <w:r>
+        <w:t xml:space="preserve">only every twenty-second person will be helped.</w:t>
+      </w:r>
+    </w:p>
+    <w:p>
+      <w:pPr>
+        <w:pStyle w:val="Textkrper"/>
+      </w:pPr>
+      <w:r>
+        <w:t xml:space="preserve">Given the seriousness of suicidal behaviours and the currently questionable effectiveness of psychotherapeutic interventions, more research on promising therapies is needed. Beginning with an extension of</w:t>
+      </w:r>
+      <w:r>
+        <w:t xml:space="preserve"> </w:t>
+      </w:r>
+      <w:r>
+        <w:t xml:space="preserve">Bahji et al. (2021)</w:t>
+      </w:r>
+      <w:r>
+        <w:t xml:space="preserve"> </w:t>
+      </w:r>
+      <w:r>
+        <w:t xml:space="preserve">network meta-analysis to adults and a subsequently focus of primary research on the best ranked psychotherapeutic interventions.</w:t>
+      </w:r>
+    </w:p>
+    <w:p>
+      <w:pPr>
+        <w:pStyle w:val="Textkrper"/>
+      </w:pPr>
+      <w:r>
+        <w:t xml:space="preserve">However, despite the low effects of Distance Based Interventions for suicidal behaviour, they nevertheless have a role in suicide prevention. They are a approach for situations where high barriers to treatment leads to other treatment not being available or not being accepted by those in need.</w:t>
+      </w:r>
+    </w:p>
+    <w:bookmarkEnd w:id="41"/>
+    <w:bookmarkEnd w:id="42"/>
+    <w:bookmarkStart w:id="43" w:name="X47deee762b43f5e7b3dbceb55d1e06f7d1f8ef7"/>
+    <w:p>
+      <w:pPr>
+        <w:pStyle w:val="berschrift3"/>
+      </w:pPr>
+      <w:r>
+        <w:rPr>
+          <w:rStyle w:val="SectionNumber"/>
+        </w:rPr>
+        <w:t xml:space="preserve">3.0.2</w:t>
+      </w:r>
+      <w:r>
+        <w:tab/>
+      </w:r>
+      <w:r>
+        <w:t xml:space="preserve">Effectiveness of Distance Based Interventions for suicidal thoughts.</w:t>
+      </w:r>
+    </w:p>
+    <w:p>
+      <w:pPr>
+        <w:pStyle w:val="FirstParagraph"/>
+      </w:pPr>
+      <w:r>
+        <w:t xml:space="preserve">Similarly to suicidal behaviours, suicidal thoughts were reduced by Distance Based Interventions (-0.17 CI95%[-0.24; -0.10]).</w:t>
+      </w:r>
+    </w:p>
+    <w:p>
+      <w:pPr>
+        <w:pStyle w:val="Textkrper"/>
+      </w:pPr>
+      <w:r>
+        <w:t xml:space="preserve">As the two meta-analysis using general populations</w:t>
+      </w:r>
+      <w:r>
+        <w:t xml:space="preserve"> </w:t>
+      </w:r>
+      <w:r>
+        <w:t xml:space="preserve">(Briggs et al., 2019; Hofstra et al., 2020)</w:t>
+      </w:r>
+      <w:r>
+        <w:t xml:space="preserve"> </w:t>
+      </w:r>
+      <w:r>
+        <w:t xml:space="preserve">did not include any suicidal thoughts measures, a direct contextualisation is not possible. Instead we collected all meta-analysis, which used specific populations and reported suicide ideation scores. We propose that if scores are comparable over different specific populations, they are comparable to a general population.</w:t>
+      </w:r>
+    </w:p>
+    <w:p>
+      <w:pPr>
+        <w:pStyle w:val="Textkrper"/>
+      </w:pPr>
+      <w:r>
+        <w:t xml:space="preserve">In total 4 meta-analysis</w:t>
+      </w:r>
+      <w:r>
+        <w:t xml:space="preserve"> </w:t>
+      </w:r>
+      <w:r>
+        <w:t xml:space="preserve">(Bahji et al., 2021; Bornheimer, Zhang, Li, Hiller, &amp; Tarrier, 2020; Chen, Cheng, Zhao, &amp; Zhang, 2021; Kothgassner, Robinson, Goreis, Ougrin, &amp; Plener, 2020)</w:t>
+      </w:r>
+      <w:r>
+        <w:t xml:space="preserve"> </w:t>
+      </w:r>
+      <w:r>
+        <w:t xml:space="preserve">emerged. Of these two</w:t>
+      </w:r>
+      <w:r>
+        <w:t xml:space="preserve"> </w:t>
+      </w:r>
+      <w:r>
+        <w:t xml:space="preserve">(Bahji et al., 2021; Kothgassner, Robinson, Goreis, Ougrin, &amp; Plener, 2020)</w:t>
+      </w:r>
+      <w:r>
+        <w:t xml:space="preserve"> </w:t>
+      </w:r>
+      <w:r>
+        <w:t xml:space="preserve">used youth samples and two used clinical samples, one of paitents with psychosis</w:t>
+      </w:r>
+      <w:r>
+        <w:t xml:space="preserve"> </w:t>
+      </w:r>
+      <w:r>
+        <w:t xml:space="preserve">(Bornheimer, Zhang, Li, Hiller, &amp; Tarrier, 2020)</w:t>
+      </w:r>
+      <w:r>
+        <w:t xml:space="preserve"> </w:t>
+      </w:r>
+      <w:r>
+        <w:t xml:space="preserve">and one of patients with BPD</w:t>
+      </w:r>
+      <w:r>
+        <w:t xml:space="preserve"> </w:t>
+      </w:r>
+      <w:r>
+        <w:t xml:space="preserve">(Chen, Cheng, Zhao, &amp; Zhang, 2021)</w:t>
+      </w:r>
+      <w:r>
+        <w:t xml:space="preserve">.</w:t>
+      </w:r>
+    </w:p>
+    <w:p>
+      <w:pPr>
+        <w:pStyle w:val="Textkrper"/>
+      </w:pPr>
+      <w:r>
+        <w:t xml:space="preserve">Reported reductions of suicide ideation did not differ between studies: SMD= -0.17 (95% CI:-0.33; -0.017)</w:t>
+      </w:r>
+      <w:r>
+        <w:t xml:space="preserve"> </w:t>
+      </w:r>
+      <w:r>
+        <w:t xml:space="preserve">(Bornheimer, Zhang, Li, Hiller, &amp; Tarrier, 2020)</w:t>
+      </w:r>
+      <w:r>
+        <w:t xml:space="preserve">, SMD = -0.31, [95% CI: -0.50;–0.12]</w:t>
       </w:r>
       <w:r>
         <w:t xml:space="preserve"> </w:t>
@@ -2239,67 +2682,34 @@
         <w:t xml:space="preserve"> </w:t>
       </w:r>
       <w:r>
-        <w:t xml:space="preserve">reported a reduction of SMD = -0.13 CI95% [-0.22;-0.04] for self harm. In contrast to these short-term interventions, a meta-analysis of higher-frequency and long-term psychoanalytic face-to-face interventions</w:t>
-      </w:r>
-      <w:r>
-        <w:t xml:space="preserve"> </w:t>
-      </w:r>
-      <w:r>
-        <w:t xml:space="preserve">(Briggs et al., 2019)</w:t>
-      </w:r>
-      <w:r>
-        <w:t xml:space="preserve"> </w:t>
-      </w:r>
-      <w:r>
-        <w:t xml:space="preserve">reported stronger results, for suicide attempts</w:t>
-      </w:r>
-      <w:r>
-        <w:t xml:space="preserve"> </w:t>
-      </w:r>
-      <w:r>
-        <w:rPr>
-          <w:iCs/>
-          <w:i/>
-        </w:rPr>
-        <w:t xml:space="preserve">SMD =</w:t>
-      </w:r>
-      <w:r>
-        <w:t xml:space="preserve"> </w:t>
-      </w:r>
-      <w:r>
-        <w:t xml:space="preserve">-0.24 CI95%[-0.50 to 0.03] and for self harm between</w:t>
-      </w:r>
-      <w:r>
-        <w:t xml:space="preserve"> </w:t>
-      </w:r>
-      <w:r>
-        <w:rPr>
-          <w:iCs/>
-          <w:i/>
-        </w:rPr>
-        <w:t xml:space="preserve">SMD</w:t>
-      </w:r>
-      <w:r>
-        <w:t xml:space="preserve">= -0.73 CI95% [-1.22;-0.22] and</w:t>
-      </w:r>
-      <w:r>
-        <w:t xml:space="preserve"> </w:t>
-      </w:r>
-      <w:r>
-        <w:rPr>
-          <w:iCs/>
-          <w:i/>
-        </w:rPr>
-        <w:t xml:space="preserve">SMD</w:t>
-      </w:r>
-      <w:r>
-        <w:t xml:space="preserve">= -0.15 CI95% [-3.88;0.09]; depending on how self harm was measured. Given that most distance based programs had very low frequencies (e.g. letter sent every few months), while</w:t>
-      </w:r>
-      <w:r>
-        <w:t xml:space="preserve"> </w:t>
-      </w:r>
-      <w:r>
-        <w:t xml:space="preserve">Ougrin, Tranah, Stahl, Moran, and Asarnow (2015)</w:t>
+        <w:t xml:space="preserve">and SMD = -0.26, [95% CI: -0.74;0.21]</w:t>
+      </w:r>
+      <w:r>
+        <w:t xml:space="preserve"> </w:t>
+      </w:r>
+      <w:r>
+        <w:t xml:space="preserve">(Chen, Cheng, Zhao, &amp; Zhang, 2021)</w:t>
+      </w:r>
+      <w:r>
+        <w:t xml:space="preserve">;</w:t>
+      </w:r>
+      <w:r>
+        <w:t xml:space="preserve"> </w:t>
+      </w:r>
+      <w:r>
+        <w:t xml:space="preserve">Bahji et al. (2021)</w:t>
+      </w:r>
+      <w:r>
+        <w:t xml:space="preserve"> </w:t>
+      </w:r>
+      <w:r>
+        <w:t xml:space="preserve">Network meta-analysis did not report a study average effect. Both</w:t>
+      </w:r>
+      <w:r>
+        <w:t xml:space="preserve"> </w:t>
+      </w:r>
+      <w:r>
+        <w:t xml:space="preserve">Bahji et al. (2021)</w:t>
       </w:r>
       <w:r>
         <w:t xml:space="preserve"> </w:t>
@@ -2317,19 +2727,7 @@
         <w:t xml:space="preserve"> </w:t>
       </w:r>
       <w:r>
-        <w:t xml:space="preserve">mostly included low frequency face-to-face interventions and</w:t>
-      </w:r>
-      <w:r>
-        <w:t xml:space="preserve"> </w:t>
-      </w:r>
-      <w:r>
-        <w:t xml:space="preserve">Briggs et al. (2019)</w:t>
-      </w:r>
-      <w:r>
-        <w:t xml:space="preserve"> </w:t>
-      </w:r>
-      <w:r>
-        <w:t xml:space="preserve">mostly included higher frequency interventions. Frequency of intervention seems to be a moderating factor for effectiveness.</w:t>
+        <w:t xml:space="preserve">reported effects split up according to the psychotherapeutic schools, regarding suicide ideation measures, none differed significantly form one another.</w:t>
       </w:r>
     </w:p>
     <w:p>
@@ -2337,19 +2735,52 @@
         <w:pStyle w:val="Textkrper"/>
       </w:pPr>
       <w:r>
-        <w:t xml:space="preserve">Although distance-based interventions seem to have a small effect size in comparison to face-to face interventions, especially high-frequency long-term interventions, they might have a role in the prevention of suicidal behaviour due to their availability, scalability and cost-efficacy. Even more, it remains to be analysed, whether the higher effectiveness of face-to-face interventions, which is based on rather small samples, would remain superior when their power would be increased. For example, although the effect size of the meta-analysis by</w:t>
-      </w:r>
-      <w:r>
-        <w:t xml:space="preserve"> </w:t>
-      </w:r>
-      <w:r>
-        <w:t xml:space="preserve">Briggs et al. (2019)</w:t>
-      </w:r>
-      <w:r>
-        <w:t xml:space="preserve"> </w:t>
-      </w:r>
-      <w:r>
-        <w:t xml:space="preserve">seems four times higher than the effect size of distance based interventions, our effect is more precise and statistically significant.</w:t>
+        <w:t xml:space="preserve">Given the stability of suicide ideation reductions other different populations, psychotherapeutic schools and methods (Random effects, Fixed effects and NMA), we propose that these reduction effects are not depended on the population. Therefore concluding that Distance Based Interventions are line with face-to-face interventions. As only one face-to face interventions significantly exceeded the effectiveness of Distance Based Interventions and only at follow up - not at post treatment - namely mentalization-based therapy (SMD =–1.22 [CI95%: -2.18; –0.26]</w:t>
+      </w:r>
+      <w:r>
+        <w:t xml:space="preserve"> </w:t>
+      </w:r>
+      <w:r>
+        <w:t xml:space="preserve">(Bahji et al., 2021)</w:t>
+      </w:r>
+      <w:r>
+        <w:t xml:space="preserve">.</w:t>
+      </w:r>
+    </w:p>
+    <w:bookmarkEnd w:id="43"/>
+    <w:bookmarkStart w:id="44" w:name="research-recommendations"/>
+    <w:p>
+      <w:pPr>
+        <w:pStyle w:val="berschrift3"/>
+      </w:pPr>
+      <w:r>
+        <w:rPr>
+          <w:rStyle w:val="SectionNumber"/>
+        </w:rPr>
+        <w:t xml:space="preserve">3.0.3</w:t>
+      </w:r>
+      <w:r>
+        <w:tab/>
+      </w:r>
+      <w:r>
+        <w:t xml:space="preserve">Research recommendations.</w:t>
+      </w:r>
+    </w:p>
+    <w:p>
+      <w:pPr>
+        <w:pStyle w:val="FirstParagraph"/>
+      </w:pPr>
+      <w:r>
+        <w:t xml:space="preserve">According to our results, autonomous Distance Based Interventions (ADBI) (SMD= -0.13 CI95%[-0.19; -0.07]), were as effective as human involved interventions (SMD= -0.07 CI95%[-0.12; -0.02]). But ADBI promise a better scalability</w:t>
+      </w:r>
+      <w:r>
+        <w:t xml:space="preserve"> </w:t>
+      </w:r>
+      <w:r>
+        <w:t xml:space="preserve">(Batterham et al., 2015)</w:t>
+      </w:r>
+      <w:r>
+        <w:t xml:space="preserve">, making them more feasible for studies with larger sample sizes and replication studies; something that holds true for almost any psychotherapeutic intervention.</w:t>
       </w:r>
     </w:p>
     <w:p>
@@ -2357,67 +2788,45 @@
         <w:pStyle w:val="Textkrper"/>
       </w:pPr>
       <w:r>
-        <w:t xml:space="preserve">When we also draw on the effect-size estimates and their confidence intervals, we can observe the clinical potential of an intervention. For example, the effect size reported by Briggs et al. (2019) against suicide attempts, expressed as Number Needed to Treat, (NNT) is = 7.4 CI95% [Inf; 3.6], means that the interventions may be ineffective (Infinite number needed), but it could help up to every fourth person. In contrast, our results of distance based programs, expressed as</w:t>
-      </w:r>
-      <w:r>
-        <w:t xml:space="preserve"> </w:t>
-      </w:r>
-      <w:r>
-        <w:rPr>
-          <w:iCs/>
-          <w:i/>
-        </w:rPr>
-        <w:t xml:space="preserve">NNT =</w:t>
-      </w:r>
-      <w:r>
-        <w:t xml:space="preserve"> </w:t>
-      </w:r>
-      <w:r>
-        <w:t xml:space="preserve">29.5 CI95% [59; 22.1] means that a reduction will occur with 95% certainty, but</w:t>
-      </w:r>
-      <w:r>
-        <w:t xml:space="preserve"> </w:t>
-      </w:r>
-      <w:r>
-        <w:rPr>
-          <w:iCs/>
-          <w:i/>
-        </w:rPr>
-        <w:t xml:space="preserve">at best</w:t>
-      </w:r>
-      <w:r>
-        <w:t xml:space="preserve"> </w:t>
-      </w:r>
-      <w:r>
-        <w:t xml:space="preserve">only every twenty-second person will be helped and on average one of 30 interventions will be helpful. Given the seriousness of suicidal behaviours and the currently low effectiveness of interventions against it, more research on potentially more effective treatment is needed. For example, we suggest more research into high frequency interventions and on the question if the trend of larger effect-sizes in psychoanalytical therapies</w:t>
-      </w:r>
-      <w:r>
-        <w:t xml:space="preserve"> </w:t>
-      </w:r>
-      <w:r>
-        <w:t xml:space="preserve">(Briggs et al., 2019)</w:t>
-      </w:r>
-      <w:r>
-        <w:t xml:space="preserve"> </w:t>
-      </w:r>
-      <w:r>
-        <w:t xml:space="preserve">and DBT-A therapies</w:t>
-      </w:r>
-      <w:r>
-        <w:t xml:space="preserve"> </w:t>
-      </w:r>
-      <w:r>
-        <w:t xml:space="preserve">(Kothgassner, Robinson, Goreis, Ougrin, &amp; Plener, 2020)</w:t>
-      </w:r>
-      <w:r>
-        <w:t xml:space="preserve"> </w:t>
-      </w:r>
-      <w:r>
-        <w:t xml:space="preserve">is retained, given more data. However, despite the low effect of distance based programs on suicidal behaviour, they nevertheless might have a role in the spectrum of preventive approaches. Especially the fact of high barriers to treatment seeking, especially to face-to-face treatment, are an argument to disseminate distance based interventions as a means for involvement where other treatment is not available or not accepted by those in need.</w:t>
-      </w:r>
-    </w:p>
-    <w:bookmarkEnd w:id="39"/>
-    <w:bookmarkStart w:id="40" w:name="section"/>
+        <w:t xml:space="preserve">Studies with large sample sizes or study sets using close replications are needed, as only these allow us to control for the characteristics of Distance Based Interventions and by such, to understand which components are most effective.</w:t>
+      </w:r>
+    </w:p>
+    <w:p>
+      <w:pPr>
+        <w:pStyle w:val="Textkrper"/>
+      </w:pPr>
+      <w:r>
+        <w:t xml:space="preserve">In general, the assumptions about Distance Based Interventions (DBI) for mental health often lack evidence</w:t>
+      </w:r>
+      <w:r>
+        <w:t xml:space="preserve"> </w:t>
+      </w:r>
+      <w:r>
+        <w:t xml:space="preserve">(Musiat, Goldstone, &amp; Tarrier, 2014)</w:t>
+      </w:r>
+      <w:r>
+        <w:t xml:space="preserve">. For example, some stated advantages of Distance Based Interventions in suicide prevention are still unproven assumptions, for example that 24h availability of such an intervention might be advantageous. The best proven assumptions derived from meta-analytical evidence are delivered for cost effectiveness, acceptability and satisfaction of DBIs. However, this evidence is available for mental health interventions in general</w:t>
+      </w:r>
+      <w:r>
+        <w:t xml:space="preserve"> </w:t>
+      </w:r>
+      <w:r>
+        <w:t xml:space="preserve">(Eze, Mateus, &amp; Cravo Oliveira Hashiguchi, 2020; Musiat, Goldstone, &amp; Tarrier, 2014)</w:t>
+      </w:r>
+      <w:r>
+        <w:t xml:space="preserve">, but not for the primary endpoint of suicidal behaviour or thoughts.</w:t>
+      </w:r>
+    </w:p>
+    <w:p>
+      <w:pPr>
+        <w:pStyle w:val="Textkrper"/>
+      </w:pPr>
+      <w:r>
+        <w:t xml:space="preserve">In this sense, the development of well powered ADBIs for suicide prevention is still is in its infancy and needs to addressed in future more scrupulously.</w:t>
+      </w:r>
+    </w:p>
+    <w:bookmarkEnd w:id="44"/>
+    <w:bookmarkStart w:id="46" w:name="implications-for-clinical-practice"/>
     <w:p>
       <w:pPr>
         <w:pStyle w:val="berschrift3"/>
@@ -2426,239 +2835,123 @@
         <w:rPr>
           <w:rStyle w:val="SectionNumber"/>
         </w:rPr>
-        <w:t xml:space="preserve">3.0.2</w:t>
+        <w:t xml:space="preserve">3.0.4</w:t>
       </w:r>
       <w:r>
         <w:tab/>
       </w:r>
       <w:r>
+        <w:t xml:space="preserve">Implications for clinical practice.</w:t>
+      </w:r>
+    </w:p>
+    <w:bookmarkStart w:id="45" w:name="X660c9c6ce69d0cd1c27682f6896b83c9f553e9b"/>
+    <w:p>
+      <w:pPr>
+        <w:pStyle w:val="berschrift4"/>
+      </w:pPr>
+      <w:r>
+        <w:rPr>
+          <w:rStyle w:val="SectionNumber"/>
+        </w:rPr>
+        <w:t xml:space="preserve">3.0.4.1</w:t>
+      </w:r>
+      <w:r>
+        <w:tab/>
+      </w:r>
+      <w:r>
+        <w:t xml:space="preserve">Placing Distance Based Interventions on the stepped care model.</w:t>
+      </w:r>
+    </w:p>
+    <w:p>
+      <w:pPr>
+        <w:pStyle w:val="FirstParagraph"/>
+      </w:pPr>
+      <w:r>
+        <w:t xml:space="preserve">The stepped care model for suicide care</w:t>
+      </w:r>
+      <w:r>
+        <w:t xml:space="preserve"> </w:t>
+      </w:r>
+      <w:r>
+        <w:t xml:space="preserve">(Jobes, Gregorian, &amp; Colborn, 2018)</w:t>
+      </w:r>
+      <w:r>
+        <w:t xml:space="preserve"> </w:t>
+      </w:r>
+      <w:r>
+        <w:t xml:space="preserve">includes 5 levels of intervention, ranging from least restrictive Telephone (level 1), Brief interventions (2), outpatient care (3), partial hospitalisation (4) to most restrictive interventions like inpatient care/full hospitalisation(5).</w:t>
+      </w:r>
+    </w:p>
+    <w:p>
+      <w:pPr>
+        <w:pStyle w:val="Textkrper"/>
+      </w:pPr>
+      <w:r>
+        <w:t xml:space="preserve">As such both the least costly and restrictive level of stepped care,</w:t>
+      </w:r>
+      <w:r>
+        <w:t xml:space="preserve"> </w:t>
+      </w:r>
+      <w:r>
+        <w:t xml:space="preserve">‘</w:t>
+      </w:r>
+      <w:r>
+        <w:t xml:space="preserve">telephone interventions and follow ups</w:t>
+      </w:r>
+      <w:r>
+        <w:t xml:space="preserve">’</w:t>
+      </w:r>
+      <w:r>
+        <w:t xml:space="preserve"> </w:t>
+      </w:r>
+      <w:r>
+        <w:t xml:space="preserve">and the second least costly and restrictive level,</w:t>
+      </w:r>
+      <w:r>
+        <w:t xml:space="preserve"> </w:t>
+      </w:r>
+      <w:r>
+        <w:t xml:space="preserve">‘</w:t>
+      </w:r>
+      <w:r>
+        <w:t xml:space="preserve">Brief interventions and follow ups</w:t>
+      </w:r>
+      <w:r>
+        <w:t xml:space="preserve">’</w:t>
+      </w:r>
+      <w:r>
+        <w:t xml:space="preserve"> </w:t>
+      </w:r>
+      <w:r>
+        <w:t xml:space="preserve">can be supplemented or supplanted by Distance Based Intervention. Further, given that effect-sizes of Distance Based Interventions were similar to other face-to-face interventions, DBI can be used to supplement all three remaining levels of care.</w:t>
+      </w:r>
+    </w:p>
+    <w:p>
+      <w:pPr>
+        <w:pStyle w:val="Textkrper"/>
+      </w:pPr>
+      <w:r>
+        <w:t xml:space="preserve">For the best time to intervene this meta-analysis, together with observed meta-analysis shows that all interventions, face-to-face-, Human-Involved Distance Based- as well as autonomous Interventions, at all time-points, are effective in reducing suicide. But, all of these interventions were more effective against suicidal thoughts than against suicidal acts. Therefore, there is a strong argument for the implementation of such interventions among individuals with suicide ideation, as recently discussed by</w:t>
+      </w:r>
+      <w:r>
+        <w:t xml:space="preserve"> </w:t>
+      </w:r>
+      <w:r>
+        <w:t xml:space="preserve">Jobes and Joiner (2019)</w:t>
+      </w:r>
+      <w:r>
+        <w:t xml:space="preserve"> </w:t>
+      </w:r>
+      <w:r>
         <w:t xml:space="preserve">.</w:t>
       </w:r>
     </w:p>
-    <w:bookmarkEnd w:id="40"/>
-    <w:bookmarkStart w:id="41" w:name="X6531f7200270e3300e4497a95bdd5fb6227fd26"/>
-    <w:p>
-      <w:pPr>
-        <w:pStyle w:val="berschrift3"/>
-      </w:pPr>
-      <w:r>
-        <w:rPr>
-          <w:rStyle w:val="SectionNumber"/>
-        </w:rPr>
-        <w:t xml:space="preserve">3.0.3</w:t>
-      </w:r>
-      <w:r>
-        <w:tab/>
-      </w:r>
-      <w:r>
-        <w:t xml:space="preserve">Effectiveness of distance based programs for suicidal thoughts.</w:t>
-      </w:r>
-    </w:p>
-    <w:p>
-      <w:pPr>
-        <w:pStyle w:val="FirstParagraph"/>
-      </w:pPr>
-      <w:r>
-        <w:t xml:space="preserve">Similarly to suicidal behaviours, suicidal thoughts were reduced by distance based programs (-0.17 CI95%[-0.24; -0.10]). The result is line with face-to-face interventions according to</w:t>
-      </w:r>
-      <w:r>
-        <w:t xml:space="preserve"> </w:t>
-      </w:r>
-      <w:r>
-        <w:t xml:space="preserve">Kothgassner, Robinson, Goreis, Ougrin, and Plener (2020)</w:t>
-      </w:r>
-      <w:r>
-        <w:t xml:space="preserve"> </w:t>
-      </w:r>
-      <w:r>
-        <w:t xml:space="preserve">(SMD = -0.31 CI95% [-0.5; -0.12]). Comparing the intervention-type subgroups in</w:t>
-      </w:r>
-      <w:r>
-        <w:t xml:space="preserve"> </w:t>
-      </w:r>
-      <w:r>
-        <w:t xml:space="preserve">Kothgassner, Robinson, Goreis, Ougrin, and Plener (2020)</w:t>
-      </w:r>
-      <w:r>
-        <w:t xml:space="preserve">, to our results, some face-to-face interventions like group therapy (SMD = 0.01 CI95%[-0.17;0.18]) and Brief Interventions (SMD = -0.12CI95%[-0.27;0.03] tended to be less effective, with other forms of intervention like DBT-A (-0.48 CI95%[-0.8;-0.17] tending to be more effective; but none differed significantly.</w:t>
-      </w:r>
-    </w:p>
     <w:p>
       <w:pPr>
         <w:pStyle w:val="Textkrper"/>
       </w:pPr>
       <w:r>
-        <w:t xml:space="preserve">Distance based programs can be applied on multiple levels of the stepped care model for suicide care</w:t>
-      </w:r>
-      <w:r>
-        <w:t xml:space="preserve"> </w:t>
-      </w:r>
-      <w:r>
-        <w:t xml:space="preserve">(Jobes, Gregorian, &amp; Colborn, 2018)</w:t>
-      </w:r>
-      <w:r>
-        <w:t xml:space="preserve">. This model includes 5 levels of intervention, ranging from least restrictive Telephone (level 1), Brief interventions (2), outpatient care (3), partial hospitalisation (4) to most restrictive interventions like inpatient care/full hospitalisation(5).</w:t>
-      </w:r>
-    </w:p>
-    <w:p>
-      <w:pPr>
-        <w:pStyle w:val="Textkrper"/>
-      </w:pPr>
-      <w:r>
-        <w:t xml:space="preserve">As such both the least costly and restrictive level of stepped care,</w:t>
-      </w:r>
-      <w:r>
-        <w:t xml:space="preserve"> </w:t>
-      </w:r>
-      <w:r>
-        <w:t xml:space="preserve">‘</w:t>
-      </w:r>
-      <w:r>
-        <w:t xml:space="preserve">telephone interventions and follow ups</w:t>
-      </w:r>
-      <w:r>
-        <w:t xml:space="preserve">’</w:t>
-      </w:r>
-      <w:r>
-        <w:t xml:space="preserve"> </w:t>
-      </w:r>
-      <w:r>
-        <w:t xml:space="preserve">and the second least costly and restrictive level,</w:t>
-      </w:r>
-      <w:r>
-        <w:t xml:space="preserve"> </w:t>
-      </w:r>
-      <w:r>
-        <w:t xml:space="preserve">‘</w:t>
-      </w:r>
-      <w:r>
-        <w:t xml:space="preserve">Brief interventions and follow ups</w:t>
-      </w:r>
-      <w:r>
-        <w:t xml:space="preserve">’</w:t>
-      </w:r>
-      <w:r>
-        <w:t xml:space="preserve"> </w:t>
-      </w:r>
-      <w:r>
-        <w:t xml:space="preserve">can be supplemented or supplanted by distance based interventions. Further, given that effect-sizes of distance based interventions were similar to other face-to-face interventions, even the level 3- outpatient care, can be supplemented with distance based programs. In summary, distance based interventions are capable to supply evidence-based, least-restrictive, and cost effective help. Distance based programs can even be a substitute to outpatient care, where it is not immediately available or not used by individuals seeking help.</w:t>
-      </w:r>
-    </w:p>
-    <w:bookmarkEnd w:id="41"/>
-    <w:bookmarkStart w:id="42" w:name="research-recommendations"/>
-    <w:p>
-      <w:pPr>
-        <w:pStyle w:val="berschrift3"/>
-      </w:pPr>
-      <w:r>
-        <w:rPr>
-          <w:rStyle w:val="SectionNumber"/>
-        </w:rPr>
-        <w:t xml:space="preserve">3.0.4</w:t>
-      </w:r>
-      <w:r>
-        <w:tab/>
-      </w:r>
-      <w:r>
-        <w:t xml:space="preserve">Research recommendations.</w:t>
-      </w:r>
-    </w:p>
-    <w:p>
-      <w:pPr>
-        <w:pStyle w:val="FirstParagraph"/>
-      </w:pPr>
-      <w:r>
-        <w:t xml:space="preserve">According to our results, autonomous distance based interventions (ADBI) (SMD= -0.13 CI95%[-0.19; -0.07]), were as effective as human involved interventions (SMD= -0.09 CI95%[-0.16; -0.02]). But ADBI promise a better scalability</w:t>
-      </w:r>
-      <w:r>
-        <w:t xml:space="preserve"> </w:t>
-      </w:r>
-      <w:r>
-        <w:t xml:space="preserve">(Batterham et al., 2015)</w:t>
-      </w:r>
-      <w:r>
-        <w:t xml:space="preserve">, making them more feasible for studies with larger sample sizes and replication studies.</w:t>
-      </w:r>
-    </w:p>
-    <w:p>
-      <w:pPr>
-        <w:pStyle w:val="Textkrper"/>
-      </w:pPr>
-      <w:r>
-        <w:t xml:space="preserve">Studies with large sample sizes or study sets using close replications are needed, as only these allow us to control for the characteristics of distance based interventions and by such, to understand which components are most effective.</w:t>
-      </w:r>
-    </w:p>
-    <w:p>
-      <w:pPr>
-        <w:pStyle w:val="Textkrper"/>
-      </w:pPr>
-      <w:r>
-        <w:t xml:space="preserve">In general, the assumptions about Distance based interventions (DBI) for mental health often lack evidence</w:t>
-      </w:r>
-      <w:r>
-        <w:t xml:space="preserve"> </w:t>
-      </w:r>
-      <w:r>
-        <w:t xml:space="preserve">(Musiat, Goldstone, &amp; Tarrier, 2014)</w:t>
-      </w:r>
-      <w:r>
-        <w:t xml:space="preserve">. For example, some stated advantages of DBIs in suicide prevention are still unproven assumptions, for example that 24h availability of such an intervention might be advantageous. The best proven assumptions derived from meta-analytical evidence are delivered for cost effectiveness, acceptability and satisfaction of DBIs. However, this evidence is available for mental health interventions in general</w:t>
-      </w:r>
-      <w:r>
-        <w:t xml:space="preserve"> </w:t>
-      </w:r>
-      <w:r>
-        <w:t xml:space="preserve">(Eze, Mateus, &amp; Cravo Oliveira Hashiguchi, 2020; Musiat, Goldstone, &amp; Tarrier, 2014)</w:t>
-      </w:r>
-      <w:r>
-        <w:t xml:space="preserve">, but not for the primary endpoint of suicidal behaviour or thoughts.</w:t>
-      </w:r>
-    </w:p>
-    <w:p>
-      <w:pPr>
-        <w:pStyle w:val="Textkrper"/>
-      </w:pPr>
-      <w:r>
-        <w:t xml:space="preserve">In this sense, the development of well powered ADBIs for suicide prevention is still is in its infancy and needs to addressed in future more scrupulously.</w:t>
-      </w:r>
-    </w:p>
-    <w:bookmarkEnd w:id="42"/>
-    <w:bookmarkStart w:id="43" w:name="implications-for-clinical-practice"/>
-    <w:p>
-      <w:pPr>
-        <w:pStyle w:val="berschrift3"/>
-      </w:pPr>
-      <w:r>
-        <w:rPr>
-          <w:rStyle w:val="SectionNumber"/>
-        </w:rPr>
-        <w:t xml:space="preserve">3.0.5</w:t>
-      </w:r>
-      <w:r>
-        <w:tab/>
-      </w:r>
-      <w:r>
-        <w:t xml:space="preserve">Implications for clinical practice.</w:t>
-      </w:r>
-    </w:p>
-    <w:p>
-      <w:pPr>
-        <w:pStyle w:val="FirstParagraph"/>
-      </w:pPr>
-      <w:r>
-        <w:t xml:space="preserve">Suicide research shows that all interventions, face-to-face-, Human-Involved Distance Based- as well as autonomous Interventions are effective in reducing suicide. Further, all of these interventions were more effective against suicidal thoughts than against suicidal acts. Therefore, there is a strong argument for the implementation of such interventions among individuals with suicide ideation, as recently discussed by</w:t>
-      </w:r>
-      <w:r>
-        <w:t xml:space="preserve"> </w:t>
-      </w:r>
-      <w:r>
-        <w:t xml:space="preserve">D. A. Jobes and Joiner (2019)</w:t>
-      </w:r>
-      <w:r>
-        <w:t xml:space="preserve"> </w:t>
-      </w:r>
-      <w:r>
-        <w:t xml:space="preserve">. The availability of face-to-face interventions in mental health clinics and among individual mental health professionals such as psychiatrists and psychotherapists is unevenly distributed geographically</w:t>
+        <w:t xml:space="preserve">The availability of face-to-face interventions in mental health clinics and among individual mental health professionals such as psychiatrists and psychotherapists is unevenly distributed geographically</w:t>
       </w:r>
       <w:r>
         <w:t xml:space="preserve"> </w:t>
@@ -2670,7 +2963,7 @@
         <w:t xml:space="preserve"> </w:t>
       </w:r>
       <w:r>
-        <w:t xml:space="preserve">and may be limited in pandemic containment efforts against Covid-19. The resulting unavailability may be compensated for by ADBIs, which are not affected by geographic distribution or lockdowns.In addition the reality of psychiatric treatment includes high costs for individuals or the public health system</w:t>
+        <w:t xml:space="preserve">and may be limited in pandemic containment efforts against Covid-19. The resulting unavailability may be compensated for by ADBIs, which are not affected by geographic distribution or lockdowns. In addition the reality of psychiatric treatment includes high costs for individuals or the public health system</w:t>
       </w:r>
       <w:r>
         <w:t xml:space="preserve"> </w:t>
@@ -2710,200 +3003,214 @@
       </w:r>
       <w:r>
         <w:t xml:space="preserve">.</w:t>
-      </w:r>
-    </w:p>
-    <w:bookmarkEnd w:id="43"/>
-    <w:bookmarkStart w:id="44" w:name="limitations"/>
-    <w:p>
-      <w:pPr>
-        <w:pStyle w:val="berschrift2"/>
-      </w:pPr>
-      <w:r>
-        <w:rPr>
-          <w:rStyle w:val="SectionNumber"/>
-        </w:rPr>
-        <w:t xml:space="preserve">3.1</w:t>
-      </w:r>
-      <w:r>
-        <w:tab/>
-      </w:r>
-      <w:r>
-        <w:t xml:space="preserve">Limitations</w:t>
-      </w:r>
-    </w:p>
-    <w:p>
-      <w:pPr>
-        <w:pStyle w:val="FirstParagraph"/>
-      </w:pPr>
-      <w:r>
-        <w:t xml:space="preserve">Given our comprehensive approach, some limitations should be noted. Firstly, we did not include any grey literature. This can cause selection bias, as the publication bias suppresses non-significant results. However RCT studies in a multipdiciplianry field a rather unlikely. We expect non-publication due to reporting non-significant results is unlikely, given that almost all considered studies included non-significant results. This decision reduced work load notably and is in line with previous meta-analyses to this field</w:t>
-      </w:r>
-      <w:r>
-        <w:t xml:space="preserve"> </w:t>
-      </w:r>
-      <w:r>
-        <w:t xml:space="preserve">(Milner, Carter, Pirkis, Robinson, &amp; Spittal, 2015 ; Torok et al., 2020)</w:t>
-      </w:r>
-      <w:r>
-        <w:t xml:space="preserve">.</w:t>
-      </w:r>
-    </w:p>
-    <w:p>
-      <w:pPr>
-        <w:pStyle w:val="Textkrper"/>
-      </w:pPr>
-      <w:r>
-        <w:t xml:space="preserve">The second potential limitation is that most studies included in this meta-analysis are already covered by different previously published meta-analyses</w:t>
-      </w:r>
-      <w:r>
-        <w:t xml:space="preserve"> </w:t>
-      </w:r>
-      <w:r>
-        <w:t xml:space="preserve">(Milner, Carter, Pirkis, Robinson, &amp; Spittal, 2015; Torok et al., 2020)</w:t>
-      </w:r>
-      <w:r>
-        <w:t xml:space="preserve">. However, these previously published meta-analyses used the Hedges-Olkin meta-analysis which allows only the inclusion of one independent data point, in contrast to our MLM analysis, which allows inclusion of all relevant data</w:t>
-      </w:r>
-      <w:r>
-        <w:t xml:space="preserve"> </w:t>
-      </w:r>
-      <w:r>
-        <w:t xml:space="preserve">(Cheung, 2019)</w:t>
-      </w:r>
-      <w:r>
-        <w:t xml:space="preserve">.</w:t>
-      </w:r>
-    </w:p>
-    <w:p>
-      <w:pPr>
-        <w:pStyle w:val="Textkrper"/>
-      </w:pPr>
-      <w:r>
-        <w:t xml:space="preserve">Utilizing all relevant data has multiple advantages, such as higher precision (a) and less bias risk(b). (a) Including multiple non independent data points per study increases precision. Further it allows important moderator analysis to be implemented in one model, which allows to weigh evidence according to its information value. In contrast, previous meta-analysis had to use independent subgroup analyses, which lowers precision notably and only allows for an indirect comparisons of effectiveness. (b) Bias risk, as stated Hedges-Olkin meta-analyses</w:t>
-      </w:r>
-      <w:r>
-        <w:t xml:space="preserve"> </w:t>
-      </w:r>
-      <w:r>
-        <w:t xml:space="preserve">(Milner, Carter, Pirkis, Robinson, &amp; Spittal, 2015; Torok et al., 2020)</w:t>
-      </w:r>
-      <w:r>
-        <w:t xml:space="preserve"> </w:t>
-      </w:r>
-      <w:r>
-        <w:t xml:space="preserve">must select one outcome per independent analysis. This can result in a selection bias can be introduced therefore not be excluded in these older meta-analyses. Based on these points and the fact that we updated and broaden the systematic searches of previous meta-analysis, the current meta-analysis substantially adds to the research field.</w:t>
-      </w:r>
-    </w:p>
-    <w:p>
-      <w:pPr>
-        <w:pStyle w:val="Textkrper"/>
-      </w:pPr>
-      <w:r>
-        <w:t xml:space="preserve">Despite the abouve stated atvantages a multilevel meta-analysis produces further potential limitations. First, the employed method requires more studies to reach adequate power. The number of included studies was relatively low, thus potentially leading to underpowered results</w:t>
-      </w:r>
-      <w:r>
-        <w:t xml:space="preserve"> </w:t>
-      </w:r>
-      <w:r>
-        <w:t xml:space="preserve">(Tanner-Smith &amp; Tipton, 2014)</w:t>
-      </w:r>
-      <w:r>
-        <w:t xml:space="preserve">. But results were reliable, based on Profile Likelihood Plots ( R package</w:t>
-      </w:r>
-      <w:r>
-        <w:t xml:space="preserve"> </w:t>
-      </w:r>
-      <w:r>
-        <w:rPr>
-          <w:iCs/>
-          <w:i/>
-        </w:rPr>
-        <w:t xml:space="preserve">metafo)</w:t>
-      </w:r>
-      <w:r>
-        <w:t xml:space="preserve"> </w:t>
-      </w:r>
-      <w:r>
-        <w:t xml:space="preserve">and the reported degrees of freedom reported by the RVE Correction (R package clubsandwhich)</w:t>
-      </w:r>
-      <w:r>
-        <w:t xml:space="preserve"> </w:t>
-      </w:r>
-      <w:r>
-        <w:t xml:space="preserve">(James E. Pustejovsky &amp; Tipton, 2016)</w:t>
-      </w:r>
-      <w:r>
-        <w:t xml:space="preserve">. Second, RVE corrected models do not report heterogeneity estimations, therefore heterogeneity estimations of the MLM were reported. However</w:t>
-      </w:r>
-      <w:r>
-        <w:t xml:space="preserve"> </w:t>
-      </w:r>
-      <w:r>
-        <w:rPr>
-          <w:iCs/>
-          <w:i/>
-        </w:rPr>
-        <w:t xml:space="preserve">Q-</w:t>
-      </w:r>
-      <w:r>
-        <w:t xml:space="preserve"> </w:t>
-      </w:r>
-      <w:r>
-        <w:t xml:space="preserve">test results are not biased by dependency and therefore statistically valid, while power of the</w:t>
-      </w:r>
-      <w:r>
-        <w:t xml:space="preserve"> </w:t>
-      </w:r>
-      <w:r>
-        <w:rPr>
-          <w:iCs/>
-          <w:i/>
-        </w:rPr>
-        <w:t xml:space="preserve">Q</w:t>
-      </w:r>
-      <w:r>
-        <w:t xml:space="preserve">-Test was sufficient</w:t>
-      </w:r>
-      <w:r>
-        <w:t xml:space="preserve"> </w:t>
-      </w:r>
-      <w:r>
-        <w:t xml:space="preserve">(Maeda &amp; Harwell, 2016)</w:t>
-      </w:r>
-      <w:r>
-        <w:t xml:space="preserve">.</w:t>
-      </w:r>
-    </w:p>
-    <w:bookmarkEnd w:id="44"/>
-    <w:bookmarkStart w:id="45" w:name="conclusion"/>
-    <w:p>
-      <w:pPr>
-        <w:pStyle w:val="berschrift2"/>
-      </w:pPr>
-      <w:r>
-        <w:rPr>
-          <w:rStyle w:val="SectionNumber"/>
-        </w:rPr>
-        <w:t xml:space="preserve">3.2</w:t>
-      </w:r>
-      <w:r>
-        <w:tab/>
-      </w:r>
-      <w:r>
-        <w:t xml:space="preserve">Conclusion</w:t>
-      </w:r>
-    </w:p>
-    <w:p>
-      <w:pPr>
-        <w:pStyle w:val="FirstParagraph"/>
-      </w:pPr>
-      <w:r>
-        <w:t xml:space="preserve">The presented results of the MLM are based on 41 published peer-reviewed RCT trials on Distance based interventions. With an adequate power, no indication for publication bias and manageable heterogeneity. The results suggest that DBI, particularly autonomous distance based interventions, are an effective and affordable possibility to support treatment, specially against suicidal thoughts and in situations where availability of face-to-face treatments are limited. These results are encouraging as affordable and available DBI mean higher accessibility, in turn promising a reduction of human suffering and health care costs.</w:t>
       </w:r>
     </w:p>
     <w:bookmarkEnd w:id="45"/>
     <w:bookmarkEnd w:id="46"/>
-    <w:bookmarkStart w:id="191" w:name="references"/>
+    <w:bookmarkStart w:id="47" w:name="limitations"/>
+    <w:p>
+      <w:pPr>
+        <w:pStyle w:val="berschrift2"/>
+      </w:pPr>
+      <w:r>
+        <w:rPr>
+          <w:rStyle w:val="SectionNumber"/>
+        </w:rPr>
+        <w:t xml:space="preserve">3.1</w:t>
+      </w:r>
+      <w:r>
+        <w:tab/>
+      </w:r>
+      <w:r>
+        <w:t xml:space="preserve">Limitations</w:t>
+      </w:r>
+    </w:p>
+    <w:p>
+      <w:pPr>
+        <w:pStyle w:val="FirstParagraph"/>
+      </w:pPr>
+      <w:r>
+        <w:t xml:space="preserve">Given our comprehensive approach, some limitations should be noted. Firstly, we did not include any grey literature. This can cause selection bias, as the publication bias suppresses non-significant results. However RCT studies in a multidisciplinary field a rather unlikely. We expect non-publication due to reporting non-significant results is unlikely, given that almost all considered studies included non-significant results. This decision reduced work load notably and is in line with previous meta-analyses to this field</w:t>
+      </w:r>
+      <w:r>
+        <w:t xml:space="preserve"> </w:t>
+      </w:r>
+      <w:r>
+        <w:t xml:space="preserve">(Milner, Carter, Pirkis, Robinson, &amp; Spittal, 2015 ; Torok et al., 2020)</w:t>
+      </w:r>
+      <w:r>
+        <w:t xml:space="preserve">.</w:t>
+      </w:r>
+    </w:p>
+    <w:p>
+      <w:pPr>
+        <w:pStyle w:val="Textkrper"/>
+      </w:pPr>
+      <w:r>
+        <w:t xml:space="preserve">The second potential limitation is that most studies included in this meta-analysis are already covered by different previously published meta-analyses</w:t>
+      </w:r>
+      <w:r>
+        <w:t xml:space="preserve"> </w:t>
+      </w:r>
+      <w:r>
+        <w:t xml:space="preserve">(Milner, Carter, Pirkis, Robinson, &amp; Spittal, 2015; Torok et al., 2020)</w:t>
+      </w:r>
+      <w:r>
+        <w:t xml:space="preserve">. However, these previously published meta-analyses used the Hedges-Olkin meta-analysis which allows only the inclusion of one independent data point, in contrast to our MLM analysis, which allows inclusion of all relevant data</w:t>
+      </w:r>
+      <w:r>
+        <w:t xml:space="preserve"> </w:t>
+      </w:r>
+      <w:r>
+        <w:t xml:space="preserve">(Cheung, 2019)</w:t>
+      </w:r>
+      <w:r>
+        <w:t xml:space="preserve">.</w:t>
+      </w:r>
+    </w:p>
+    <w:p>
+      <w:pPr>
+        <w:pStyle w:val="Textkrper"/>
+      </w:pPr>
+      <w:r>
+        <w:t xml:space="preserve">Utilizing all relevant data has multiple advantages, such as higher precision (a) and less bias risk(b). (a) Including multiple non independent data points per study increases precision. Further it allows important moderator analysis to be implemented in one model, which allows to weigh evidence according to its information value. In contrast, previous meta-analysis had to use independent subgroup analyses, which lowers precision notably and only allows for an indirect comparisons of effectiveness. (b) Bias risk, as stated Hedges-Olkin meta-analyses</w:t>
+      </w:r>
+      <w:r>
+        <w:t xml:space="preserve"> </w:t>
+      </w:r>
+      <w:r>
+        <w:t xml:space="preserve">(Milner, Carter, Pirkis, Robinson, &amp; Spittal, 2015; Torok et al., 2020)</w:t>
+      </w:r>
+      <w:r>
+        <w:t xml:space="preserve"> </w:t>
+      </w:r>
+      <w:r>
+        <w:t xml:space="preserve">must select one outcome per independent analysis. This can result in a selection bias can be introduced therefore not be excluded in these older meta-analyses. Based on these points and the fact that we updated and broaden the systematic searches of previous meta-analysis, the current meta-analysis substantially adds to the research field.</w:t>
+      </w:r>
+    </w:p>
+    <w:p>
+      <w:pPr>
+        <w:pStyle w:val="Textkrper"/>
+      </w:pPr>
+      <w:r>
+        <w:t xml:space="preserve">Despite the above stated advantages a multilevel meta-analysis produces further potential limitations. First, the employed method requires more studies to reach adequate power. The number of included studies was relatively low, thus potentially leading to underpowered results</w:t>
+      </w:r>
+      <w:r>
+        <w:t xml:space="preserve"> </w:t>
+      </w:r>
+      <w:r>
+        <w:t xml:space="preserve">(Tanner-Smith &amp; Tipton, 2014)</w:t>
+      </w:r>
+      <w:r>
+        <w:t xml:space="preserve">. But results were reliable, based on Profile Likelihood Plots ( R package</w:t>
+      </w:r>
+      <w:r>
+        <w:t xml:space="preserve"> </w:t>
+      </w:r>
+      <w:r>
+        <w:rPr>
+          <w:iCs/>
+          <w:i/>
+        </w:rPr>
+        <w:t xml:space="preserve">metafor)</w:t>
+      </w:r>
+      <w:r>
+        <w:t xml:space="preserve"> </w:t>
+      </w:r>
+      <w:r>
+        <w:t xml:space="preserve">and the reported degrees of freedom reported by the RVE Correction (R package</w:t>
+      </w:r>
+      <w:r>
+        <w:t xml:space="preserve"> </w:t>
+      </w:r>
+      <w:r>
+        <w:rPr>
+          <w:iCs/>
+          <w:i/>
+        </w:rPr>
+        <w:t xml:space="preserve">clubsandwich</w:t>
+      </w:r>
+      <w:r>
+        <w:t xml:space="preserve">)</w:t>
+      </w:r>
+      <w:r>
+        <w:t xml:space="preserve"> </w:t>
+      </w:r>
+      <w:r>
+        <w:t xml:space="preserve">(Pustejovsky &amp; Tipton, 2016)</w:t>
+      </w:r>
+      <w:r>
+        <w:t xml:space="preserve">. Second, RVE corrected models do not report heterogeneity estimations, therefore heterogeneity estimations of the MLM were reported. However</w:t>
+      </w:r>
+      <w:r>
+        <w:t xml:space="preserve"> </w:t>
+      </w:r>
+      <w:r>
+        <w:rPr>
+          <w:iCs/>
+          <w:i/>
+        </w:rPr>
+        <w:t xml:space="preserve">Q-</w:t>
+      </w:r>
+      <w:r>
+        <w:t xml:space="preserve"> </w:t>
+      </w:r>
+      <w:r>
+        <w:t xml:space="preserve">test results are not biased by dependency and therefore statistically valid, while power of the</w:t>
+      </w:r>
+      <w:r>
+        <w:t xml:space="preserve"> </w:t>
+      </w:r>
+      <w:r>
+        <w:rPr>
+          <w:iCs/>
+          <w:i/>
+        </w:rPr>
+        <w:t xml:space="preserve">Q</w:t>
+      </w:r>
+      <w:r>
+        <w:t xml:space="preserve">-Test was sufficient</w:t>
+      </w:r>
+      <w:r>
+        <w:t xml:space="preserve"> </w:t>
+      </w:r>
+      <w:r>
+        <w:t xml:space="preserve">(Maeda &amp; Harwell, 2016)</w:t>
+      </w:r>
+      <w:r>
+        <w:t xml:space="preserve">.</w:t>
+      </w:r>
+    </w:p>
+    <w:bookmarkEnd w:id="47"/>
+    <w:bookmarkStart w:id="48" w:name="conclusion"/>
+    <w:p>
+      <w:pPr>
+        <w:pStyle w:val="berschrift2"/>
+      </w:pPr>
+      <w:r>
+        <w:rPr>
+          <w:rStyle w:val="SectionNumber"/>
+        </w:rPr>
+        <w:t xml:space="preserve">3.2</w:t>
+      </w:r>
+      <w:r>
+        <w:tab/>
+      </w:r>
+      <w:r>
+        <w:t xml:space="preserve">Conclusion</w:t>
+      </w:r>
+    </w:p>
+    <w:p>
+      <w:pPr>
+        <w:pStyle w:val="FirstParagraph"/>
+      </w:pPr>
+      <w:r>
+        <w:t xml:space="preserve">The presented results of the MLM are based on 37 published peer-reviewed RCT trials on Distance Based Interventions. With an adequate power, no indication for publication bias and manageable heterogeneity. The results suggest that DBI, particularly autonomous Distance Based Interventions, are an effective and affordable possibility to support treatment, specifically against suicidal thoughts and in situations where availability of face-to-face treatments is limited. These results are encouraging as affordable and available DBI mean higher accessibility, in turn promising a reduction of human suffering and health care costs.</w:t>
+      </w:r>
+    </w:p>
+    <w:bookmarkEnd w:id="48"/>
+    <w:bookmarkEnd w:id="49"/>
+    <w:bookmarkStart w:id="202" w:name="references"/>
     <w:p>
       <w:pPr>
         <w:pStyle w:val="berschrift1"/>
@@ -2929,8 +3236,8 @@
         <w:t xml:space="preserve">References marked with an asterisk indicate studies included in the meta-analysis.</w:t>
       </w:r>
     </w:p>
-    <w:bookmarkStart w:id="190" w:name="refs"/>
-    <w:bookmarkStart w:id="48" w:name="ref-amadeo2015"/>
+    <w:bookmarkStart w:id="201" w:name="refs"/>
+    <w:bookmarkStart w:id="51" w:name="ref-amadeo2015"/>
     <w:p>
       <w:pPr>
         <w:pStyle w:val="Literaturverzeichnis"/>
@@ -3015,7 +3322,7 @@
       <w:r>
         <w:t xml:space="preserve"> </w:t>
       </w:r>
-      <w:hyperlink r:id="rId47">
+      <w:hyperlink r:id="rId50">
         <w:r>
           <w:rPr>
             <w:rStyle w:val="Hyperlink"/>
@@ -3024,8 +3331,8 @@
         </w:r>
       </w:hyperlink>
     </w:p>
-    <w:bookmarkEnd w:id="48"/>
-    <w:bookmarkStart w:id="50" w:name="ref-americanpsychiatricassociation2013"/>
+    <w:bookmarkEnd w:id="51"/>
+    <w:bookmarkStart w:id="53" w:name="ref-americanpsychiatricassociation2013a"/>
     <w:p>
       <w:pPr>
         <w:pStyle w:val="Literaturverzeichnis"/>
@@ -3107,7 +3414,7 @@
       <w:r>
         <w:t xml:space="preserve"> </w:t>
       </w:r>
-      <w:hyperlink r:id="rId49">
+      <w:hyperlink r:id="rId52">
         <w:r>
           <w:rPr>
             <w:rStyle w:val="Hyperlink"/>
@@ -3116,13 +3423,147 @@
         </w:r>
       </w:hyperlink>
     </w:p>
-    <w:bookmarkEnd w:id="50"/>
-    <w:bookmarkStart w:id="52" w:name="ref-batterham2018"/>
+    <w:bookmarkEnd w:id="53"/>
+    <w:bookmarkStart w:id="55" w:name="ref-bahji2021"/>
     <w:p>
       <w:pPr>
         <w:pStyle w:val="Literaturverzeichnis"/>
       </w:pPr>
       <w:r>
+        <w:t xml:space="preserve">Bahji, A., Pierce, M., Wong, J., Roberge, J. N., Ortega, I., &amp; Patten, S. (2021). Comparative</w:t>
+      </w:r>
+      <w:r>
+        <w:t xml:space="preserve"> </w:t>
+      </w:r>
+      <w:r>
+        <w:t xml:space="preserve">Efficacy</w:t>
+      </w:r>
+      <w:r>
+        <w:t xml:space="preserve"> </w:t>
+      </w:r>
+      <w:r>
+        <w:t xml:space="preserve">and</w:t>
+      </w:r>
+      <w:r>
+        <w:t xml:space="preserve"> </w:t>
+      </w:r>
+      <w:r>
+        <w:t xml:space="preserve">Acceptability</w:t>
+      </w:r>
+      <w:r>
+        <w:t xml:space="preserve"> </w:t>
+      </w:r>
+      <w:r>
+        <w:t xml:space="preserve">of</w:t>
+      </w:r>
+      <w:r>
+        <w:t xml:space="preserve"> </w:t>
+      </w:r>
+      <w:r>
+        <w:t xml:space="preserve">Psychotherapies</w:t>
+      </w:r>
+      <w:r>
+        <w:t xml:space="preserve"> </w:t>
+      </w:r>
+      <w:r>
+        <w:t xml:space="preserve">for</w:t>
+      </w:r>
+      <w:r>
+        <w:t xml:space="preserve"> </w:t>
+      </w:r>
+      <w:r>
+        <w:t xml:space="preserve">Self</w:t>
+      </w:r>
+      <w:r>
+        <w:t xml:space="preserve">-harm and</w:t>
+      </w:r>
+      <w:r>
+        <w:t xml:space="preserve"> </w:t>
+      </w:r>
+      <w:r>
+        <w:t xml:space="preserve">Suicidal Behavior Among Children</w:t>
+      </w:r>
+      <w:r>
+        <w:t xml:space="preserve"> </w:t>
+      </w:r>
+      <w:r>
+        <w:t xml:space="preserve">and</w:t>
+      </w:r>
+      <w:r>
+        <w:t xml:space="preserve"> </w:t>
+      </w:r>
+      <w:r>
+        <w:t xml:space="preserve">Adolescents</w:t>
+      </w:r>
+      <w:r>
+        <w:t xml:space="preserve">: A</w:t>
+      </w:r>
+      <w:r>
+        <w:t xml:space="preserve"> </w:t>
+      </w:r>
+      <w:r>
+        <w:t xml:space="preserve">Systematic Review</w:t>
+      </w:r>
+      <w:r>
+        <w:t xml:space="preserve"> </w:t>
+      </w:r>
+      <w:r>
+        <w:t xml:space="preserve">and</w:t>
+      </w:r>
+      <w:r>
+        <w:t xml:space="preserve"> </w:t>
+      </w:r>
+      <w:r>
+        <w:t xml:space="preserve">Network Meta</w:t>
+      </w:r>
+      <w:r>
+        <w:t xml:space="preserve">-analysis.</w:t>
+      </w:r>
+      <w:r>
+        <w:t xml:space="preserve"> </w:t>
+      </w:r>
+      <w:r>
+        <w:rPr>
+          <w:iCs/>
+          <w:i/>
+        </w:rPr>
+        <w:t xml:space="preserve">JAMA Network Open</w:t>
+      </w:r>
+      <w:r>
+        <w:t xml:space="preserve">,</w:t>
+      </w:r>
+      <w:r>
+        <w:t xml:space="preserve"> </w:t>
+      </w:r>
+      <w:r>
+        <w:rPr>
+          <w:iCs/>
+          <w:i/>
+        </w:rPr>
+        <w:t xml:space="preserve">4</w:t>
+      </w:r>
+      <w:r>
+        <w:t xml:space="preserve">(4), e216614.</w:t>
+      </w:r>
+      <w:r>
+        <w:t xml:space="preserve"> </w:t>
+      </w:r>
+      <w:hyperlink r:id="rId54">
+        <w:r>
+          <w:rPr>
+            <w:rStyle w:val="Hyperlink"/>
+          </w:rPr>
+          <w:t xml:space="preserve">https://doi.org/10.1001/jamanetworkopen.2021.6614</w:t>
+        </w:r>
+      </w:hyperlink>
+    </w:p>
+    <w:bookmarkEnd w:id="55"/>
+    <w:bookmarkStart w:id="57" w:name="ref-batterham2018"/>
+    <w:p>
+      <w:pPr>
+        <w:pStyle w:val="Literaturverzeichnis"/>
+      </w:pPr>
+      <w:r>
         <w:t xml:space="preserve">* Batterham, P. J., Calear, A. L., Farrer, L., McCallum, S. M., &amp; Cheng, V. W. S. (2018).</w:t>
       </w:r>
       <w:r>
@@ -3166,7 +3607,7 @@
       <w:r>
         <w:t xml:space="preserve"> </w:t>
       </w:r>
-      <w:hyperlink r:id="rId51">
+      <w:hyperlink r:id="rId56">
         <w:r>
           <w:rPr>
             <w:rStyle w:val="Hyperlink"/>
@@ -3175,8 +3616,8 @@
         </w:r>
       </w:hyperlink>
     </w:p>
-    <w:bookmarkEnd w:id="52"/>
-    <w:bookmarkStart w:id="54" w:name="ref-batterham2015"/>
+    <w:bookmarkEnd w:id="57"/>
+    <w:bookmarkStart w:id="59" w:name="ref-batterham2015"/>
     <w:p>
       <w:pPr>
         <w:pStyle w:val="Literaturverzeichnis"/>
@@ -3213,7 +3654,7 @@
       <w:r>
         <w:t xml:space="preserve"> </w:t>
       </w:r>
-      <w:hyperlink r:id="rId53">
+      <w:hyperlink r:id="rId58">
         <w:r>
           <w:rPr>
             <w:rStyle w:val="Hyperlink"/>
@@ -3222,8 +3663,8 @@
         </w:r>
       </w:hyperlink>
     </w:p>
-    <w:bookmarkEnd w:id="54"/>
-    <w:bookmarkStart w:id="56" w:name="ref-beautrais2010"/>
+    <w:bookmarkEnd w:id="59"/>
+    <w:bookmarkStart w:id="61" w:name="ref-beautrais2010"/>
     <w:p>
       <w:pPr>
         <w:pStyle w:val="Literaturverzeichnis"/>
@@ -3260,7 +3701,7 @@
       <w:r>
         <w:t xml:space="preserve"> </w:t>
       </w:r>
-      <w:hyperlink r:id="rId55">
+      <w:hyperlink r:id="rId60">
         <w:r>
           <w:rPr>
             <w:rStyle w:val="Hyperlink"/>
@@ -3269,8 +3710,8 @@
         </w:r>
       </w:hyperlink>
     </w:p>
-    <w:bookmarkEnd w:id="56"/>
-    <w:bookmarkStart w:id="58" w:name="ref-bertolote2010"/>
+    <w:bookmarkEnd w:id="61"/>
+    <w:bookmarkStart w:id="63" w:name="ref-bertolote2010"/>
     <w:p>
       <w:pPr>
         <w:pStyle w:val="Literaturverzeichnis"/>
@@ -3370,7 +3811,7 @@
       <w:r>
         <w:t xml:space="preserve"> </w:t>
       </w:r>
-      <w:hyperlink r:id="rId57">
+      <w:hyperlink r:id="rId62">
         <w:r>
           <w:rPr>
             <w:rStyle w:val="Hyperlink"/>
@@ -3379,8 +3820,8 @@
         </w:r>
       </w:hyperlink>
     </w:p>
-    <w:bookmarkEnd w:id="58"/>
-    <w:bookmarkStart w:id="60" w:name="ref-borges2010"/>
+    <w:bookmarkEnd w:id="63"/>
+    <w:bookmarkStart w:id="65" w:name="ref-borges2010"/>
     <w:p>
       <w:pPr>
         <w:pStyle w:val="Literaturverzeichnis"/>
@@ -3459,7 +3900,7 @@
       <w:r>
         <w:t xml:space="preserve"> </w:t>
       </w:r>
-      <w:hyperlink r:id="rId59">
+      <w:hyperlink r:id="rId64">
         <w:r>
           <w:rPr>
             <w:rStyle w:val="Hyperlink"/>
@@ -3468,13 +3909,114 @@
         </w:r>
       </w:hyperlink>
     </w:p>
-    <w:bookmarkEnd w:id="60"/>
-    <w:bookmarkStart w:id="62" w:name="ref-briggs2019"/>
+    <w:bookmarkEnd w:id="65"/>
+    <w:bookmarkStart w:id="67" w:name="ref-bornheimer2020"/>
     <w:p>
       <w:pPr>
         <w:pStyle w:val="Literaturverzeichnis"/>
       </w:pPr>
       <w:r>
+        <w:t xml:space="preserve">Bornheimer, L. A., Zhang, A., Li, J., Hiller, M., &amp; Tarrier, N. (2020). Effectiveness of</w:t>
+      </w:r>
+      <w:r>
+        <w:t xml:space="preserve"> </w:t>
+      </w:r>
+      <w:r>
+        <w:t xml:space="preserve">Suicide</w:t>
+      </w:r>
+      <w:r>
+        <w:t xml:space="preserve">-</w:t>
+      </w:r>
+      <w:r>
+        <w:t xml:space="preserve">Focused Psychosocial Interventions</w:t>
+      </w:r>
+      <w:r>
+        <w:t xml:space="preserve"> </w:t>
+      </w:r>
+      <w:r>
+        <w:t xml:space="preserve">in</w:t>
+      </w:r>
+      <w:r>
+        <w:t xml:space="preserve"> </w:t>
+      </w:r>
+      <w:r>
+        <w:t xml:space="preserve">Psychosis</w:t>
+      </w:r>
+      <w:r>
+        <w:t xml:space="preserve">: A</w:t>
+      </w:r>
+      <w:r>
+        <w:t xml:space="preserve"> </w:t>
+      </w:r>
+      <w:r>
+        <w:t xml:space="preserve">Systematic Review</w:t>
+      </w:r>
+      <w:r>
+        <w:t xml:space="preserve"> </w:t>
+      </w:r>
+      <w:r>
+        <w:t xml:space="preserve">and</w:t>
+      </w:r>
+      <w:r>
+        <w:t xml:space="preserve"> </w:t>
+      </w:r>
+      <w:r>
+        <w:t xml:space="preserve">Meta</w:t>
+      </w:r>
+      <w:r>
+        <w:t xml:space="preserve">-</w:t>
+      </w:r>
+      <w:r>
+        <w:t xml:space="preserve">Analysis</w:t>
+      </w:r>
+      <w:r>
+        <w:t xml:space="preserve">.</w:t>
+      </w:r>
+      <w:r>
+        <w:t xml:space="preserve"> </w:t>
+      </w:r>
+      <w:r>
+        <w:rPr>
+          <w:iCs/>
+          <w:i/>
+        </w:rPr>
+        <w:t xml:space="preserve">Psychiatric Services</w:t>
+      </w:r>
+      <w:r>
+        <w:t xml:space="preserve">,</w:t>
+      </w:r>
+      <w:r>
+        <w:t xml:space="preserve"> </w:t>
+      </w:r>
+      <w:r>
+        <w:rPr>
+          <w:iCs/>
+          <w:i/>
+        </w:rPr>
+        <w:t xml:space="preserve">71</w:t>
+      </w:r>
+      <w:r>
+        <w:t xml:space="preserve">(8), 829–838.</w:t>
+      </w:r>
+      <w:r>
+        <w:t xml:space="preserve"> </w:t>
+      </w:r>
+      <w:hyperlink r:id="rId66">
+        <w:r>
+          <w:rPr>
+            <w:rStyle w:val="Hyperlink"/>
+          </w:rPr>
+          <w:t xml:space="preserve">https://doi.org/10.1176/appi.ps.201900487</w:t>
+        </w:r>
+      </w:hyperlink>
+    </w:p>
+    <w:bookmarkEnd w:id="67"/>
+    <w:bookmarkStart w:id="69" w:name="ref-briggs2019"/>
+    <w:p>
+      <w:pPr>
+        <w:pStyle w:val="Literaturverzeichnis"/>
+      </w:pPr>
+      <w:r>
         <w:t xml:space="preserve">Briggs, S., Netuveli, G., Gould, N., Gkaravella, A., Gluckman, N. S., Kangogyere, P., … Lindner, R. (2019). The effectiveness of</w:t>
       </w:r>
       <w:r>
@@ -3524,7 +4066,7 @@
       <w:r>
         <w:t xml:space="preserve"> </w:t>
       </w:r>
-      <w:hyperlink r:id="rId61">
+      <w:hyperlink r:id="rId68">
         <w:r>
           <w:rPr>
             <w:rStyle w:val="Hyperlink"/>
@@ -3533,8 +4075,8 @@
         </w:r>
       </w:hyperlink>
     </w:p>
-    <w:bookmarkEnd w:id="62"/>
-    <w:bookmarkStart w:id="64" w:name="ref-bruffaerts2011"/>
+    <w:bookmarkEnd w:id="69"/>
+    <w:bookmarkStart w:id="71" w:name="ref-bruffaerts2011"/>
     <w:p>
       <w:pPr>
         <w:pStyle w:val="Literaturverzeichnis"/>
@@ -3571,7 +4113,7 @@
       <w:r>
         <w:t xml:space="preserve"> </w:t>
       </w:r>
-      <w:hyperlink r:id="rId63">
+      <w:hyperlink r:id="rId70">
         <w:r>
           <w:rPr>
             <w:rStyle w:val="Hyperlink"/>
@@ -3580,8 +4122,8 @@
         </w:r>
       </w:hyperlink>
     </w:p>
-    <w:bookmarkEnd w:id="64"/>
-    <w:bookmarkStart w:id="66" w:name="ref-bush2017"/>
+    <w:bookmarkEnd w:id="71"/>
+    <w:bookmarkStart w:id="73" w:name="ref-bush2017"/>
     <w:p>
       <w:pPr>
         <w:pStyle w:val="Literaturverzeichnis"/>
@@ -3672,7 +4214,7 @@
       <w:r>
         <w:t xml:space="preserve"> </w:t>
       </w:r>
-      <w:hyperlink r:id="rId65">
+      <w:hyperlink r:id="rId72">
         <w:r>
           <w:rPr>
             <w:rStyle w:val="Hyperlink"/>
@@ -3681,8 +4223,8 @@
         </w:r>
       </w:hyperlink>
     </w:p>
-    <w:bookmarkEnd w:id="66"/>
-    <w:bookmarkStart w:id="68" w:name="ref-carter2007"/>
+    <w:bookmarkEnd w:id="73"/>
+    <w:bookmarkStart w:id="75" w:name="ref-carter2007"/>
     <w:p>
       <w:pPr>
         <w:pStyle w:val="Literaturverzeichnis"/>
@@ -3737,7 +4279,7 @@
       <w:r>
         <w:t xml:space="preserve"> </w:t>
       </w:r>
-      <w:hyperlink r:id="rId67">
+      <w:hyperlink r:id="rId74">
         <w:r>
           <w:rPr>
             <w:rStyle w:val="Hyperlink"/>
@@ -3746,8 +4288,8 @@
         </w:r>
       </w:hyperlink>
     </w:p>
-    <w:bookmarkEnd w:id="68"/>
-    <w:bookmarkStart w:id="70" w:name="ref-carter2013"/>
+    <w:bookmarkEnd w:id="75"/>
+    <w:bookmarkStart w:id="77" w:name="ref-carter2013"/>
     <w:p>
       <w:pPr>
         <w:pStyle w:val="Literaturverzeichnis"/>
@@ -3802,7 +4344,7 @@
       <w:r>
         <w:t xml:space="preserve"> </w:t>
       </w:r>
-      <w:hyperlink r:id="rId69">
+      <w:hyperlink r:id="rId76">
         <w:r>
           <w:rPr>
             <w:rStyle w:val="Hyperlink"/>
@@ -3811,8 +4353,8 @@
         </w:r>
       </w:hyperlink>
     </w:p>
-    <w:bookmarkEnd w:id="70"/>
-    <w:bookmarkStart w:id="72" w:name="ref-carter2005"/>
+    <w:bookmarkEnd w:id="77"/>
+    <w:bookmarkStart w:id="79" w:name="ref-carter2005"/>
     <w:p>
       <w:pPr>
         <w:pStyle w:val="Literaturverzeichnis"/>
@@ -3861,7 +4403,7 @@
       <w:r>
         <w:t xml:space="preserve"> </w:t>
       </w:r>
-      <w:hyperlink r:id="rId71">
+      <w:hyperlink r:id="rId78">
         <w:r>
           <w:rPr>
             <w:rStyle w:val="Hyperlink"/>
@@ -3870,8 +4412,8 @@
         </w:r>
       </w:hyperlink>
     </w:p>
-    <w:bookmarkEnd w:id="72"/>
-    <w:bookmarkStart w:id="74" w:name="ref-cedereke2002"/>
+    <w:bookmarkEnd w:id="79"/>
+    <w:bookmarkStart w:id="81" w:name="ref-cedereke2002"/>
     <w:p>
       <w:pPr>
         <w:pStyle w:val="Literaturverzeichnis"/>
@@ -3908,7 +4450,7 @@
       <w:r>
         <w:t xml:space="preserve"> </w:t>
       </w:r>
-      <w:hyperlink r:id="rId73">
+      <w:hyperlink r:id="rId80">
         <w:r>
           <w:rPr>
             <w:rStyle w:val="Hyperlink"/>
@@ -3917,13 +4459,60 @@
         </w:r>
       </w:hyperlink>
     </w:p>
-    <w:bookmarkEnd w:id="74"/>
-    <w:bookmarkStart w:id="76" w:name="ref-cheung2019"/>
+    <w:bookmarkEnd w:id="81"/>
+    <w:bookmarkStart w:id="83" w:name="ref-chen2021"/>
     <w:p>
       <w:pPr>
         <w:pStyle w:val="Literaturverzeichnis"/>
       </w:pPr>
       <w:r>
+        <w:t xml:space="preserve">Chen, S., Cheng, Y., Zhao, W., &amp; Zhang, Y. (2021). Effects of dialectical behaviour therapy on reducing self‐harming behaviours and negative emotions in patients with borderline personality disorder: A meta‐analysis.</w:t>
+      </w:r>
+      <w:r>
+        <w:t xml:space="preserve"> </w:t>
+      </w:r>
+      <w:r>
+        <w:rPr>
+          <w:iCs/>
+          <w:i/>
+        </w:rPr>
+        <w:t xml:space="preserve">Journal of Psychiatric and Mental Health Nursing</w:t>
+      </w:r>
+      <w:r>
+        <w:t xml:space="preserve">,</w:t>
+      </w:r>
+      <w:r>
+        <w:t xml:space="preserve"> </w:t>
+      </w:r>
+      <w:r>
+        <w:rPr>
+          <w:iCs/>
+          <w:i/>
+        </w:rPr>
+        <w:t xml:space="preserve">28</w:t>
+      </w:r>
+      <w:r>
+        <w:t xml:space="preserve">(6), 1128–1139.</w:t>
+      </w:r>
+      <w:r>
+        <w:t xml:space="preserve"> </w:t>
+      </w:r>
+      <w:hyperlink r:id="rId82">
+        <w:r>
+          <w:rPr>
+            <w:rStyle w:val="Hyperlink"/>
+          </w:rPr>
+          <w:t xml:space="preserve">https://doi.org/10.1111/jpm.12797</w:t>
+        </w:r>
+      </w:hyperlink>
+    </w:p>
+    <w:bookmarkEnd w:id="83"/>
+    <w:bookmarkStart w:id="85" w:name="ref-cheung2019"/>
+    <w:p>
+      <w:pPr>
+        <w:pStyle w:val="Literaturverzeichnis"/>
+      </w:pPr>
+      <w:r>
         <w:t xml:space="preserve">Cheung, M. W.-L. (2019). A</w:t>
       </w:r>
       <w:r>
@@ -4012,7 +4601,7 @@
       <w:r>
         <w:t xml:space="preserve"> </w:t>
       </w:r>
-      <w:hyperlink r:id="rId75">
+      <w:hyperlink r:id="rId84">
         <w:r>
           <w:rPr>
             <w:rStyle w:val="Hyperlink"/>
@@ -4021,8 +4610,8 @@
         </w:r>
       </w:hyperlink>
     </w:p>
-    <w:bookmarkEnd w:id="76"/>
-    <w:bookmarkStart w:id="78" w:name="ref-chisholm2007"/>
+    <w:bookmarkEnd w:id="85"/>
+    <w:bookmarkStart w:id="87" w:name="ref-chisholm2007"/>
     <w:p>
       <w:pPr>
         <w:pStyle w:val="Literaturverzeichnis"/>
@@ -4059,7 +4648,7 @@
       <w:r>
         <w:t xml:space="preserve"> </w:t>
       </w:r>
-      <w:hyperlink r:id="rId77">
+      <w:hyperlink r:id="rId86">
         <w:r>
           <w:rPr>
             <w:rStyle w:val="Hyperlink"/>
@@ -4068,13 +4657,60 @@
         </w:r>
       </w:hyperlink>
     </w:p>
-    <w:bookmarkEnd w:id="78"/>
-    <w:bookmarkStart w:id="80" w:name="ref-comtois2019"/>
+    <w:bookmarkEnd w:id="87"/>
+    <w:bookmarkStart w:id="89" w:name="ref-christensen2013"/>
     <w:p>
       <w:pPr>
         <w:pStyle w:val="Literaturverzeichnis"/>
       </w:pPr>
       <w:r>
+        <w:t xml:space="preserve">* Christensen, H., Farrer, L., Batterham, P. J., Mackinnon, A., Griffiths, K. M., &amp; Donker, T. (2013). The effect of a web-based depression intervention on suicide ideation: Secondary outcome from a randomised controlled trial in a helpline.</w:t>
+      </w:r>
+      <w:r>
+        <w:t xml:space="preserve"> </w:t>
+      </w:r>
+      <w:r>
+        <w:rPr>
+          <w:iCs/>
+          <w:i/>
+        </w:rPr>
+        <w:t xml:space="preserve">Bmj Open</w:t>
+      </w:r>
+      <w:r>
+        <w:t xml:space="preserve">,</w:t>
+      </w:r>
+      <w:r>
+        <w:t xml:space="preserve"> </w:t>
+      </w:r>
+      <w:r>
+        <w:rPr>
+          <w:iCs/>
+          <w:i/>
+        </w:rPr>
+        <w:t xml:space="preserve">3</w:t>
+      </w:r>
+      <w:r>
+        <w:t xml:space="preserve">(6), e002886.</w:t>
+      </w:r>
+      <w:r>
+        <w:t xml:space="preserve"> </w:t>
+      </w:r>
+      <w:hyperlink r:id="rId88">
+        <w:r>
+          <w:rPr>
+            <w:rStyle w:val="Hyperlink"/>
+          </w:rPr>
+          <w:t xml:space="preserve">https://doi.org/10.1136/bmjopen-2013-002886</w:t>
+        </w:r>
+      </w:hyperlink>
+    </w:p>
+    <w:bookmarkEnd w:id="89"/>
+    <w:bookmarkStart w:id="91" w:name="ref-comtois2019"/>
+    <w:p>
+      <w:pPr>
+        <w:pStyle w:val="Literaturverzeichnis"/>
+      </w:pPr>
+      <w:r>
         <w:t xml:space="preserve">* Comtois, K. A., Kerbrat, A. H., DeCou, C. R., Atkins, D. C., Majeres, J. J., Baker, J. C., &amp; Ries, R. K. (2019). Effect of</w:t>
       </w:r>
       <w:r>
@@ -4139,7 +4775,7 @@
       <w:r>
         <w:t xml:space="preserve"> </w:t>
       </w:r>
-      <w:hyperlink r:id="rId79">
+      <w:hyperlink r:id="rId90">
         <w:r>
           <w:rPr>
             <w:rStyle w:val="Hyperlink"/>
@@ -4148,8 +4784,8 @@
         </w:r>
       </w:hyperlink>
     </w:p>
-    <w:bookmarkEnd w:id="80"/>
-    <w:bookmarkStart w:id="82" w:name="ref-dejaegere2019"/>
+    <w:bookmarkEnd w:id="91"/>
+    <w:bookmarkStart w:id="93" w:name="ref-dejaegere2019"/>
     <w:p>
       <w:pPr>
         <w:pStyle w:val="Literaturverzeichnis"/>
@@ -4186,7 +4822,7 @@
       <w:r>
         <w:t xml:space="preserve"> </w:t>
       </w:r>
-      <w:hyperlink r:id="rId81">
+      <w:hyperlink r:id="rId92">
         <w:r>
           <w:rPr>
             <w:rStyle w:val="Hyperlink"/>
@@ -4195,23 +4831,14 @@
         </w:r>
       </w:hyperlink>
     </w:p>
-    <w:bookmarkEnd w:id="82"/>
-    <w:bookmarkStart w:id="84" w:name="ref-evans2005"/>
+    <w:bookmarkEnd w:id="93"/>
+    <w:bookmarkStart w:id="95" w:name="ref-evans1999"/>
     <w:p>
       <w:pPr>
         <w:pStyle w:val="Literaturverzeichnis"/>
       </w:pPr>
       <w:r>
-        <w:t xml:space="preserve">* Evans, J., Evans, M., Morgan, H. G., Hayward, A., &amp; Gunnell, D. (2005). Crisis card following self-harm: 12-</w:t>
-      </w:r>
-      <w:r>
-        <w:t xml:space="preserve">Month</w:t>
-      </w:r>
-      <w:r>
-        <w:t xml:space="preserve"> </w:t>
-      </w:r>
-      <w:r>
-        <w:t xml:space="preserve">follow-up of a randomised controlled trial.</w:t>
+        <w:t xml:space="preserve">* Evans, M. O., Morgan, H. G., Hayward, A., &amp; Gunnell, D. J. (1999). Crisis telephone consultation for deliberate self-harm patients: Effects on repetition.</w:t>
       </w:r>
       <w:r>
         <w:t xml:space="preserve"> </w:t>
@@ -4234,53 +4861,6 @@
           <w:iCs/>
           <w:i/>
         </w:rPr>
-        <w:t xml:space="preserve">187</w:t>
-      </w:r>
-      <w:r>
-        <w:t xml:space="preserve">, 186–187.</w:t>
-      </w:r>
-      <w:r>
-        <w:t xml:space="preserve"> </w:t>
-      </w:r>
-      <w:hyperlink r:id="rId83">
-        <w:r>
-          <w:rPr>
-            <w:rStyle w:val="Hyperlink"/>
-          </w:rPr>
-          <w:t xml:space="preserve">https://doi.org/10.1192/bjp.187.2.186</w:t>
-        </w:r>
-      </w:hyperlink>
-    </w:p>
-    <w:bookmarkEnd w:id="84"/>
-    <w:bookmarkStart w:id="86" w:name="ref-evans1999"/>
-    <w:p>
-      <w:pPr>
-        <w:pStyle w:val="Literaturverzeichnis"/>
-      </w:pPr>
-      <w:r>
-        <w:t xml:space="preserve">* Evans, M. O., Morgan, H. G., Hayward, A., &amp; Gunnell, D. J. (1999). Crisis telephone consultation for deliberate self-harm patients: Effects on repetition.</w:t>
-      </w:r>
-      <w:r>
-        <w:t xml:space="preserve"> </w:t>
-      </w:r>
-      <w:r>
-        <w:rPr>
-          <w:iCs/>
-          <w:i/>
-        </w:rPr>
-        <w:t xml:space="preserve">British Journal of Psychiatry</w:t>
-      </w:r>
-      <w:r>
-        <w:t xml:space="preserve">,</w:t>
-      </w:r>
-      <w:r>
-        <w:t xml:space="preserve"> </w:t>
-      </w:r>
-      <w:r>
-        <w:rPr>
-          <w:iCs/>
-          <w:i/>
-        </w:rPr>
         <w:t xml:space="preserve">175</w:t>
       </w:r>
       <w:r>
@@ -4289,7 +4869,7 @@
       <w:r>
         <w:t xml:space="preserve"> </w:t>
       </w:r>
-      <w:hyperlink r:id="rId85">
+      <w:hyperlink r:id="rId94">
         <w:r>
           <w:rPr>
             <w:rStyle w:val="Hyperlink"/>
@@ -4298,8 +4878,8 @@
         </w:r>
       </w:hyperlink>
     </w:p>
-    <w:bookmarkEnd w:id="86"/>
-    <w:bookmarkStart w:id="88" w:name="ref-eze2020"/>
+    <w:bookmarkEnd w:id="95"/>
+    <w:bookmarkStart w:id="97" w:name="ref-eze2020"/>
     <w:p>
       <w:pPr>
         <w:pStyle w:val="Literaturverzeichnis"/>
@@ -4345,7 +4925,7 @@
       <w:r>
         <w:t xml:space="preserve"> </w:t>
       </w:r>
-      <w:hyperlink r:id="rId87">
+      <w:hyperlink r:id="rId96">
         <w:r>
           <w:rPr>
             <w:rStyle w:val="Hyperlink"/>
@@ -4354,8 +4934,8 @@
         </w:r>
       </w:hyperlink>
     </w:p>
-    <w:bookmarkEnd w:id="88"/>
-    <w:bookmarkStart w:id="90" w:name="ref-fernandez2021"/>
+    <w:bookmarkEnd w:id="97"/>
+    <w:bookmarkStart w:id="99" w:name="ref-fernandez2021"/>
     <w:p>
       <w:pPr>
         <w:pStyle w:val="Literaturverzeichnis"/>
@@ -4397,7 +4977,7 @@
       <w:r>
         <w:t xml:space="preserve"> </w:t>
       </w:r>
-      <w:hyperlink r:id="rId89">
+      <w:hyperlink r:id="rId98">
         <w:r>
           <w:rPr>
             <w:rStyle w:val="Hyperlink"/>
@@ -4406,8 +4986,8 @@
         </w:r>
       </w:hyperlink>
     </w:p>
-    <w:bookmarkEnd w:id="90"/>
-    <w:bookmarkStart w:id="92" w:name="ref-fernandez-castilla2021"/>
+    <w:bookmarkEnd w:id="99"/>
+    <w:bookmarkStart w:id="101" w:name="ref-fernandez-castilla2021"/>
     <w:p>
       <w:pPr>
         <w:pStyle w:val="Literaturverzeichnis"/>
@@ -4492,7 +5072,7 @@
       <w:r>
         <w:t xml:space="preserve"> </w:t>
       </w:r>
-      <w:hyperlink r:id="rId91">
+      <w:hyperlink r:id="rId100">
         <w:r>
           <w:rPr>
             <w:rStyle w:val="Hyperlink"/>
@@ -4501,8 +5081,8 @@
         </w:r>
       </w:hyperlink>
     </w:p>
-    <w:bookmarkEnd w:id="92"/>
-    <w:bookmarkStart w:id="94" w:name="ref-franklin2016"/>
+    <w:bookmarkEnd w:id="101"/>
+    <w:bookmarkStart w:id="103" w:name="ref-franklin2016"/>
     <w:p>
       <w:pPr>
         <w:pStyle w:val="Literaturverzeichnis"/>
@@ -4539,7 +5119,7 @@
       <w:r>
         <w:t xml:space="preserve"> </w:t>
       </w:r>
-      <w:hyperlink r:id="rId93">
+      <w:hyperlink r:id="rId102">
         <w:r>
           <w:rPr>
             <w:rStyle w:val="Hyperlink"/>
@@ -4548,8 +5128,8 @@
         </w:r>
       </w:hyperlink>
     </w:p>
-    <w:bookmarkEnd w:id="94"/>
-    <w:bookmarkStart w:id="96" w:name="ref-guille2015"/>
+    <w:bookmarkEnd w:id="103"/>
+    <w:bookmarkStart w:id="105" w:name="ref-guille2015"/>
     <w:p>
       <w:pPr>
         <w:pStyle w:val="Literaturverzeichnis"/>
@@ -4637,7 +5217,7 @@
       <w:r>
         <w:t xml:space="preserve"> </w:t>
       </w:r>
-      <w:hyperlink r:id="rId95">
+      <w:hyperlink r:id="rId104">
         <w:r>
           <w:rPr>
             <w:rStyle w:val="Hyperlink"/>
@@ -4646,8 +5226,8 @@
         </w:r>
       </w:hyperlink>
     </w:p>
-    <w:bookmarkEnd w:id="96"/>
-    <w:bookmarkStart w:id="98" w:name="ref-hassanian-moghaddam2011"/>
+    <w:bookmarkEnd w:id="105"/>
+    <w:bookmarkStart w:id="107" w:name="ref-hassanian-moghaddam2011"/>
     <w:p>
       <w:pPr>
         <w:pStyle w:val="Literaturverzeichnis"/>
@@ -4693,7 +5273,7 @@
       <w:r>
         <w:t xml:space="preserve"> </w:t>
       </w:r>
-      <w:hyperlink r:id="rId97">
+      <w:hyperlink r:id="rId106">
         <w:r>
           <w:rPr>
             <w:rStyle w:val="Hyperlink"/>
@@ -4702,8 +5282,8 @@
         </w:r>
       </w:hyperlink>
     </w:p>
-    <w:bookmarkEnd w:id="98"/>
-    <w:bookmarkStart w:id="100" w:name="ref-hedges2010"/>
+    <w:bookmarkEnd w:id="107"/>
+    <w:bookmarkStart w:id="109" w:name="ref-hedges2010"/>
     <w:p>
       <w:pPr>
         <w:pStyle w:val="Literaturverzeichnis"/>
@@ -4740,7 +5320,7 @@
       <w:r>
         <w:t xml:space="preserve"> </w:t>
       </w:r>
-      <w:hyperlink r:id="rId99">
+      <w:hyperlink r:id="rId108">
         <w:r>
           <w:rPr>
             <w:rStyle w:val="Hyperlink"/>
@@ -4749,8 +5329,8 @@
         </w:r>
       </w:hyperlink>
     </w:p>
-    <w:bookmarkEnd w:id="100"/>
-    <w:bookmarkStart w:id="102" w:name="ref-hetrick2017"/>
+    <w:bookmarkEnd w:id="109"/>
+    <w:bookmarkStart w:id="111" w:name="ref-hetrick2017"/>
     <w:p>
       <w:pPr>
         <w:pStyle w:val="Literaturverzeichnis"/>
@@ -4799,7 +5379,7 @@
       <w:r>
         <w:t xml:space="preserve"> </w:t>
       </w:r>
-      <w:hyperlink r:id="rId101">
+      <w:hyperlink r:id="rId110">
         <w:r>
           <w:rPr>
             <w:rStyle w:val="Hyperlink"/>
@@ -4808,8 +5388,8 @@
         </w:r>
       </w:hyperlink>
     </w:p>
-    <w:bookmarkEnd w:id="102"/>
-    <w:bookmarkStart w:id="104" w:name="ref-hill2019"/>
+    <w:bookmarkEnd w:id="111"/>
+    <w:bookmarkStart w:id="113" w:name="ref-hill2019"/>
     <w:p>
       <w:pPr>
         <w:pStyle w:val="Literaturverzeichnis"/>
@@ -4855,7 +5435,7 @@
       <w:r>
         <w:t xml:space="preserve"> </w:t>
       </w:r>
-      <w:hyperlink r:id="rId103">
+      <w:hyperlink r:id="rId112">
         <w:r>
           <w:rPr>
             <w:rStyle w:val="Hyperlink"/>
@@ -4864,13 +5444,60 @@
         </w:r>
       </w:hyperlink>
     </w:p>
-    <w:bookmarkEnd w:id="104"/>
-    <w:bookmarkStart w:id="106" w:name="ref-hooley2018"/>
+    <w:bookmarkEnd w:id="113"/>
+    <w:bookmarkStart w:id="115" w:name="ref-hofstra2020"/>
     <w:p>
       <w:pPr>
         <w:pStyle w:val="Literaturverzeichnis"/>
       </w:pPr>
       <w:r>
+        <w:t xml:space="preserve">Hofstra, E., van Nieuwenhuizen, C., Bakker, M., Özgül, D., Elfeddali, I., de Jong, S. J., &amp; van der Feltz-Cornelis, C. M. (2020). Effectiveness of suicide prevention interventions: A systematic review and meta-analysis.</w:t>
+      </w:r>
+      <w:r>
+        <w:t xml:space="preserve"> </w:t>
+      </w:r>
+      <w:r>
+        <w:rPr>
+          <w:iCs/>
+          <w:i/>
+        </w:rPr>
+        <w:t xml:space="preserve">General Hospital Psychiatry</w:t>
+      </w:r>
+      <w:r>
+        <w:t xml:space="preserve">,</w:t>
+      </w:r>
+      <w:r>
+        <w:t xml:space="preserve"> </w:t>
+      </w:r>
+      <w:r>
+        <w:rPr>
+          <w:iCs/>
+          <w:i/>
+        </w:rPr>
+        <w:t xml:space="preserve">63</w:t>
+      </w:r>
+      <w:r>
+        <w:t xml:space="preserve">, 127–140.</w:t>
+      </w:r>
+      <w:r>
+        <w:t xml:space="preserve"> </w:t>
+      </w:r>
+      <w:hyperlink r:id="rId114">
+        <w:r>
+          <w:rPr>
+            <w:rStyle w:val="Hyperlink"/>
+          </w:rPr>
+          <w:t xml:space="preserve">https://doi.org/10.1016/j.genhosppsych.2019.04.011</w:t>
+        </w:r>
+      </w:hyperlink>
+    </w:p>
+    <w:bookmarkEnd w:id="115"/>
+    <w:bookmarkStart w:id="117" w:name="ref-hooley2018"/>
+    <w:p>
+      <w:pPr>
+        <w:pStyle w:val="Literaturverzeichnis"/>
+      </w:pPr>
+      <w:r>
         <w:t xml:space="preserve">* Hooley, J. M., Fox, K. R., Wang, S. B., &amp; Kwashie, A. N. D. (2018). Novel online daily diary interventions for nonsuicidal self-injury: A randomized controlled trial.</w:t>
       </w:r>
       <w:r>
@@ -4902,7 +5529,7 @@
       <w:r>
         <w:t xml:space="preserve"> </w:t>
       </w:r>
-      <w:hyperlink r:id="rId105">
+      <w:hyperlink r:id="rId116">
         <w:r>
           <w:rPr>
             <w:rStyle w:val="Hyperlink"/>
@@ -4911,13 +5538,60 @@
         </w:r>
       </w:hyperlink>
     </w:p>
-    <w:bookmarkEnd w:id="106"/>
-    <w:bookmarkStart w:id="108" w:name="ref-jobes2019"/>
+    <w:bookmarkEnd w:id="117"/>
+    <w:bookmarkStart w:id="119" w:name="ref-jobes2018"/>
     <w:p>
       <w:pPr>
         <w:pStyle w:val="Literaturverzeichnis"/>
       </w:pPr>
       <w:r>
+        <w:t xml:space="preserve">Jobes, D. A., Gregorian, M. J., &amp; Colborn, V. A. (2018). A stepped care approach to clinical suicide prevention.</w:t>
+      </w:r>
+      <w:r>
+        <w:t xml:space="preserve"> </w:t>
+      </w:r>
+      <w:r>
+        <w:rPr>
+          <w:iCs/>
+          <w:i/>
+        </w:rPr>
+        <w:t xml:space="preserve">Psychological Services</w:t>
+      </w:r>
+      <w:r>
+        <w:t xml:space="preserve">,</w:t>
+      </w:r>
+      <w:r>
+        <w:t xml:space="preserve"> </w:t>
+      </w:r>
+      <w:r>
+        <w:rPr>
+          <w:iCs/>
+          <w:i/>
+        </w:rPr>
+        <w:t xml:space="preserve">15</w:t>
+      </w:r>
+      <w:r>
+        <w:t xml:space="preserve">(3), 243–250.</w:t>
+      </w:r>
+      <w:r>
+        <w:t xml:space="preserve"> </w:t>
+      </w:r>
+      <w:hyperlink r:id="rId118">
+        <w:r>
+          <w:rPr>
+            <w:rStyle w:val="Hyperlink"/>
+          </w:rPr>
+          <w:t xml:space="preserve">https://doi.org/10.1037/ser0000229</w:t>
+        </w:r>
+      </w:hyperlink>
+    </w:p>
+    <w:bookmarkEnd w:id="119"/>
+    <w:bookmarkStart w:id="121" w:name="ref-jobes2019"/>
+    <w:p>
+      <w:pPr>
+        <w:pStyle w:val="Literaturverzeichnis"/>
+      </w:pPr>
+      <w:r>
         <w:t xml:space="preserve">Jobes, D. A., &amp; Joiner, T. E. (2019). Reflections on</w:t>
       </w:r>
       <w:r>
@@ -4958,7 +5632,7 @@
       <w:r>
         <w:t xml:space="preserve"> </w:t>
       </w:r>
-      <w:hyperlink r:id="rId107">
+      <w:hyperlink r:id="rId120">
         <w:r>
           <w:rPr>
             <w:rStyle w:val="Hyperlink"/>
@@ -4967,24 +5641,91 @@
         </w:r>
       </w:hyperlink>
     </w:p>
-    <w:bookmarkEnd w:id="108"/>
-    <w:bookmarkStart w:id="110" w:name="ref-jobes2018"/>
+    <w:bookmarkEnd w:id="121"/>
+    <w:bookmarkStart w:id="122" w:name="ref-joiner2005"/>
     <w:p>
       <w:pPr>
         <w:pStyle w:val="Literaturverzeichnis"/>
       </w:pPr>
       <w:r>
-        <w:t xml:space="preserve">Jobes, Gregorian, M. J., &amp; Colborn, V. A. (2018). A stepped care approach to clinical suicide prevention.</w:t>
-      </w:r>
-      <w:r>
-        <w:t xml:space="preserve"> </w:t>
-      </w:r>
-      <w:r>
-        <w:rPr>
-          <w:iCs/>
-          <w:i/>
-        </w:rPr>
-        <w:t xml:space="preserve">Psychological Services</w:t>
+        <w:t xml:space="preserve">Joiner, T. (2005).</w:t>
+      </w:r>
+      <w:r>
+        <w:t xml:space="preserve"> </w:t>
+      </w:r>
+      <w:r>
+        <w:rPr>
+          <w:iCs/>
+          <w:i/>
+        </w:rPr>
+        <w:t xml:space="preserve">Why people die by suicide.</w:t>
+      </w:r>
+      <w:r>
+        <w:t xml:space="preserve"> </w:t>
+      </w:r>
+      <w:r>
+        <w:t xml:space="preserve">Cambridge, MA, US</w:t>
+      </w:r>
+      <w:r>
+        <w:t xml:space="preserve">:</w:t>
+      </w:r>
+      <w:r>
+        <w:t xml:space="preserve"> </w:t>
+      </w:r>
+      <w:r>
+        <w:t xml:space="preserve">Harvard University Press</w:t>
+      </w:r>
+      <w:r>
+        <w:t xml:space="preserve">.</w:t>
+      </w:r>
+    </w:p>
+    <w:bookmarkEnd w:id="122"/>
+    <w:bookmarkStart w:id="123" w:name="ref-kapusta2010"/>
+    <w:p>
+      <w:pPr>
+        <w:pStyle w:val="Literaturverzeichnis"/>
+      </w:pPr>
+      <w:r>
+        <w:t xml:space="preserve">Kapusta, N. D., Posch, M., Niederkrotenthaler, T., Fischer-Kern, M., Etzersdorfer, E., &amp; Sonneck, G. (2010). Availability of</w:t>
+      </w:r>
+      <w:r>
+        <w:t xml:space="preserve"> </w:t>
+      </w:r>
+      <w:r>
+        <w:t xml:space="preserve">Mental Health Service Providers</w:t>
+      </w:r>
+      <w:r>
+        <w:t xml:space="preserve"> </w:t>
+      </w:r>
+      <w:r>
+        <w:t xml:space="preserve">and</w:t>
+      </w:r>
+      <w:r>
+        <w:t xml:space="preserve"> </w:t>
+      </w:r>
+      <w:r>
+        <w:t xml:space="preserve">Suicide Rates</w:t>
+      </w:r>
+      <w:r>
+        <w:t xml:space="preserve"> </w:t>
+      </w:r>
+      <w:r>
+        <w:t xml:space="preserve">in</w:t>
+      </w:r>
+      <w:r>
+        <w:t xml:space="preserve"> </w:t>
+      </w:r>
+      <w:r>
+        <w:t xml:space="preserve">Austria</w:t>
+      </w:r>
+      <w:r>
+        <w:t xml:space="preserve">: A</w:t>
+      </w:r>
+      <w:r>
+        <w:t xml:space="preserve"> </w:t>
+      </w:r>
+      <w:r>
+        <w:t xml:space="preserve">Nationwide Study</w:t>
       </w:r>
       <w:r>
         <w:t xml:space="preserve">,</w:t>
@@ -4997,108 +5738,40 @@
           <w:iCs/>
           <w:i/>
         </w:rPr>
-        <w:t xml:space="preserve">15</w:t>
-      </w:r>
-      <w:r>
-        <w:t xml:space="preserve">(3), 243–250.</w:t>
-      </w:r>
-      <w:r>
-        <w:t xml:space="preserve"> </w:t>
-      </w:r>
-      <w:hyperlink r:id="rId109">
-        <w:r>
-          <w:rPr>
-            <w:rStyle w:val="Hyperlink"/>
-          </w:rPr>
-          <w:t xml:space="preserve">https://doi.org/10.1037/ser0000229</w:t>
-        </w:r>
-      </w:hyperlink>
-    </w:p>
-    <w:bookmarkEnd w:id="110"/>
-    <w:bookmarkStart w:id="111" w:name="ref-joiner2005"/>
+        <w:t xml:space="preserve">61</w:t>
+      </w:r>
+      <w:r>
+        <w:t xml:space="preserve">(12), 6.</w:t>
+      </w:r>
+    </w:p>
+    <w:bookmarkEnd w:id="123"/>
+    <w:bookmarkStart w:id="124" w:name="ref-kasckow2016"/>
     <w:p>
       <w:pPr>
         <w:pStyle w:val="Literaturverzeichnis"/>
       </w:pPr>
       <w:r>
-        <w:t xml:space="preserve">Joiner, T. (2005).</w:t>
-      </w:r>
-      <w:r>
-        <w:t xml:space="preserve"> </w:t>
-      </w:r>
-      <w:r>
-        <w:rPr>
-          <w:iCs/>
-          <w:i/>
-        </w:rPr>
-        <w:t xml:space="preserve">Why people die by suicide.</w:t>
-      </w:r>
-      <w:r>
-        <w:t xml:space="preserve"> </w:t>
-      </w:r>
-      <w:r>
-        <w:t xml:space="preserve">Cambridge, MA, US</w:t>
-      </w:r>
-      <w:r>
-        <w:t xml:space="preserve">:</w:t>
-      </w:r>
-      <w:r>
-        <w:t xml:space="preserve"> </w:t>
-      </w:r>
-      <w:r>
-        <w:t xml:space="preserve">Harvard University Press</w:t>
-      </w:r>
-      <w:r>
-        <w:t xml:space="preserve">.</w:t>
-      </w:r>
-    </w:p>
-    <w:bookmarkEnd w:id="111"/>
-    <w:bookmarkStart w:id="112" w:name="ref-kapusta2010"/>
+        <w:t xml:space="preserve">* Kasckow, J., Zickmund, S., Gurklis, J., Luther, J., Fox, L., Taylor, M., … Haas, G. L. (2016). Using telehealth to augment an intensive case monitoring program in veterans with schizophrenia and suicidal ideation: A pilot trial, 14.</w:t>
+      </w:r>
+    </w:p>
+    <w:bookmarkEnd w:id="124"/>
+    <w:bookmarkStart w:id="126" w:name="ref-kothgassner2020"/>
     <w:p>
       <w:pPr>
         <w:pStyle w:val="Literaturverzeichnis"/>
       </w:pPr>
       <w:r>
-        <w:t xml:space="preserve">Kapusta, N. D., Posch, M., Niederkrotenthaler, T., Fischer-Kern, M., Etzersdorfer, E., &amp; Sonneck, G. (2010). Availability of</w:t>
-      </w:r>
-      <w:r>
-        <w:t xml:space="preserve"> </w:t>
-      </w:r>
-      <w:r>
-        <w:t xml:space="preserve">Mental Health Service Providers</w:t>
-      </w:r>
-      <w:r>
-        <w:t xml:space="preserve"> </w:t>
-      </w:r>
-      <w:r>
-        <w:t xml:space="preserve">and</w:t>
-      </w:r>
-      <w:r>
-        <w:t xml:space="preserve"> </w:t>
-      </w:r>
-      <w:r>
-        <w:t xml:space="preserve">Suicide Rates</w:t>
-      </w:r>
-      <w:r>
-        <w:t xml:space="preserve"> </w:t>
-      </w:r>
-      <w:r>
-        <w:t xml:space="preserve">in</w:t>
-      </w:r>
-      <w:r>
-        <w:t xml:space="preserve"> </w:t>
-      </w:r>
-      <w:r>
-        <w:t xml:space="preserve">Austria</w:t>
-      </w:r>
-      <w:r>
-        <w:t xml:space="preserve">: A</w:t>
-      </w:r>
-      <w:r>
-        <w:t xml:space="preserve"> </w:t>
-      </w:r>
-      <w:r>
-        <w:t xml:space="preserve">Nationwide Study</w:t>
+        <w:t xml:space="preserve">Kothgassner, O. D., Robinson, K., Goreis, A., Ougrin, D., &amp; Plener, P. L. (2020). Does treatment method matter? A meta-analysis of the past 20 years of research on therapeutic interventions for self-harm and suicidal ideation in adolescents.</w:t>
+      </w:r>
+      <w:r>
+        <w:t xml:space="preserve"> </w:t>
+      </w:r>
+      <w:r>
+        <w:rPr>
+          <w:iCs/>
+          <w:i/>
+        </w:rPr>
+        <w:t xml:space="preserve">Bord Personal Disord Emot Dysregul</w:t>
       </w:r>
       <w:r>
         <w:t xml:space="preserve">,</w:t>
@@ -5111,52 +5784,6 @@
           <w:iCs/>
           <w:i/>
         </w:rPr>
-        <w:t xml:space="preserve">61</w:t>
-      </w:r>
-      <w:r>
-        <w:t xml:space="preserve">(12), 6.</w:t>
-      </w:r>
-    </w:p>
-    <w:bookmarkEnd w:id="112"/>
-    <w:bookmarkStart w:id="113" w:name="ref-kasckow2016"/>
-    <w:p>
-      <w:pPr>
-        <w:pStyle w:val="Literaturverzeichnis"/>
-      </w:pPr>
-      <w:r>
-        <w:t xml:space="preserve">* Kasckow, J., Zickmund, S., Gurklis, J., Luther, J., Fox, L., Taylor, M., … Haas, G. L. (2016). Using telehealth to augment an intensive case monitoring program in veterans with schizophrenia and suicidal ideation: A pilot trial, 14.</w:t>
-      </w:r>
-    </w:p>
-    <w:bookmarkEnd w:id="113"/>
-    <w:bookmarkStart w:id="115" w:name="ref-kothgassner2020"/>
-    <w:p>
-      <w:pPr>
-        <w:pStyle w:val="Literaturverzeichnis"/>
-      </w:pPr>
-      <w:r>
-        <w:t xml:space="preserve">Kothgassner, O. D., Robinson, K., Goreis, A., Ougrin, D., &amp; Plener, P. L. (2020). Does treatment method matter? A meta-analysis of the past 20 years of research on therapeutic interventions for self-harm and suicidal ideation in adolescents.</w:t>
-      </w:r>
-      <w:r>
-        <w:t xml:space="preserve"> </w:t>
-      </w:r>
-      <w:r>
-        <w:rPr>
-          <w:iCs/>
-          <w:i/>
-        </w:rPr>
-        <w:t xml:space="preserve">Bord Personal Disord Emot Dysregul</w:t>
-      </w:r>
-      <w:r>
-        <w:t xml:space="preserve">,</w:t>
-      </w:r>
-      <w:r>
-        <w:t xml:space="preserve"> </w:t>
-      </w:r>
-      <w:r>
-        <w:rPr>
-          <w:iCs/>
-          <w:i/>
-        </w:rPr>
         <w:t xml:space="preserve">7</w:t>
       </w:r>
       <w:r>
@@ -5165,7 +5792,7 @@
       <w:r>
         <w:t xml:space="preserve"> </w:t>
       </w:r>
-      <w:hyperlink r:id="rId114">
+      <w:hyperlink r:id="rId125">
         <w:r>
           <w:rPr>
             <w:rStyle w:val="Hyperlink"/>
@@ -5174,8 +5801,8 @@
         </w:r>
       </w:hyperlink>
     </w:p>
-    <w:bookmarkEnd w:id="115"/>
-    <w:bookmarkStart w:id="117" w:name="ref-luxton2020"/>
+    <w:bookmarkEnd w:id="126"/>
+    <w:bookmarkStart w:id="128" w:name="ref-luxton2020"/>
     <w:p>
       <w:pPr>
         <w:pStyle w:val="Literaturverzeichnis"/>
@@ -5251,7 +5878,7 @@
       <w:r>
         <w:t xml:space="preserve"> </w:t>
       </w:r>
-      <w:hyperlink r:id="rId116">
+      <w:hyperlink r:id="rId127">
         <w:r>
           <w:rPr>
             <w:rStyle w:val="Hyperlink"/>
@@ -5260,8 +5887,8 @@
         </w:r>
       </w:hyperlink>
     </w:p>
-    <w:bookmarkEnd w:id="117"/>
-    <w:bookmarkStart w:id="118" w:name="ref-maeda2016"/>
+    <w:bookmarkEnd w:id="128"/>
+    <w:bookmarkStart w:id="129" w:name="ref-maeda2016"/>
     <w:p>
       <w:pPr>
         <w:pStyle w:val="Literaturverzeichnis"/>
@@ -5322,8 +5949,8 @@
         <w:t xml:space="preserve">(1), 18.</w:t>
       </w:r>
     </w:p>
-    <w:bookmarkEnd w:id="118"/>
-    <w:bookmarkStart w:id="120" w:name="ref-milner2015"/>
+    <w:bookmarkEnd w:id="129"/>
+    <w:bookmarkStart w:id="131" w:name="ref-milner2015"/>
     <w:p>
       <w:pPr>
         <w:pStyle w:val="Literaturverzeichnis"/>
@@ -5360,7 +5987,7 @@
       <w:r>
         <w:t xml:space="preserve"> </w:t>
       </w:r>
-      <w:hyperlink r:id="rId119">
+      <w:hyperlink r:id="rId130">
         <w:r>
           <w:rPr>
             <w:rStyle w:val="Hyperlink"/>
@@ -5369,8 +5996,8 @@
         </w:r>
       </w:hyperlink>
     </w:p>
-    <w:bookmarkEnd w:id="120"/>
-    <w:bookmarkStart w:id="122" w:name="ref-moeyaert2017"/>
+    <w:bookmarkEnd w:id="131"/>
+    <w:bookmarkStart w:id="133" w:name="ref-moeyaert2017"/>
     <w:p>
       <w:pPr>
         <w:pStyle w:val="Literaturverzeichnis"/>
@@ -5407,7 +6034,7 @@
       <w:r>
         <w:t xml:space="preserve"> </w:t>
       </w:r>
-      <w:hyperlink r:id="rId121">
+      <w:hyperlink r:id="rId132">
         <w:r>
           <w:rPr>
             <w:rStyle w:val="Hyperlink"/>
@@ -5416,8 +6043,8 @@
         </w:r>
       </w:hyperlink>
     </w:p>
-    <w:bookmarkEnd w:id="122"/>
-    <w:bookmarkStart w:id="124" w:name="ref-motto2001"/>
+    <w:bookmarkEnd w:id="133"/>
+    <w:bookmarkStart w:id="135" w:name="ref-motto2001"/>
     <w:p>
       <w:pPr>
         <w:pStyle w:val="Literaturverzeichnis"/>
@@ -5475,7 +6102,7 @@
       <w:r>
         <w:t xml:space="preserve"> </w:t>
       </w:r>
-      <w:hyperlink r:id="rId123">
+      <w:hyperlink r:id="rId134">
         <w:r>
           <w:rPr>
             <w:rStyle w:val="Hyperlink"/>
@@ -5484,8 +6111,8 @@
         </w:r>
       </w:hyperlink>
     </w:p>
-    <w:bookmarkEnd w:id="124"/>
-    <w:bookmarkStart w:id="126" w:name="ref-mouaffak2015"/>
+    <w:bookmarkEnd w:id="135"/>
+    <w:bookmarkStart w:id="137" w:name="ref-mouaffak2015"/>
     <w:p>
       <w:pPr>
         <w:pStyle w:val="Literaturverzeichnis"/>
@@ -5546,7 +6173,7 @@
       <w:r>
         <w:t xml:space="preserve"> </w:t>
       </w:r>
-      <w:hyperlink r:id="rId125">
+      <w:hyperlink r:id="rId136">
         <w:r>
           <w:rPr>
             <w:rStyle w:val="Hyperlink"/>
@@ -5555,8 +6182,8 @@
         </w:r>
       </w:hyperlink>
     </w:p>
-    <w:bookmarkEnd w:id="126"/>
-    <w:bookmarkStart w:id="127" w:name="ref-mousavi2014"/>
+    <w:bookmarkEnd w:id="137"/>
+    <w:bookmarkStart w:id="138" w:name="ref-mousavi2014"/>
     <w:p>
       <w:pPr>
         <w:pStyle w:val="Literaturverzeichnis"/>
@@ -5578,8 +6205,8 @@
         <w:t xml:space="preserve">, 6.</w:t>
       </w:r>
     </w:p>
-    <w:bookmarkEnd w:id="127"/>
-    <w:bookmarkStart w:id="129" w:name="ref-musiat2014"/>
+    <w:bookmarkEnd w:id="138"/>
+    <w:bookmarkStart w:id="140" w:name="ref-musiat2014"/>
     <w:p>
       <w:pPr>
         <w:pStyle w:val="Literaturverzeichnis"/>
@@ -5616,7 +6243,7 @@
       <w:r>
         <w:t xml:space="preserve"> </w:t>
       </w:r>
-      <w:hyperlink r:id="rId128">
+      <w:hyperlink r:id="rId139">
         <w:r>
           <w:rPr>
             <w:rStyle w:val="Hyperlink"/>
@@ -5625,13 +6252,60 @@
         </w:r>
       </w:hyperlink>
     </w:p>
-    <w:bookmarkEnd w:id="129"/>
-    <w:bookmarkStart w:id="131" w:name="ref-oconnor2017"/>
+    <w:bookmarkEnd w:id="140"/>
+    <w:bookmarkStart w:id="142" w:name="ref-niederkrotenthaler2020"/>
     <w:p>
       <w:pPr>
         <w:pStyle w:val="Literaturverzeichnis"/>
       </w:pPr>
       <w:r>
+        <w:t xml:space="preserve">* Niederkrotenthaler, T., &amp; Till, B. (2020). Effects of suicide awareness materials on individuals with recent suicidal ideation or attempt: Online randomised controlled trial.</w:t>
+      </w:r>
+      <w:r>
+        <w:t xml:space="preserve"> </w:t>
+      </w:r>
+      <w:r>
+        <w:rPr>
+          <w:iCs/>
+          <w:i/>
+        </w:rPr>
+        <w:t xml:space="preserve">British Journal of Psychiatry</w:t>
+      </w:r>
+      <w:r>
+        <w:t xml:space="preserve">,</w:t>
+      </w:r>
+      <w:r>
+        <w:t xml:space="preserve"> </w:t>
+      </w:r>
+      <w:r>
+        <w:rPr>
+          <w:iCs/>
+          <w:i/>
+        </w:rPr>
+        <w:t xml:space="preserve">217</w:t>
+      </w:r>
+      <w:r>
+        <w:t xml:space="preserve">(6), 693–700.</w:t>
+      </w:r>
+      <w:r>
+        <w:t xml:space="preserve"> </w:t>
+      </w:r>
+      <w:hyperlink r:id="rId141">
+        <w:r>
+          <w:rPr>
+            <w:rStyle w:val="Hyperlink"/>
+          </w:rPr>
+          <w:t xml:space="preserve">https://doi.org/10.1192/bjp.2019.259</w:t>
+        </w:r>
+      </w:hyperlink>
+    </w:p>
+    <w:bookmarkEnd w:id="142"/>
+    <w:bookmarkStart w:id="144" w:name="ref-oconnor2017"/>
+    <w:p>
+      <w:pPr>
+        <w:pStyle w:val="Literaturverzeichnis"/>
+      </w:pPr>
+      <w:r>
         <w:t xml:space="preserve">* O’Connor, R. C., Ferguson, E., Scott, F., Smyth, R., McDaid, D., Park, A.-L., … Armitage, C. J. (2017). A brief psychological intervention to reduce repetition of self-harm in patients admitted to hospital following a suicide attempt: A randomised controlled trial.</w:t>
       </w:r>
       <w:r>
@@ -5663,7 +6337,7 @@
       <w:r>
         <w:t xml:space="preserve"> </w:t>
       </w:r>
-      <w:hyperlink r:id="rId130">
+      <w:hyperlink r:id="rId143">
         <w:r>
           <w:rPr>
             <w:rStyle w:val="Hyperlink"/>
@@ -5672,138 +6346,13 @@
         </w:r>
       </w:hyperlink>
     </w:p>
-    <w:bookmarkEnd w:id="131"/>
-    <w:bookmarkStart w:id="133" w:name="ref-ougrin2015"/>
+    <w:bookmarkEnd w:id="144"/>
+    <w:bookmarkStart w:id="146" w:name="ref-page2021"/>
     <w:p>
       <w:pPr>
         <w:pStyle w:val="Literaturverzeichnis"/>
       </w:pPr>
       <w:r>
-        <w:t xml:space="preserve">Ougrin, D., Tranah, T., Stahl, D., Moran, P., &amp; Asarnow, J. R. (2015). Therapeutic</w:t>
-      </w:r>
-      <w:r>
-        <w:t xml:space="preserve"> </w:t>
-      </w:r>
-      <w:r>
-        <w:t xml:space="preserve">Interventions</w:t>
-      </w:r>
-      <w:r>
-        <w:t xml:space="preserve"> </w:t>
-      </w:r>
-      <w:r>
-        <w:t xml:space="preserve">for</w:t>
-      </w:r>
-      <w:r>
-        <w:t xml:space="preserve"> </w:t>
-      </w:r>
-      <w:r>
-        <w:t xml:space="preserve">Suicide Attempts</w:t>
-      </w:r>
-      <w:r>
-        <w:t xml:space="preserve"> </w:t>
-      </w:r>
-      <w:r>
-        <w:t xml:space="preserve">and</w:t>
-      </w:r>
-      <w:r>
-        <w:t xml:space="preserve"> </w:t>
-      </w:r>
-      <w:r>
-        <w:t xml:space="preserve">Self</w:t>
-      </w:r>
-      <w:r>
-        <w:t xml:space="preserve">-</w:t>
-      </w:r>
-      <w:r>
-        <w:t xml:space="preserve">Harm</w:t>
-      </w:r>
-      <w:r>
-        <w:t xml:space="preserve"> </w:t>
-      </w:r>
-      <w:r>
-        <w:t xml:space="preserve">in</w:t>
-      </w:r>
-      <w:r>
-        <w:t xml:space="preserve"> </w:t>
-      </w:r>
-      <w:r>
-        <w:t xml:space="preserve">Adolescents</w:t>
-      </w:r>
-      <w:r>
-        <w:t xml:space="preserve">: Systematic</w:t>
-      </w:r>
-      <w:r>
-        <w:t xml:space="preserve"> </w:t>
-      </w:r>
-      <w:r>
-        <w:t xml:space="preserve">Review</w:t>
-      </w:r>
-      <w:r>
-        <w:t xml:space="preserve"> </w:t>
-      </w:r>
-      <w:r>
-        <w:t xml:space="preserve">and</w:t>
-      </w:r>
-      <w:r>
-        <w:t xml:space="preserve"> </w:t>
-      </w:r>
-      <w:r>
-        <w:t xml:space="preserve">Meta</w:t>
-      </w:r>
-      <w:r>
-        <w:t xml:space="preserve">-</w:t>
-      </w:r>
-      <w:r>
-        <w:t xml:space="preserve">Analysis</w:t>
-      </w:r>
-      <w:r>
-        <w:t xml:space="preserve">.</w:t>
-      </w:r>
-      <w:r>
-        <w:t xml:space="preserve"> </w:t>
-      </w:r>
-      <w:r>
-        <w:rPr>
-          <w:iCs/>
-          <w:i/>
-        </w:rPr>
-        <w:t xml:space="preserve">Journal of the American Academy of Child &amp; Adolescent Psychiatry</w:t>
-      </w:r>
-      <w:r>
-        <w:t xml:space="preserve">,</w:t>
-      </w:r>
-      <w:r>
-        <w:t xml:space="preserve"> </w:t>
-      </w:r>
-      <w:r>
-        <w:rPr>
-          <w:iCs/>
-          <w:i/>
-        </w:rPr>
-        <w:t xml:space="preserve">54</w:t>
-      </w:r>
-      <w:r>
-        <w:t xml:space="preserve">(2), 97–107.e2.</w:t>
-      </w:r>
-      <w:r>
-        <w:t xml:space="preserve"> </w:t>
-      </w:r>
-      <w:hyperlink r:id="rId132">
-        <w:r>
-          <w:rPr>
-            <w:rStyle w:val="Hyperlink"/>
-          </w:rPr>
-          <w:t xml:space="preserve">https://doi.org/10.1016/j.jaac.2014.10.009</w:t>
-        </w:r>
-      </w:hyperlink>
-    </w:p>
-    <w:bookmarkEnd w:id="133"/>
-    <w:bookmarkStart w:id="135" w:name="ref-page2021"/>
-    <w:p>
-      <w:pPr>
-        <w:pStyle w:val="Literaturverzeichnis"/>
-      </w:pPr>
-      <w:r>
         <w:t xml:space="preserve">Page, M. J., McKenzie, J. E., Bossuyt, P. M., Boutron, I., Hoffmann, T. C., Mulrow, C. D., … Moher, D. (2021). The</w:t>
       </w:r>
       <w:r>
@@ -5834,7 +6383,7 @@
       <w:r>
         <w:t xml:space="preserve"> </w:t>
       </w:r>
-      <w:hyperlink r:id="rId134">
+      <w:hyperlink r:id="rId145">
         <w:r>
           <w:rPr>
             <w:rStyle w:val="Hyperlink"/>
@@ -5843,8 +6392,8 @@
         </w:r>
       </w:hyperlink>
     </w:p>
-    <w:bookmarkEnd w:id="135"/>
-    <w:bookmarkStart w:id="137" w:name="ref-park2019"/>
+    <w:bookmarkEnd w:id="146"/>
+    <w:bookmarkStart w:id="148" w:name="ref-park2019"/>
     <w:p>
       <w:pPr>
         <w:pStyle w:val="Literaturverzeichnis"/>
@@ -5881,7 +6430,7 @@
       <w:r>
         <w:t xml:space="preserve"> </w:t>
       </w:r>
-      <w:hyperlink r:id="rId136">
+      <w:hyperlink r:id="rId147">
         <w:r>
           <w:rPr>
             <w:rStyle w:val="Hyperlink"/>
@@ -5890,8 +6439,8 @@
         </w:r>
       </w:hyperlink>
     </w:p>
-    <w:bookmarkEnd w:id="137"/>
-    <w:bookmarkStart w:id="139" w:name="ref-patel2018"/>
+    <w:bookmarkEnd w:id="148"/>
+    <w:bookmarkStart w:id="150" w:name="ref-patel2018"/>
     <w:p>
       <w:pPr>
         <w:pStyle w:val="Literaturverzeichnis"/>
@@ -5940,7 +6489,7 @@
       <w:r>
         <w:t xml:space="preserve"> </w:t>
       </w:r>
-      <w:hyperlink r:id="rId138">
+      <w:hyperlink r:id="rId149">
         <w:r>
           <w:rPr>
             <w:rStyle w:val="Hyperlink"/>
@@ -5949,8 +6498,8 @@
         </w:r>
       </w:hyperlink>
     </w:p>
-    <w:bookmarkEnd w:id="139"/>
-    <w:bookmarkStart w:id="141" w:name="ref-pirkola2009"/>
+    <w:bookmarkEnd w:id="150"/>
+    <w:bookmarkStart w:id="152" w:name="ref-pirkola2009"/>
     <w:p>
       <w:pPr>
         <w:pStyle w:val="Literaturverzeichnis"/>
@@ -5996,7 +6545,7 @@
       <w:r>
         <w:t xml:space="preserve"> </w:t>
       </w:r>
-      <w:hyperlink r:id="rId140">
+      <w:hyperlink r:id="rId151">
         <w:r>
           <w:rPr>
             <w:rStyle w:val="Hyperlink"/>
@@ -6005,14 +6554,14 @@
         </w:r>
       </w:hyperlink>
     </w:p>
-    <w:bookmarkEnd w:id="141"/>
-    <w:bookmarkStart w:id="143" w:name="ref-pustejovsky2021a"/>
+    <w:bookmarkEnd w:id="152"/>
+    <w:bookmarkStart w:id="154" w:name="ref-pustejovsky2021a"/>
     <w:p>
       <w:pPr>
         <w:pStyle w:val="Literaturverzeichnis"/>
       </w:pPr>
       <w:r>
-        <w:t xml:space="preserve">Pustejovsky. (2021).</w:t>
+        <w:t xml:space="preserve">Pustejovsky, J. E. (2021).</w:t>
       </w:r>
       <w:r>
         <w:t xml:space="preserve"> </w:t>
@@ -6037,7 +6586,7 @@
       <w:r>
         <w:t xml:space="preserve"> </w:t>
       </w:r>
-      <w:hyperlink r:id="rId142">
+      <w:hyperlink r:id="rId153">
         <w:r>
           <w:rPr>
             <w:rStyle w:val="Hyperlink"/>
@@ -6046,19 +6595,19 @@
         </w:r>
       </w:hyperlink>
     </w:p>
-    <w:bookmarkEnd w:id="143"/>
-    <w:bookmarkStart w:id="145" w:name="ref-pustejovsky2016"/>
+    <w:bookmarkEnd w:id="154"/>
+    <w:bookmarkStart w:id="156" w:name="ref-pustejovsky2016"/>
     <w:p>
       <w:pPr>
         <w:pStyle w:val="Literaturverzeichnis"/>
       </w:pPr>
       <w:r>
-        <w:t xml:space="preserve">Pustejovsky, James E., &amp; Tipton, E. (2016). Small sample methods for cluster-robust variance estimation and hypothesis testing in fixed effects models. Retrieved from</w:t>
-      </w:r>
-      <w:r>
-        <w:t xml:space="preserve"> </w:t>
-      </w:r>
-      <w:hyperlink r:id="rId144">
+        <w:t xml:space="preserve">Pustejovsky, J. E., &amp; Tipton, E. (2016). Small sample methods for cluster-robust variance estimation and hypothesis testing in fixed effects models. Retrieved from</w:t>
+      </w:r>
+      <w:r>
+        <w:t xml:space="preserve"> </w:t>
+      </w:r>
+      <w:hyperlink r:id="rId155">
         <w:r>
           <w:rPr>
             <w:rStyle w:val="Hyperlink"/>
@@ -6067,14 +6616,14 @@
         </w:r>
       </w:hyperlink>
     </w:p>
-    <w:bookmarkEnd w:id="145"/>
-    <w:bookmarkStart w:id="147" w:name="ref-pustejovsky2021"/>
+    <w:bookmarkEnd w:id="156"/>
+    <w:bookmarkStart w:id="158" w:name="ref-pustejovsky2021"/>
     <w:p>
       <w:pPr>
         <w:pStyle w:val="Literaturverzeichnis"/>
       </w:pPr>
       <w:r>
-        <w:t xml:space="preserve">Pustejovsky, James E., &amp; Tipton, E. (2021). Meta-analysis with</w:t>
+        <w:t xml:space="preserve">Pustejovsky, J. E., &amp; Tipton, E. (2021). Meta-analysis with</w:t>
       </w:r>
       <w:r>
         <w:t xml:space="preserve"> </w:t>
@@ -6122,7 +6671,7 @@
       <w:r>
         <w:t xml:space="preserve"> </w:t>
       </w:r>
-      <w:hyperlink r:id="rId146">
+      <w:hyperlink r:id="rId157">
         <w:r>
           <w:rPr>
             <w:rStyle w:val="Hyperlink"/>
@@ -6131,8 +6680,8 @@
         </w:r>
       </w:hyperlink>
     </w:p>
-    <w:bookmarkEnd w:id="147"/>
-    <w:bookmarkStart w:id="149" w:name="ref-rcoreteam2020"/>
+    <w:bookmarkEnd w:id="158"/>
+    <w:bookmarkStart w:id="160" w:name="ref-rcoreteam2020"/>
     <w:p>
       <w:pPr>
         <w:pStyle w:val="Literaturverzeichnis"/>
@@ -6165,7 +6714,7 @@
       <w:r>
         <w:t xml:space="preserve"> </w:t>
       </w:r>
-      <w:hyperlink r:id="rId148">
+      <w:hyperlink r:id="rId159">
         <w:r>
           <w:rPr>
             <w:rStyle w:val="Hyperlink"/>
@@ -6174,8 +6723,8 @@
         </w:r>
       </w:hyperlink>
     </w:p>
-    <w:bookmarkEnd w:id="149"/>
-    <w:bookmarkStart w:id="151" w:name="ref-renkewitz2019"/>
+    <w:bookmarkEnd w:id="160"/>
+    <w:bookmarkStart w:id="162" w:name="ref-renkewitz2019"/>
     <w:p>
       <w:pPr>
         <w:pStyle w:val="Literaturverzeichnis"/>
@@ -6254,7 +6803,7 @@
       <w:r>
         <w:t xml:space="preserve"> </w:t>
       </w:r>
-      <w:hyperlink r:id="rId150">
+      <w:hyperlink r:id="rId161">
         <w:r>
           <w:rPr>
             <w:rStyle w:val="Hyperlink"/>
@@ -6263,8 +6812,8 @@
         </w:r>
       </w:hyperlink>
     </w:p>
-    <w:bookmarkEnd w:id="151"/>
-    <w:bookmarkStart w:id="153" w:name="ref-robinson2012"/>
+    <w:bookmarkEnd w:id="162"/>
+    <w:bookmarkStart w:id="164" w:name="ref-robinson2012"/>
     <w:p>
       <w:pPr>
         <w:pStyle w:val="Literaturverzeichnis"/>
@@ -6310,7 +6859,7 @@
       <w:r>
         <w:t xml:space="preserve"> </w:t>
       </w:r>
-      <w:hyperlink r:id="rId152">
+      <w:hyperlink r:id="rId163">
         <w:r>
           <w:rPr>
             <w:rStyle w:val="Hyperlink"/>
@@ -6319,8 +6868,8 @@
         </w:r>
       </w:hyperlink>
     </w:p>
-    <w:bookmarkEnd w:id="153"/>
-    <w:bookmarkStart w:id="155" w:name="ref-rodante2020"/>
+    <w:bookmarkEnd w:id="164"/>
+    <w:bookmarkStart w:id="166" w:name="ref-rodante2020"/>
     <w:p>
       <w:pPr>
         <w:pStyle w:val="Literaturverzeichnis"/>
@@ -6440,7 +6989,7 @@
       <w:r>
         <w:t xml:space="preserve"> </w:t>
       </w:r>
-      <w:hyperlink r:id="rId154">
+      <w:hyperlink r:id="rId165">
         <w:r>
           <w:rPr>
             <w:rStyle w:val="Hyperlink"/>
@@ -6449,8 +6998,8 @@
         </w:r>
       </w:hyperlink>
     </w:p>
-    <w:bookmarkEnd w:id="155"/>
-    <w:bookmarkStart w:id="157" w:name="ref-sterne2019"/>
+    <w:bookmarkEnd w:id="166"/>
+    <w:bookmarkStart w:id="168" w:name="ref-sterne2019"/>
     <w:p>
       <w:pPr>
         <w:pStyle w:val="Literaturverzeichnis"/>
@@ -6486,7 +7035,7 @@
       <w:r>
         <w:t xml:space="preserve"> </w:t>
       </w:r>
-      <w:hyperlink r:id="rId156">
+      <w:hyperlink r:id="rId167">
         <w:r>
           <w:rPr>
             <w:rStyle w:val="Hyperlink"/>
@@ -6495,8 +7044,8 @@
         </w:r>
       </w:hyperlink>
     </w:p>
-    <w:bookmarkEnd w:id="157"/>
-    <w:bookmarkStart w:id="159" w:name="ref-tanner-smith2014"/>
+    <w:bookmarkEnd w:id="168"/>
+    <w:bookmarkStart w:id="170" w:name="ref-tanner-smith2014"/>
     <w:p>
       <w:pPr>
         <w:pStyle w:val="Literaturverzeichnis"/>
@@ -6544,7 +7093,7 @@
       <w:r>
         <w:t xml:space="preserve"> </w:t>
       </w:r>
-      <w:hyperlink r:id="rId158">
+      <w:hyperlink r:id="rId169">
         <w:r>
           <w:rPr>
             <w:rStyle w:val="Hyperlink"/>
@@ -6553,8 +7102,8 @@
         </w:r>
       </w:hyperlink>
     </w:p>
-    <w:bookmarkEnd w:id="159"/>
-    <w:bookmarkStart w:id="161" w:name="ref-tighe2017"/>
+    <w:bookmarkEnd w:id="170"/>
+    <w:bookmarkStart w:id="172" w:name="ref-tighe2017"/>
     <w:p>
       <w:pPr>
         <w:pStyle w:val="Literaturverzeichnis"/>
@@ -6603,7 +7152,7 @@
       <w:r>
         <w:t xml:space="preserve"> </w:t>
       </w:r>
-      <w:hyperlink r:id="rId160">
+      <w:hyperlink r:id="rId171">
         <w:r>
           <w:rPr>
             <w:rStyle w:val="Hyperlink"/>
@@ -6612,8 +7161,8 @@
         </w:r>
       </w:hyperlink>
     </w:p>
-    <w:bookmarkEnd w:id="161"/>
-    <w:bookmarkStart w:id="163" w:name="ref-torok2020"/>
+    <w:bookmarkEnd w:id="172"/>
+    <w:bookmarkStart w:id="174" w:name="ref-torok2020"/>
     <w:p>
       <w:pPr>
         <w:pStyle w:val="Literaturverzeichnis"/>
@@ -6650,7 +7199,7 @@
       <w:r>
         <w:t xml:space="preserve"> </w:t>
       </w:r>
-      <w:hyperlink r:id="rId162">
+      <w:hyperlink r:id="rId173">
         <w:r>
           <w:rPr>
             <w:rStyle w:val="Hyperlink"/>
@@ -6659,8 +7208,8 @@
         </w:r>
       </w:hyperlink>
     </w:p>
-    <w:bookmarkEnd w:id="163"/>
-    <w:bookmarkStart w:id="165" w:name="ref-vaiva2018"/>
+    <w:bookmarkEnd w:id="174"/>
+    <w:bookmarkStart w:id="176" w:name="ref-vaiva2018"/>
     <w:p>
       <w:pPr>
         <w:pStyle w:val="Literaturverzeichnis"/>
@@ -6775,7 +7324,7 @@
       <w:r>
         <w:t xml:space="preserve"> </w:t>
       </w:r>
-      <w:hyperlink r:id="rId164">
+      <w:hyperlink r:id="rId175">
         <w:r>
           <w:rPr>
             <w:rStyle w:val="Hyperlink"/>
@@ -6784,8 +7333,8 @@
         </w:r>
       </w:hyperlink>
     </w:p>
-    <w:bookmarkEnd w:id="165"/>
-    <w:bookmarkStart w:id="167" w:name="ref-vaiva2006"/>
+    <w:bookmarkEnd w:id="176"/>
+    <w:bookmarkStart w:id="178" w:name="ref-vaiva2006"/>
     <w:p>
       <w:pPr>
         <w:pStyle w:val="Literaturverzeichnis"/>
@@ -6822,7 +7371,7 @@
       <w:r>
         <w:t xml:space="preserve"> </w:t>
       </w:r>
-      <w:hyperlink r:id="rId166">
+      <w:hyperlink r:id="rId177">
         <w:r>
           <w:rPr>
             <w:rStyle w:val="Hyperlink"/>
@@ -6831,8 +7380,8 @@
         </w:r>
       </w:hyperlink>
     </w:p>
-    <w:bookmarkEnd w:id="167"/>
-    <w:bookmarkStart w:id="169" w:name="ref-vandennoortgate2013"/>
+    <w:bookmarkEnd w:id="178"/>
+    <w:bookmarkStart w:id="180" w:name="ref-vandennoortgate2013"/>
     <w:p>
       <w:pPr>
         <w:pStyle w:val="Literaturverzeichnis"/>
@@ -6869,7 +7418,7 @@
       <w:r>
         <w:t xml:space="preserve"> </w:t>
       </w:r>
-      <w:hyperlink r:id="rId168">
+      <w:hyperlink r:id="rId179">
         <w:r>
           <w:rPr>
             <w:rStyle w:val="Hyperlink"/>
@@ -6878,8 +7427,8 @@
         </w:r>
       </w:hyperlink>
     </w:p>
-    <w:bookmarkEnd w:id="169"/>
-    <w:bookmarkStart w:id="171" w:name="ref-vandennoortgate2015"/>
+    <w:bookmarkEnd w:id="180"/>
+    <w:bookmarkStart w:id="182" w:name="ref-vandennoortgate2015"/>
     <w:p>
       <w:pPr>
         <w:pStyle w:val="Literaturverzeichnis"/>
@@ -6916,7 +7465,7 @@
       <w:r>
         <w:t xml:space="preserve"> </w:t>
       </w:r>
-      <w:hyperlink r:id="rId170">
+      <w:hyperlink r:id="rId181">
         <w:r>
           <w:rPr>
             <w:rStyle w:val="Hyperlink"/>
@@ -6925,8 +7474,8 @@
         </w:r>
       </w:hyperlink>
     </w:p>
-    <w:bookmarkEnd w:id="171"/>
-    <w:bookmarkStart w:id="173" w:name="ref-vanspijker2014"/>
+    <w:bookmarkEnd w:id="182"/>
+    <w:bookmarkStart w:id="184" w:name="ref-vanspijker2014"/>
     <w:p>
       <w:pPr>
         <w:pStyle w:val="Literaturverzeichnis"/>
@@ -6999,7 +7548,7 @@
       <w:r>
         <w:t xml:space="preserve"> </w:t>
       </w:r>
-      <w:hyperlink r:id="rId172">
+      <w:hyperlink r:id="rId183">
         <w:r>
           <w:rPr>
             <w:rStyle w:val="Hyperlink"/>
@@ -7008,8 +7557,8 @@
         </w:r>
       </w:hyperlink>
     </w:p>
-    <w:bookmarkEnd w:id="173"/>
-    <w:bookmarkStart w:id="175" w:name="ref-vanspijker2018"/>
+    <w:bookmarkEnd w:id="184"/>
+    <w:bookmarkStart w:id="186" w:name="ref-vanspijker2018"/>
     <w:p>
       <w:pPr>
         <w:pStyle w:val="Literaturverzeichnis"/>
@@ -7100,7 +7649,7 @@
       <w:r>
         <w:t xml:space="preserve"> </w:t>
       </w:r>
-      <w:hyperlink r:id="rId174">
+      <w:hyperlink r:id="rId185">
         <w:r>
           <w:rPr>
             <w:rStyle w:val="Hyperlink"/>
@@ -7109,8 +7658,8 @@
         </w:r>
       </w:hyperlink>
     </w:p>
-    <w:bookmarkEnd w:id="175"/>
-    <w:bookmarkStart w:id="177" w:name="ref-viechtbauer2010c"/>
+    <w:bookmarkEnd w:id="186"/>
+    <w:bookmarkStart w:id="188" w:name="ref-viechtbauer2010c"/>
     <w:p>
       <w:pPr>
         <w:pStyle w:val="Literaturverzeichnis"/>
@@ -7186,7 +7735,7 @@
       <w:r>
         <w:t xml:space="preserve"> </w:t>
       </w:r>
-      <w:hyperlink r:id="rId176">
+      <w:hyperlink r:id="rId187">
         <w:r>
           <w:rPr>
             <w:rStyle w:val="Hyperlink"/>
@@ -7195,8 +7744,8 @@
         </w:r>
       </w:hyperlink>
     </w:p>
-    <w:bookmarkEnd w:id="177"/>
-    <w:bookmarkStart w:id="179" w:name="ref-wei2013"/>
+    <w:bookmarkEnd w:id="188"/>
+    <w:bookmarkStart w:id="190" w:name="ref-wei2013"/>
     <w:p>
       <w:pPr>
         <w:pStyle w:val="Literaturverzeichnis"/>
@@ -7317,7 +7866,7 @@
       <w:r>
         <w:t xml:space="preserve"> </w:t>
       </w:r>
-      <w:hyperlink r:id="rId178">
+      <w:hyperlink r:id="rId189">
         <w:r>
           <w:rPr>
             <w:rStyle w:val="Hyperlink"/>
@@ -7326,8 +7875,8 @@
         </w:r>
       </w:hyperlink>
     </w:p>
-    <w:bookmarkEnd w:id="179"/>
-    <w:bookmarkStart w:id="181" w:name="ref-wilks2018"/>
+    <w:bookmarkEnd w:id="190"/>
+    <w:bookmarkStart w:id="192" w:name="ref-wilks2018"/>
     <w:p>
       <w:pPr>
         <w:pStyle w:val="Literaturverzeichnis"/>
@@ -7376,7 +7925,7 @@
       <w:r>
         <w:t xml:space="preserve"> </w:t>
       </w:r>
-      <w:hyperlink r:id="rId180">
+      <w:hyperlink r:id="rId191">
         <w:r>
           <w:rPr>
             <w:rStyle w:val="Hyperlink"/>
@@ -7385,8 +7934,8 @@
         </w:r>
       </w:hyperlink>
     </w:p>
-    <w:bookmarkEnd w:id="181"/>
-    <w:bookmarkStart w:id="183" w:name="ref-wittchen2011a"/>
+    <w:bookmarkEnd w:id="192"/>
+    <w:bookmarkStart w:id="194" w:name="ref-wittchen2011a"/>
     <w:p>
       <w:pPr>
         <w:pStyle w:val="Literaturverzeichnis"/>
@@ -7435,7 +7984,7 @@
       <w:r>
         <w:t xml:space="preserve"> </w:t>
       </w:r>
-      <w:hyperlink r:id="rId182">
+      <w:hyperlink r:id="rId193">
         <w:r>
           <w:rPr>
             <w:rStyle w:val="Hyperlink"/>
@@ -7444,8 +7993,8 @@
         </w:r>
       </w:hyperlink>
     </w:p>
-    <w:bookmarkEnd w:id="183"/>
-    <w:bookmarkStart w:id="185" w:name="ref-worldhealthorganization2021"/>
+    <w:bookmarkEnd w:id="194"/>
+    <w:bookmarkStart w:id="196" w:name="ref-worldhealthorganization2021"/>
     <w:p>
       <w:pPr>
         <w:pStyle w:val="Literaturverzeichnis"/>
@@ -7487,7 +8036,7 @@
       <w:r>
         <w:t xml:space="preserve"> </w:t>
       </w:r>
-      <w:hyperlink r:id="rId184">
+      <w:hyperlink r:id="rId195">
         <w:r>
           <w:rPr>
             <w:rStyle w:val="Hyperlink"/>
@@ -7496,8 +8045,8 @@
         </w:r>
       </w:hyperlink>
     </w:p>
-    <w:bookmarkEnd w:id="185"/>
-    <w:bookmarkStart w:id="187" w:name="ref-zepf2003"/>
+    <w:bookmarkEnd w:id="196"/>
+    <w:bookmarkStart w:id="198" w:name="ref-zepf2003"/>
     <w:p>
       <w:pPr>
         <w:pStyle w:val="Literaturverzeichnis"/>
@@ -7534,7 +8083,7 @@
       <w:r>
         <w:t xml:space="preserve"> </w:t>
       </w:r>
-      <w:hyperlink r:id="rId186">
+      <w:hyperlink r:id="rId197">
         <w:r>
           <w:rPr>
             <w:rStyle w:val="Hyperlink"/>
@@ -7543,8 +8092,8 @@
         </w:r>
       </w:hyperlink>
     </w:p>
-    <w:bookmarkEnd w:id="187"/>
-    <w:bookmarkStart w:id="189" w:name="ref-zuromski2019"/>
+    <w:bookmarkEnd w:id="198"/>
+    <w:bookmarkStart w:id="200" w:name="ref-zuromski2019"/>
     <w:p>
       <w:pPr>
         <w:pStyle w:val="Literaturverzeichnis"/>
@@ -7668,7 +8217,7 @@
       <w:r>
         <w:t xml:space="preserve"> </w:t>
       </w:r>
-      <w:hyperlink r:id="rId188">
+      <w:hyperlink r:id="rId199">
         <w:r>
           <w:rPr>
             <w:rStyle w:val="Hyperlink"/>
@@ -7677,10 +8226,10 @@
         </w:r>
       </w:hyperlink>
     </w:p>
-    <w:bookmarkEnd w:id="189"/>
-    <w:bookmarkEnd w:id="190"/>
-    <w:bookmarkEnd w:id="191"/>
-    <w:bookmarkStart w:id="196" w:name="appendix"/>
+    <w:bookmarkEnd w:id="200"/>
+    <w:bookmarkEnd w:id="201"/>
+    <w:bookmarkEnd w:id="202"/>
+    <w:bookmarkStart w:id="207" w:name="appendix"/>
     <w:p>
       <w:pPr>
         <w:pStyle w:val="berschrift1"/>
@@ -7698,7 +8247,7 @@
         <w:t xml:space="preserve">Appendix</w:t>
       </w:r>
     </w:p>
-    <w:bookmarkStart w:id="195" w:name="online-supplement-1"/>
+    <w:bookmarkStart w:id="206" w:name="online-supplement-1"/>
     <w:p>
       <w:pPr>
         <w:pStyle w:val="berschrift2"/>
@@ -7716,7 +8265,7 @@
         <w:t xml:space="preserve">Online Supplement 1</w:t>
       </w:r>
     </w:p>
-    <w:bookmarkStart w:id="194" w:name="search-strings"/>
+    <w:bookmarkStart w:id="205" w:name="search-strings"/>
     <w:p>
       <w:pPr>
         <w:pStyle w:val="berschrift3"/>
@@ -7742,7 +8291,7 @@
         <w:t xml:space="preserve">Note: Search string was adapted in Scopus adding: TITLE-ABS-KEY. This is implied when using WOS and Pubmed. As in WOS and Pubmed Title, Abstract and Keywords were also searched, both strings are in practice identical.</w:t>
       </w:r>
     </w:p>
-    <w:bookmarkStart w:id="192" w:name="for-wos-and-pubmed"/>
+    <w:bookmarkStart w:id="203" w:name="for-wos-and-pubmed"/>
     <w:p>
       <w:pPr>
         <w:pStyle w:val="berschrift4"/>
@@ -8317,8 +8866,8 @@
         <w:t xml:space="preserve">) AND (RCT OR Random*))</w:t>
       </w:r>
     </w:p>
-    <w:bookmarkEnd w:id="192"/>
-    <w:bookmarkStart w:id="193" w:name="scopus"/>
+    <w:bookmarkEnd w:id="203"/>
+    <w:bookmarkStart w:id="204" w:name="scopus"/>
     <w:p>
       <w:pPr>
         <w:pStyle w:val="berschrift4"/>
@@ -8830,10 +9379,10 @@
         <w:t xml:space="preserve">)  AND  ( rct  OR  random* ) ) )</w:t>
       </w:r>
     </w:p>
-    <w:bookmarkEnd w:id="193"/>
-    <w:bookmarkEnd w:id="194"/>
-    <w:bookmarkEnd w:id="195"/>
-    <w:bookmarkEnd w:id="196"/>
+    <w:bookmarkEnd w:id="204"/>
+    <w:bookmarkEnd w:id="205"/>
+    <w:bookmarkEnd w:id="206"/>
+    <w:bookmarkEnd w:id="207"/>
     <w:sectPr>
       <w:headerReference w:type="even" r:id="rId10"/>
       <w:headerReference w:type="default" r:id="rId9"/>
@@ -8865,6 +9414,42 @@
     <w:p>
       <w:r>
         <w:separator/>
+      </w:r>
+    </w:p>
+  </w:footnote>
+  <w:footnote w:id="26">
+    <w:p>
+      <w:pPr>
+        <w:pStyle w:val="Funotentext"/>
+      </w:pPr>
+      <w:r>
+        <w:rPr>
+          <w:rStyle w:val="Funotenzeichen"/>
+        </w:rPr>
+        <w:footnoteRef/>
+      </w:r>
+      <w:r>
+        <w:t xml:space="preserve"> </w:t>
+      </w:r>
+      <w:r>
+        <w:t xml:space="preserve">Link:</w:t>
+      </w:r>
+      <w:r>
+        <w:t xml:space="preserve"> </w:t>
+      </w:r>
+      <w:hyperlink r:id="rId27">
+        <w:r>
+          <w:rPr>
+            <w:rStyle w:val="Hyperlink"/>
+          </w:rPr>
+          <w:t xml:space="preserve">https://github.com/jim-schmeckenbecher/Distance-based-Interventions</w:t>
+        </w:r>
+      </w:hyperlink>
+      <w:r>
+        <w:t xml:space="preserve"> </w:t>
+      </w:r>
+      <w:r>
+        <w:t xml:space="preserve">. Included are R-Code, Maker-File, RmD, the associated Tex File and a lock file reporting the precise R-environment in which the analyses were done.</w:t>
       </w:r>
     </w:p>
   </w:footnote>

</xml_diff>